<commit_message>
Requirement and specification Part 2
</commit_message>
<xml_diff>
--- a/YÊU CẦU VÀ ĐẶC ĐIỂM KỸ THUẬT.docx
+++ b/YÊU CẦU VÀ ĐẶC ĐIỂM KỸ THUẬT.docx
@@ -393,6 +393,1071 @@
           <w:szCs w:val="24"/>
         </w:rPr>
         <w:t>3.1. Trường hợp sử dụng phần mềm</w:t>
+      </w:r>
+    </w:p>
+    <w:p>
+      <w:pPr>
+        <w:pStyle w:val="Heading4"/>
+        <w:rPr>
+          <w:color w:val="auto"/>
+        </w:rPr>
+      </w:pPr>
+      <w:r>
+        <w:rPr>
+          <w:color w:val="auto"/>
+        </w:rPr>
+        <w:t>3.1.1. Quản lý tài khoản người dùng</w:t>
+      </w:r>
+    </w:p>
+    <w:p>
+      <w:pPr>
+        <w:pStyle w:val="ListParagraph"/>
+        <w:numPr>
+          <w:ilvl w:val="0"/>
+          <w:numId w:val="4"/>
+        </w:numPr>
+      </w:pPr>
+      <w:r>
+        <w:rPr>
+          <w:lang w:val="en-US"/>
+        </w:rPr>
+        <w:t>UC-01 : Đăng ký với tư cách người dùng mới</w:t>
+      </w:r>
+      <w:r>
+        <w:rPr>
+          <w:lang w:val="en-US"/>
+        </w:rPr>
+        <w:t xml:space="preserve"> :</w:t>
+      </w:r>
+    </w:p>
+    <w:p>
+      <w:pPr>
+        <w:pStyle w:val="ListParagraph"/>
+        <w:numPr>
+          <w:ilvl w:val="0"/>
+          <w:numId w:val="6"/>
+        </w:numPr>
+        <w:ind w:left="1260" w:right="-90"/>
+      </w:pPr>
+      <w:r>
+        <w:rPr>
+          <w:lang w:val="en-US"/>
+        </w:rPr>
+        <w:t>Tóm tắt: Người dùng cần phải đăng ký để sử dụng được các tính năng của ứng dụng web.</w:t>
+      </w:r>
+    </w:p>
+    <w:p>
+      <w:pPr>
+        <w:pStyle w:val="ListParagraph"/>
+        <w:numPr>
+          <w:ilvl w:val="0"/>
+          <w:numId w:val="6"/>
+        </w:numPr>
+        <w:ind w:left="1260" w:right="-90"/>
+      </w:pPr>
+      <w:r>
+        <w:rPr>
+          <w:lang w:val="en-US"/>
+        </w:rPr>
+        <w:t>Tần s</w:t>
+      </w:r>
+      <w:r>
+        <w:rPr>
+          <w:lang w:val="en-US"/>
+        </w:rPr>
+        <w:t>uất</w:t>
+      </w:r>
+      <w:r>
+        <w:rPr>
+          <w:lang w:val="en-US"/>
+        </w:rPr>
+        <w:t xml:space="preserve"> sử dụng: Một lần cho một người dùng.</w:t>
+      </w:r>
+    </w:p>
+    <w:p>
+      <w:pPr>
+        <w:pStyle w:val="ListParagraph"/>
+        <w:numPr>
+          <w:ilvl w:val="0"/>
+          <w:numId w:val="6"/>
+        </w:numPr>
+        <w:ind w:left="1260" w:right="-90"/>
+      </w:pPr>
+      <w:r>
+        <w:rPr>
+          <w:lang w:val="en-US"/>
+        </w:rPr>
+        <w:t>Kịch bản thành công: + Thăm trang đăng nhập</w:t>
+      </w:r>
+    </w:p>
+    <w:p>
+      <w:pPr>
+        <w:pStyle w:val="ListParagraph"/>
+        <w:ind w:left="2880" w:right="-90"/>
+        <w:rPr>
+          <w:lang w:val="en-US"/>
+        </w:rPr>
+      </w:pPr>
+      <w:r>
+        <w:rPr>
+          <w:lang w:val="en-US"/>
+        </w:rPr>
+        <w:t xml:space="preserve">       + Nhấn vào link ‘Sign up’ với tư cách người dùng mới</w:t>
+      </w:r>
+    </w:p>
+    <w:p>
+      <w:pPr>
+        <w:pStyle w:val="ListParagraph"/>
+        <w:ind w:left="2880" w:right="-90"/>
+        <w:rPr>
+          <w:lang w:val="en-US"/>
+        </w:rPr>
+      </w:pPr>
+      <w:r>
+        <w:rPr>
+          <w:lang w:val="en-US"/>
+        </w:rPr>
+        <w:t xml:space="preserve">       + Điền đầy đủ thông tin nhận dạng: Tên, email, mật khẩu (2 lần)</w:t>
+      </w:r>
+    </w:p>
+    <w:p>
+      <w:pPr>
+        <w:pStyle w:val="ListParagraph"/>
+        <w:ind w:left="2880" w:right="-90"/>
+        <w:rPr>
+          <w:lang w:val="en-US"/>
+        </w:rPr>
+      </w:pPr>
+      <w:r>
+        <w:rPr>
+          <w:lang w:val="en-US"/>
+        </w:rPr>
+        <w:t xml:space="preserve">       + Nhấn nút ‘Sign up’</w:t>
+      </w:r>
+    </w:p>
+    <w:p>
+      <w:pPr>
+        <w:pStyle w:val="ListParagraph"/>
+        <w:ind w:left="2880" w:right="-90"/>
+        <w:rPr>
+          <w:lang w:val="en-US"/>
+        </w:rPr>
+      </w:pPr>
+      <w:r>
+        <w:rPr>
+          <w:lang w:val="en-US"/>
+        </w:rPr>
+        <w:t xml:space="preserve">       + Kiểm tra email</w:t>
+      </w:r>
+    </w:p>
+    <w:p>
+      <w:pPr>
+        <w:pStyle w:val="ListParagraph"/>
+        <w:ind w:left="2880" w:right="-90"/>
+        <w:rPr>
+          <w:lang w:val="en-US"/>
+        </w:rPr>
+      </w:pPr>
+      <w:r>
+        <w:rPr>
+          <w:lang w:val="en-US"/>
+        </w:rPr>
+        <w:t xml:space="preserve">       + Trả lời tin nhắn xác nhận</w:t>
+      </w:r>
+    </w:p>
+    <w:p>
+      <w:pPr>
+        <w:pStyle w:val="ListParagraph"/>
+        <w:ind w:left="2880" w:right="-90"/>
+        <w:rPr>
+          <w:lang w:val="en-US"/>
+        </w:rPr>
+      </w:pPr>
+      <w:r>
+        <w:rPr>
+          <w:lang w:val="en-US"/>
+        </w:rPr>
+        <w:t xml:space="preserve">       + Đăng nhập</w:t>
+      </w:r>
+    </w:p>
+    <w:p>
+      <w:pPr>
+        <w:pStyle w:val="ListParagraph"/>
+        <w:numPr>
+          <w:ilvl w:val="0"/>
+          <w:numId w:val="7"/>
+        </w:numPr>
+        <w:ind w:left="1260" w:right="-90"/>
+      </w:pPr>
+      <w:r>
+        <w:rPr>
+          <w:lang w:val="en-US"/>
+        </w:rPr>
+        <w:t>Kịch bản thay thế: Nếu tên đăng nhập được sử dụng khi đó hệ thống sẽ đề xuất  tên người dụng hiện có dựa trên địa chỉ email và/hoặc  tên thật.</w:t>
+      </w:r>
+    </w:p>
+    <w:p>
+      <w:pPr>
+        <w:pStyle w:val="ListParagraph"/>
+        <w:numPr>
+          <w:ilvl w:val="0"/>
+          <w:numId w:val="4"/>
+        </w:numPr>
+      </w:pPr>
+      <w:r>
+        <w:rPr>
+          <w:lang w:val="en-US"/>
+        </w:rPr>
+        <w:t>UC-02 : Yêu cầu mật khẩu mới</w:t>
+      </w:r>
+    </w:p>
+    <w:p>
+      <w:pPr>
+        <w:pStyle w:val="ListParagraph"/>
+        <w:numPr>
+          <w:ilvl w:val="0"/>
+          <w:numId w:val="7"/>
+        </w:numPr>
+        <w:ind w:left="1260"/>
+      </w:pPr>
+      <w:r>
+        <w:rPr>
+          <w:lang w:val="en-US"/>
+        </w:rPr>
+        <w:t>Tóm tắt: Nếu người dùng quên mật khẩu, họ có thể yêu cầu một mật khẩu mới được gửi qua email cho họ.</w:t>
+      </w:r>
+    </w:p>
+    <w:p>
+      <w:pPr>
+        <w:pStyle w:val="ListParagraph"/>
+        <w:numPr>
+          <w:ilvl w:val="0"/>
+          <w:numId w:val="7"/>
+        </w:numPr>
+        <w:ind w:left="1260"/>
+      </w:pPr>
+      <w:r>
+        <w:rPr>
+          <w:lang w:val="en-US"/>
+        </w:rPr>
+        <w:lastRenderedPageBreak/>
+        <w:t>Tần s</w:t>
+      </w:r>
+      <w:r>
+        <w:rPr>
+          <w:lang w:val="en-US"/>
+        </w:rPr>
+        <w:t>uất</w:t>
+      </w:r>
+      <w:r>
+        <w:rPr>
+          <w:lang w:val="en-US"/>
+        </w:rPr>
+        <w:t xml:space="preserve"> sử dụng : Rất ít.</w:t>
+      </w:r>
+    </w:p>
+    <w:p>
+      <w:pPr>
+        <w:pStyle w:val="ListParagraph"/>
+        <w:numPr>
+          <w:ilvl w:val="0"/>
+          <w:numId w:val="7"/>
+        </w:numPr>
+        <w:ind w:left="1260"/>
+      </w:pPr>
+      <w:r>
+        <w:rPr>
+          <w:lang w:val="en-US"/>
+        </w:rPr>
+        <w:t>Kịch bản thành công : + Thăm trang đăng nhập</w:t>
+      </w:r>
+    </w:p>
+    <w:p>
+      <w:pPr>
+        <w:pStyle w:val="ListParagraph"/>
+        <w:ind w:left="2880"/>
+        <w:rPr>
+          <w:lang w:val="en-US"/>
+        </w:rPr>
+      </w:pPr>
+      <w:r>
+        <w:rPr>
+          <w:lang w:val="en-US"/>
+        </w:rPr>
+        <w:t xml:space="preserve">        + Nhấn vào link ‘Forgot your password?’</w:t>
+      </w:r>
+    </w:p>
+    <w:p>
+      <w:pPr>
+        <w:pStyle w:val="ListParagraph"/>
+        <w:ind w:left="2880"/>
+        <w:rPr>
+          <w:lang w:val="en-US"/>
+        </w:rPr>
+      </w:pPr>
+      <w:r>
+        <w:rPr>
+          <w:lang w:val="en-US"/>
+        </w:rPr>
+        <w:t xml:space="preserve">        + Điền chính xác email của mình vào trường Email</w:t>
+      </w:r>
+    </w:p>
+    <w:p>
+      <w:pPr>
+        <w:pStyle w:val="ListParagraph"/>
+        <w:ind w:left="2880"/>
+        <w:rPr>
+          <w:lang w:val="en-US"/>
+        </w:rPr>
+      </w:pPr>
+      <w:r>
+        <w:rPr>
+          <w:lang w:val="en-US"/>
+        </w:rPr>
+        <w:t xml:space="preserve">        + Nhấn nút ‘Send me reset password instruction’</w:t>
+      </w:r>
+    </w:p>
+    <w:p>
+      <w:pPr>
+        <w:pStyle w:val="ListParagraph"/>
+        <w:ind w:left="2880"/>
+        <w:rPr>
+          <w:lang w:val="en-US"/>
+        </w:rPr>
+      </w:pPr>
+      <w:r>
+        <w:rPr>
+          <w:lang w:val="en-US"/>
+        </w:rPr>
+        <w:t xml:space="preserve">        + Kiểm tra email xem đã có tin nhắn mật khẩu mới chưa</w:t>
+      </w:r>
+    </w:p>
+    <w:p>
+      <w:pPr>
+        <w:pStyle w:val="ListParagraph"/>
+        <w:numPr>
+          <w:ilvl w:val="0"/>
+          <w:numId w:val="4"/>
+        </w:numPr>
+      </w:pPr>
+      <w:r>
+        <w:rPr>
+          <w:lang w:val="en-US"/>
+        </w:rPr>
+        <w:t>UC-03 : Chỉnh sửa thông tin người dùng</w:t>
+      </w:r>
+    </w:p>
+    <w:p>
+      <w:pPr>
+        <w:pStyle w:val="ListParagraph"/>
+        <w:numPr>
+          <w:ilvl w:val="0"/>
+          <w:numId w:val="8"/>
+        </w:numPr>
+        <w:ind w:left="1260"/>
+      </w:pPr>
+      <w:r>
+        <w:rPr>
+          <w:lang w:val="en-US"/>
+        </w:rPr>
+        <w:t>Tóm tắt : Người dùng có thể hỉnh sửa các tùy chọn tài khoản của mình.</w:t>
+      </w:r>
+    </w:p>
+    <w:p>
+      <w:pPr>
+        <w:pStyle w:val="ListParagraph"/>
+        <w:numPr>
+          <w:ilvl w:val="0"/>
+          <w:numId w:val="8"/>
+        </w:numPr>
+        <w:ind w:left="1260"/>
+      </w:pPr>
+      <w:r>
+        <w:rPr>
+          <w:lang w:val="en-US"/>
+        </w:rPr>
+        <w:t>Tần suất sử dụng : Rất ít.</w:t>
+      </w:r>
+    </w:p>
+    <w:p>
+      <w:pPr>
+        <w:pStyle w:val="ListParagraph"/>
+        <w:numPr>
+          <w:ilvl w:val="0"/>
+          <w:numId w:val="8"/>
+        </w:numPr>
+        <w:ind w:left="1260"/>
+      </w:pPr>
+      <w:r>
+        <w:rPr>
+          <w:lang w:val="en-US"/>
+        </w:rPr>
+        <w:t>Kịch bản thành công : + Đăng nhập thành công vào trang web</w:t>
+      </w:r>
+    </w:p>
+    <w:p>
+      <w:pPr>
+        <w:pStyle w:val="ListParagraph"/>
+        <w:ind w:left="2880"/>
+        <w:rPr>
+          <w:lang w:val="en-US"/>
+        </w:rPr>
+      </w:pPr>
+      <w:r>
+        <w:rPr>
+          <w:lang w:val="en-US"/>
+        </w:rPr>
+        <w:t xml:space="preserve">        + Nhấn vào link ‘Hi, {tên người dùng}’</w:t>
+      </w:r>
+    </w:p>
+    <w:p>
+      <w:pPr>
+        <w:pStyle w:val="ListParagraph"/>
+        <w:ind w:left="2880"/>
+        <w:rPr>
+          <w:lang w:val="en-US"/>
+        </w:rPr>
+      </w:pPr>
+      <w:r>
+        <w:rPr>
+          <w:lang w:val="en-US"/>
+        </w:rPr>
+        <w:t xml:space="preserve">        + Chỉnh sửa các thông tin cầ</w:t>
+      </w:r>
+      <w:r>
+        <w:rPr>
+          <w:lang w:val="en-US"/>
+        </w:rPr>
+        <w:t xml:space="preserve">n thiết </w:t>
+      </w:r>
+    </w:p>
+    <w:p>
+      <w:pPr>
+        <w:pStyle w:val="ListParagraph"/>
+        <w:ind w:left="2880"/>
+      </w:pPr>
+      <w:r>
+        <w:rPr>
+          <w:lang w:val="en-US"/>
+        </w:rPr>
+        <w:t xml:space="preserve">        + Nhấn nút ‘Update’</w:t>
+      </w:r>
+    </w:p>
+    <w:p>
+      <w:pPr>
+        <w:pStyle w:val="Heading4"/>
+        <w:rPr>
+          <w:color w:val="auto"/>
+        </w:rPr>
+      </w:pPr>
+      <w:r>
+        <w:rPr>
+          <w:color w:val="auto"/>
+        </w:rPr>
+        <w:t xml:space="preserve">3.1.2. </w:t>
+      </w:r>
+      <w:r>
+        <w:rPr>
+          <w:color w:val="auto"/>
+        </w:rPr>
+        <w:t xml:space="preserve">Người dùng sử dụng các tính năng của phần mềm </w:t>
+      </w:r>
+    </w:p>
+    <w:p>
+      <w:pPr>
+        <w:pStyle w:val="ListParagraph"/>
+        <w:numPr>
+          <w:ilvl w:val="0"/>
+          <w:numId w:val="5"/>
+        </w:numPr>
+      </w:pPr>
+      <w:r>
+        <w:rPr>
+          <w:lang w:val="en-US"/>
+        </w:rPr>
+        <w:t>UC-07 : Xem thông tin sản phẩm</w:t>
+      </w:r>
+    </w:p>
+    <w:p>
+      <w:pPr>
+        <w:pStyle w:val="ListParagraph"/>
+        <w:numPr>
+          <w:ilvl w:val="0"/>
+          <w:numId w:val="10"/>
+        </w:numPr>
+        <w:ind w:left="1260"/>
+      </w:pPr>
+      <w:r>
+        <w:rPr>
+          <w:lang w:val="en-US"/>
+        </w:rPr>
+        <w:t>Tóm tắt : Người dùng có thể xem thông tin về một sản phẩm nào đó.</w:t>
+      </w:r>
+    </w:p>
+    <w:p>
+      <w:pPr>
+        <w:pStyle w:val="ListParagraph"/>
+        <w:numPr>
+          <w:ilvl w:val="0"/>
+          <w:numId w:val="10"/>
+        </w:numPr>
+        <w:ind w:left="1260"/>
+      </w:pPr>
+      <w:r>
+        <w:rPr>
+          <w:lang w:val="en-US"/>
+        </w:rPr>
+        <w:t>Tần suất sử dụng : Thường xuyên.</w:t>
+      </w:r>
+    </w:p>
+    <w:p>
+      <w:pPr>
+        <w:pStyle w:val="ListParagraph"/>
+        <w:numPr>
+          <w:ilvl w:val="0"/>
+          <w:numId w:val="10"/>
+        </w:numPr>
+        <w:ind w:left="1260"/>
+      </w:pPr>
+      <w:r>
+        <w:rPr>
+          <w:lang w:val="en-US"/>
+        </w:rPr>
+        <w:t>Kịch bản thành công : + Đăng nhập thành công vào trang web</w:t>
+      </w:r>
+    </w:p>
+    <w:p>
+      <w:pPr>
+        <w:pStyle w:val="ListParagraph"/>
+        <w:ind w:left="2880"/>
+        <w:rPr>
+          <w:lang w:val="en-US"/>
+        </w:rPr>
+      </w:pPr>
+      <w:r>
+        <w:rPr>
+          <w:lang w:val="en-US"/>
+        </w:rPr>
+        <w:t xml:space="preserve">        +</w:t>
+      </w:r>
+      <w:r>
+        <w:rPr>
+          <w:lang w:val="en-US"/>
+        </w:rPr>
+        <w:t xml:space="preserve"> Thăm trang Product</w:t>
+      </w:r>
+    </w:p>
+    <w:p>
+      <w:pPr>
+        <w:pStyle w:val="ListParagraph"/>
+        <w:ind w:left="2880"/>
+        <w:rPr>
+          <w:lang w:val="en-US"/>
+        </w:rPr>
+      </w:pPr>
+      <w:r>
+        <w:rPr>
+          <w:lang w:val="en-US"/>
+        </w:rPr>
+        <w:t xml:space="preserve">        + Nhấn vào tên của sản phẩm mình quan tâm</w:t>
+      </w:r>
+    </w:p>
+    <w:p>
+      <w:pPr>
+        <w:pStyle w:val="ListParagraph"/>
+        <w:ind w:left="2880"/>
+        <w:rPr>
+          <w:lang w:val="en-US"/>
+        </w:rPr>
+      </w:pPr>
+      <w:r>
+        <w:rPr>
+          <w:lang w:val="en-US"/>
+        </w:rPr>
+        <w:t xml:space="preserve">        + Nhấn vào nút Show</w:t>
+      </w:r>
+    </w:p>
+    <w:p>
+      <w:pPr>
+        <w:pStyle w:val="ListParagraph"/>
+        <w:ind w:left="2880"/>
+        <w:rPr>
+          <w:lang w:val="en-US"/>
+        </w:rPr>
+      </w:pPr>
+    </w:p>
+    <w:p>
+      <w:pPr>
+        <w:pStyle w:val="ListParagraph"/>
+        <w:numPr>
+          <w:ilvl w:val="0"/>
+          <w:numId w:val="5"/>
+        </w:numPr>
+      </w:pPr>
+      <w:r>
+        <w:rPr>
+          <w:lang w:val="en-US"/>
+        </w:rPr>
+        <w:t>UC-08 : Đăng sản phẩm cần mua</w:t>
+      </w:r>
+    </w:p>
+    <w:p>
+      <w:pPr>
+        <w:pStyle w:val="ListParagraph"/>
+        <w:numPr>
+          <w:ilvl w:val="0"/>
+          <w:numId w:val="11"/>
+        </w:numPr>
+        <w:ind w:left="1260"/>
+      </w:pPr>
+      <w:r>
+        <w:rPr>
+          <w:lang w:val="en-US"/>
+        </w:rPr>
+        <w:t>Tóm tắt : Người dùng có thể đăng thông tin về một sản phẩm mình có nhu cầu mua để cho những người dùng khác thấy.</w:t>
+      </w:r>
+    </w:p>
+    <w:p>
+      <w:pPr>
+        <w:pStyle w:val="ListParagraph"/>
+        <w:numPr>
+          <w:ilvl w:val="0"/>
+          <w:numId w:val="11"/>
+        </w:numPr>
+        <w:ind w:left="1260"/>
+      </w:pPr>
+      <w:r>
+        <w:rPr>
+          <w:lang w:val="en-US"/>
+        </w:rPr>
+        <w:t xml:space="preserve">Tần </w:t>
+      </w:r>
+      <w:r>
+        <w:rPr>
+          <w:lang w:val="en-US"/>
+        </w:rPr>
+        <w:t>suất sử dụng : Bình thường.</w:t>
+      </w:r>
+    </w:p>
+    <w:p>
+      <w:pPr>
+        <w:pStyle w:val="ListParagraph"/>
+        <w:numPr>
+          <w:ilvl w:val="0"/>
+          <w:numId w:val="11"/>
+        </w:numPr>
+        <w:ind w:left="1260"/>
+      </w:pPr>
+      <w:r>
+        <w:rPr>
+          <w:lang w:val="en-US"/>
+        </w:rPr>
+        <w:t>Kịch bản thành công : + Đăng nhập thành công vào trang web</w:t>
+      </w:r>
+    </w:p>
+    <w:p>
+      <w:pPr>
+        <w:pStyle w:val="ListParagraph"/>
+        <w:ind w:left="2880"/>
+        <w:rPr>
+          <w:lang w:val="en-US"/>
+        </w:rPr>
+      </w:pPr>
+      <w:r>
+        <w:rPr>
+          <w:lang w:val="en-US"/>
+        </w:rPr>
+        <w:t xml:space="preserve">        + Thăm trang Product</w:t>
+      </w:r>
+    </w:p>
+    <w:p>
+      <w:pPr>
+        <w:pStyle w:val="ListParagraph"/>
+        <w:ind w:left="2880"/>
+        <w:rPr>
+          <w:lang w:val="en-US"/>
+        </w:rPr>
+      </w:pPr>
+      <w:r>
+        <w:rPr>
+          <w:lang w:val="en-US"/>
+        </w:rPr>
+        <w:t xml:space="preserve">        + Nhấn vào nút ‘New Product’</w:t>
+      </w:r>
+    </w:p>
+    <w:p>
+      <w:pPr>
+        <w:pStyle w:val="ListParagraph"/>
+        <w:ind w:left="2880"/>
+        <w:rPr>
+          <w:lang w:val="en-US"/>
+        </w:rPr>
+      </w:pPr>
+      <w:r>
+        <w:rPr>
+          <w:lang w:val="en-US"/>
+        </w:rPr>
+        <w:t xml:space="preserve">        + Điền đầy đủ thông tin sản phẩm : Tên, Mô tả, Giá cả, Hình ảnh</w:t>
+      </w:r>
+    </w:p>
+    <w:p>
+      <w:pPr>
+        <w:pStyle w:val="ListParagraph"/>
+        <w:ind w:left="2880"/>
+        <w:rPr>
+          <w:lang w:val="en-US"/>
+        </w:rPr>
+      </w:pPr>
+      <w:r>
+        <w:rPr>
+          <w:lang w:val="en-US"/>
+        </w:rPr>
+        <w:t xml:space="preserve">        + Nhấn nút OK</w:t>
+      </w:r>
+    </w:p>
+    <w:p>
+      <w:pPr>
+        <w:pStyle w:val="ListParagraph"/>
+        <w:numPr>
+          <w:ilvl w:val="0"/>
+          <w:numId w:val="5"/>
+        </w:numPr>
+      </w:pPr>
+      <w:r>
+        <w:rPr>
+          <w:lang w:val="en-US"/>
+        </w:rPr>
+        <w:t>UC-09 : Chỉnh sửa sản phẩm đã đăng</w:t>
+      </w:r>
+    </w:p>
+    <w:p>
+      <w:pPr>
+        <w:pStyle w:val="ListParagraph"/>
+        <w:numPr>
+          <w:ilvl w:val="0"/>
+          <w:numId w:val="14"/>
+        </w:numPr>
+        <w:ind w:left="1260"/>
+      </w:pPr>
+      <w:r>
+        <w:rPr>
+          <w:lang w:val="en-US"/>
+        </w:rPr>
+        <w:t>Tóm tắt : Người dùng có thể chỉnh sửa sản phẩm đã đăng của mình nếu cảm thấy không vùa ý.</w:t>
+      </w:r>
+    </w:p>
+    <w:p>
+      <w:pPr>
+        <w:pStyle w:val="ListParagraph"/>
+        <w:numPr>
+          <w:ilvl w:val="0"/>
+          <w:numId w:val="14"/>
+        </w:numPr>
+        <w:ind w:left="1260"/>
+      </w:pPr>
+      <w:r>
+        <w:rPr>
+          <w:lang w:val="en-US"/>
+        </w:rPr>
+        <w:t>Tần suất sử dụng : Ít.</w:t>
+      </w:r>
+    </w:p>
+    <w:p>
+      <w:pPr>
+        <w:pStyle w:val="ListParagraph"/>
+        <w:numPr>
+          <w:ilvl w:val="0"/>
+          <w:numId w:val="11"/>
+        </w:numPr>
+        <w:ind w:left="1260"/>
+      </w:pPr>
+      <w:r>
+        <w:rPr>
+          <w:lang w:val="en-US"/>
+        </w:rPr>
+        <w:t>Kịch bản thành công :  + Đăng nhập thành công vào trang web</w:t>
+      </w:r>
+    </w:p>
+    <w:p>
+      <w:pPr>
+        <w:pStyle w:val="ListParagraph"/>
+        <w:ind w:left="2880"/>
+        <w:rPr>
+          <w:lang w:val="en-US"/>
+        </w:rPr>
+      </w:pPr>
+      <w:r>
+        <w:rPr>
+          <w:lang w:val="en-US"/>
+        </w:rPr>
+        <w:t xml:space="preserve">        + Thăm trang Product</w:t>
+      </w:r>
+    </w:p>
+    <w:p>
+      <w:pPr>
+        <w:pStyle w:val="ListParagraph"/>
+        <w:ind w:left="2880"/>
+        <w:rPr>
+          <w:lang w:val="en-US"/>
+        </w:rPr>
+      </w:pPr>
+      <w:r>
+        <w:rPr>
+          <w:lang w:val="en-US"/>
+        </w:rPr>
+        <w:t xml:space="preserve">        + Nhấn vào tên của sản phẩm muốn sửa</w:t>
+      </w:r>
+    </w:p>
+    <w:p>
+      <w:pPr>
+        <w:pStyle w:val="ListParagraph"/>
+        <w:ind w:left="2880"/>
+        <w:rPr>
+          <w:lang w:val="en-US"/>
+        </w:rPr>
+      </w:pPr>
+      <w:r>
+        <w:rPr>
+          <w:lang w:val="en-US"/>
+        </w:rPr>
+        <w:t xml:space="preserve">        + Chỉnh sửa những trường cần thay đổi cho vừa ý</w:t>
+      </w:r>
+    </w:p>
+    <w:p>
+      <w:pPr>
+        <w:pStyle w:val="ListParagraph"/>
+        <w:ind w:left="2880"/>
+        <w:rPr>
+          <w:lang w:val="en-US"/>
+        </w:rPr>
+      </w:pPr>
+      <w:r>
+        <w:rPr>
+          <w:lang w:val="en-US"/>
+        </w:rPr>
+        <w:t xml:space="preserve">        + Nhấn nút OK</w:t>
+      </w:r>
+    </w:p>
+    <w:p>
+      <w:pPr>
+        <w:pStyle w:val="ListParagraph"/>
+        <w:numPr>
+          <w:ilvl w:val="0"/>
+          <w:numId w:val="5"/>
+        </w:numPr>
+      </w:pPr>
+      <w:r>
+        <w:rPr>
+          <w:lang w:val="en-US"/>
+        </w:rPr>
+        <w:t>UC-010</w:t>
+      </w:r>
+      <w:r>
+        <w:rPr>
+          <w:lang w:val="en-US"/>
+        </w:rPr>
+        <w:t xml:space="preserve"> : Bình luận về một sản phẩm </w:t>
+      </w:r>
+    </w:p>
+    <w:p>
+      <w:pPr>
+        <w:pStyle w:val="ListParagraph"/>
+        <w:numPr>
+          <w:ilvl w:val="0"/>
+          <w:numId w:val="12"/>
+        </w:numPr>
+        <w:ind w:left="1260"/>
+      </w:pPr>
+      <w:r>
+        <w:rPr>
+          <w:lang w:val="en-US"/>
+        </w:rPr>
+        <w:t>Tóm tắt : Người dùng có thể bình luận về sản phẩm do người dùng khác đăng mà mình có hoặc mình quan tâm.</w:t>
+      </w:r>
+    </w:p>
+    <w:p>
+      <w:pPr>
+        <w:pStyle w:val="ListParagraph"/>
+        <w:numPr>
+          <w:ilvl w:val="0"/>
+          <w:numId w:val="12"/>
+        </w:numPr>
+        <w:ind w:left="1260"/>
+      </w:pPr>
+      <w:r>
+        <w:rPr>
+          <w:lang w:val="en-US"/>
+        </w:rPr>
+        <w:t>Tân suất sử dụng : Bình thường.</w:t>
+      </w:r>
+    </w:p>
+    <w:p>
+      <w:pPr>
+        <w:pStyle w:val="ListParagraph"/>
+        <w:numPr>
+          <w:ilvl w:val="0"/>
+          <w:numId w:val="11"/>
+        </w:numPr>
+        <w:ind w:left="1260"/>
+      </w:pPr>
+      <w:r>
+        <w:rPr>
+          <w:lang w:val="en-US"/>
+        </w:rPr>
+        <w:t>Kịch bản thành công :  + Đăng nhập thành công vào trang web</w:t>
+      </w:r>
+    </w:p>
+    <w:p>
+      <w:pPr>
+        <w:pStyle w:val="ListParagraph"/>
+        <w:ind w:left="2880"/>
+        <w:rPr>
+          <w:lang w:val="en-US"/>
+        </w:rPr>
+      </w:pPr>
+      <w:r>
+        <w:rPr>
+          <w:lang w:val="en-US"/>
+        </w:rPr>
+        <w:lastRenderedPageBreak/>
+        <w:t xml:space="preserve">        + Thăm trang Product</w:t>
+      </w:r>
+    </w:p>
+    <w:p>
+      <w:pPr>
+        <w:pStyle w:val="ListParagraph"/>
+        <w:ind w:left="2880"/>
+        <w:rPr>
+          <w:lang w:val="en-US"/>
+        </w:rPr>
+      </w:pPr>
+      <w:r>
+        <w:rPr>
+          <w:lang w:val="en-US"/>
+        </w:rPr>
+        <w:t xml:space="preserve">        + Nhấn vào tên của sản phẩm mình quan tâm</w:t>
+      </w:r>
+    </w:p>
+    <w:p>
+      <w:pPr>
+        <w:pStyle w:val="ListParagraph"/>
+        <w:ind w:left="2880"/>
+        <w:rPr>
+          <w:lang w:val="en-US"/>
+        </w:rPr>
+      </w:pPr>
+      <w:r>
+        <w:rPr>
+          <w:lang w:val="en-US"/>
+        </w:rPr>
+        <w:t xml:space="preserve">        + Viết bình luận của mình vào ô New Comment</w:t>
+      </w:r>
+    </w:p>
+    <w:p>
+      <w:pPr>
+        <w:pStyle w:val="ListParagraph"/>
+        <w:ind w:left="2880"/>
+        <w:rPr>
+          <w:lang w:val="en-US"/>
+        </w:rPr>
+      </w:pPr>
+      <w:r>
+        <w:rPr>
+          <w:lang w:val="en-US"/>
+        </w:rPr>
+        <w:t xml:space="preserve">        +  Nhấn nút Add comment</w:t>
+      </w:r>
+    </w:p>
+    <w:p>
+      <w:pPr>
+        <w:pStyle w:val="Heading4"/>
+        <w:rPr>
+          <w:color w:val="auto"/>
+        </w:rPr>
+      </w:pPr>
+      <w:r>
+        <w:rPr>
+          <w:color w:val="auto"/>
+        </w:rPr>
+        <w:t>3.1.3. Các trường hợp khác</w:t>
+      </w:r>
+    </w:p>
+    <w:p>
+      <w:pPr>
+        <w:pStyle w:val="ListParagraph"/>
+        <w:numPr>
+          <w:ilvl w:val="0"/>
+          <w:numId w:val="4"/>
+        </w:numPr>
+      </w:pPr>
+      <w:r>
+        <w:rPr>
+          <w:lang w:val="en-US"/>
+        </w:rPr>
+        <w:t>UC-04 : Xem thông tin người dùng</w:t>
+      </w:r>
+    </w:p>
+    <w:p>
+      <w:pPr>
+        <w:pStyle w:val="ListParagraph"/>
+        <w:numPr>
+          <w:ilvl w:val="0"/>
+          <w:numId w:val="9"/>
+        </w:numPr>
+        <w:ind w:left="1260"/>
+      </w:pPr>
+      <w:r>
+        <w:rPr>
+          <w:lang w:val="en-US"/>
+        </w:rPr>
+        <w:t>Tóm tắt : Người dùng có thể xem thông tin người dùng khác trong một số trường hợp nhất định.</w:t>
+      </w:r>
+    </w:p>
+    <w:p>
+      <w:pPr>
+        <w:pStyle w:val="ListParagraph"/>
+        <w:numPr>
+          <w:ilvl w:val="0"/>
+          <w:numId w:val="9"/>
+        </w:numPr>
+        <w:ind w:left="1260"/>
+      </w:pPr>
+      <w:r>
+        <w:rPr>
+          <w:lang w:val="en-US"/>
+        </w:rPr>
+        <w:t>Người được phép : Quản trị viên của web site.</w:t>
+      </w:r>
+    </w:p>
+    <w:p>
+      <w:pPr>
+        <w:pStyle w:val="ListParagraph"/>
+        <w:numPr>
+          <w:ilvl w:val="0"/>
+          <w:numId w:val="9"/>
+        </w:numPr>
+        <w:ind w:left="1260"/>
+      </w:pPr>
+      <w:r>
+        <w:rPr>
+          <w:lang w:val="en-US"/>
+        </w:rPr>
+        <w:t>Tần suất sử dụng : Rất ít.</w:t>
+      </w:r>
+    </w:p>
+    <w:p>
+      <w:pPr>
+        <w:pStyle w:val="ListParagraph"/>
+        <w:numPr>
+          <w:ilvl w:val="0"/>
+          <w:numId w:val="4"/>
+        </w:numPr>
+      </w:pPr>
+      <w:r>
+        <w:rPr>
+          <w:lang w:val="en-US"/>
+        </w:rPr>
+        <w:t>UC-11 : Trò truyện với một người dùng khác</w:t>
       </w:r>
     </w:p>
     <w:p>
@@ -429,6 +1494,232 @@
 <file path=word/numbering.xml><?xml version="1.0" encoding="utf-8"?>
 <w:numbering xmlns:ve="http://schemas.openxmlformats.org/markup-compatibility/2006" xmlns:o="urn:schemas-microsoft-com:office:office" xmlns:r="http://schemas.openxmlformats.org/officeDocument/2006/relationships" xmlns:m="http://schemas.openxmlformats.org/officeDocument/2006/math" xmlns:v="urn:schemas-microsoft-com:vml" xmlns:wp="http://schemas.openxmlformats.org/drawingml/2006/wordprocessingDrawing" xmlns:w10="urn:schemas-microsoft-com:office:word" xmlns:w="http://schemas.openxmlformats.org/wordprocessingml/2006/main" xmlns:wne="http://schemas.microsoft.com/office/word/2006/wordml">
   <w:abstractNum w:abstractNumId="0">
+    <w:nsid w:val="025E7E40"/>
+    <w:multiLevelType w:val="hybridMultilevel"/>
+    <w:tmpl w:val="6734D6AC"/>
+    <w:lvl w:ilvl="0" w:tplc="0409000D">
+      <w:start w:val="1"/>
+      <w:numFmt w:val="bullet"/>
+      <w:lvlText w:val=""/>
+      <w:lvlJc w:val="left"/>
+      <w:pPr>
+        <w:ind w:left="1440" w:hanging="360"/>
+      </w:pPr>
+      <w:rPr>
+        <w:rFonts w:ascii="Wingdings" w:hAnsi="Wingdings" w:hint="default"/>
+      </w:rPr>
+    </w:lvl>
+    <w:lvl w:ilvl="1" w:tplc="04090003" w:tentative="1">
+      <w:start w:val="1"/>
+      <w:numFmt w:val="bullet"/>
+      <w:lvlText w:val="o"/>
+      <w:lvlJc w:val="left"/>
+      <w:pPr>
+        <w:ind w:left="2160" w:hanging="360"/>
+      </w:pPr>
+      <w:rPr>
+        <w:rFonts w:ascii="Courier New" w:hAnsi="Courier New" w:cs="Courier New" w:hint="default"/>
+      </w:rPr>
+    </w:lvl>
+    <w:lvl w:ilvl="2" w:tplc="04090005" w:tentative="1">
+      <w:start w:val="1"/>
+      <w:numFmt w:val="bullet"/>
+      <w:lvlText w:val=""/>
+      <w:lvlJc w:val="left"/>
+      <w:pPr>
+        <w:ind w:left="2880" w:hanging="360"/>
+      </w:pPr>
+      <w:rPr>
+        <w:rFonts w:ascii="Wingdings" w:hAnsi="Wingdings" w:hint="default"/>
+      </w:rPr>
+    </w:lvl>
+    <w:lvl w:ilvl="3" w:tplc="04090001" w:tentative="1">
+      <w:start w:val="1"/>
+      <w:numFmt w:val="bullet"/>
+      <w:lvlText w:val=""/>
+      <w:lvlJc w:val="left"/>
+      <w:pPr>
+        <w:ind w:left="3600" w:hanging="360"/>
+      </w:pPr>
+      <w:rPr>
+        <w:rFonts w:ascii="Symbol" w:hAnsi="Symbol" w:hint="default"/>
+      </w:rPr>
+    </w:lvl>
+    <w:lvl w:ilvl="4" w:tplc="04090003" w:tentative="1">
+      <w:start w:val="1"/>
+      <w:numFmt w:val="bullet"/>
+      <w:lvlText w:val="o"/>
+      <w:lvlJc w:val="left"/>
+      <w:pPr>
+        <w:ind w:left="4320" w:hanging="360"/>
+      </w:pPr>
+      <w:rPr>
+        <w:rFonts w:ascii="Courier New" w:hAnsi="Courier New" w:cs="Courier New" w:hint="default"/>
+      </w:rPr>
+    </w:lvl>
+    <w:lvl w:ilvl="5" w:tplc="04090005" w:tentative="1">
+      <w:start w:val="1"/>
+      <w:numFmt w:val="bullet"/>
+      <w:lvlText w:val=""/>
+      <w:lvlJc w:val="left"/>
+      <w:pPr>
+        <w:ind w:left="5040" w:hanging="360"/>
+      </w:pPr>
+      <w:rPr>
+        <w:rFonts w:ascii="Wingdings" w:hAnsi="Wingdings" w:hint="default"/>
+      </w:rPr>
+    </w:lvl>
+    <w:lvl w:ilvl="6" w:tplc="04090001" w:tentative="1">
+      <w:start w:val="1"/>
+      <w:numFmt w:val="bullet"/>
+      <w:lvlText w:val=""/>
+      <w:lvlJc w:val="left"/>
+      <w:pPr>
+        <w:ind w:left="5760" w:hanging="360"/>
+      </w:pPr>
+      <w:rPr>
+        <w:rFonts w:ascii="Symbol" w:hAnsi="Symbol" w:hint="default"/>
+      </w:rPr>
+    </w:lvl>
+    <w:lvl w:ilvl="7" w:tplc="04090003" w:tentative="1">
+      <w:start w:val="1"/>
+      <w:numFmt w:val="bullet"/>
+      <w:lvlText w:val="o"/>
+      <w:lvlJc w:val="left"/>
+      <w:pPr>
+        <w:ind w:left="6480" w:hanging="360"/>
+      </w:pPr>
+      <w:rPr>
+        <w:rFonts w:ascii="Courier New" w:hAnsi="Courier New" w:cs="Courier New" w:hint="default"/>
+      </w:rPr>
+    </w:lvl>
+    <w:lvl w:ilvl="8" w:tplc="04090005" w:tentative="1">
+      <w:start w:val="1"/>
+      <w:numFmt w:val="bullet"/>
+      <w:lvlText w:val=""/>
+      <w:lvlJc w:val="left"/>
+      <w:pPr>
+        <w:ind w:left="7200" w:hanging="360"/>
+      </w:pPr>
+      <w:rPr>
+        <w:rFonts w:ascii="Wingdings" w:hAnsi="Wingdings" w:hint="default"/>
+      </w:rPr>
+    </w:lvl>
+  </w:abstractNum>
+  <w:abstractNum w:abstractNumId="1">
+    <w:nsid w:val="04B96400"/>
+    <w:multiLevelType w:val="hybridMultilevel"/>
+    <w:tmpl w:val="5B006A58"/>
+    <w:lvl w:ilvl="0" w:tplc="0409000D">
+      <w:start w:val="1"/>
+      <w:numFmt w:val="bullet"/>
+      <w:lvlText w:val=""/>
+      <w:lvlJc w:val="left"/>
+      <w:pPr>
+        <w:ind w:left="1710" w:hanging="360"/>
+      </w:pPr>
+      <w:rPr>
+        <w:rFonts w:ascii="Wingdings" w:hAnsi="Wingdings" w:hint="default"/>
+      </w:rPr>
+    </w:lvl>
+    <w:lvl w:ilvl="1" w:tplc="04090003" w:tentative="1">
+      <w:start w:val="1"/>
+      <w:numFmt w:val="bullet"/>
+      <w:lvlText w:val="o"/>
+      <w:lvlJc w:val="left"/>
+      <w:pPr>
+        <w:ind w:left="2430" w:hanging="360"/>
+      </w:pPr>
+      <w:rPr>
+        <w:rFonts w:ascii="Courier New" w:hAnsi="Courier New" w:cs="Courier New" w:hint="default"/>
+      </w:rPr>
+    </w:lvl>
+    <w:lvl w:ilvl="2" w:tplc="04090005" w:tentative="1">
+      <w:start w:val="1"/>
+      <w:numFmt w:val="bullet"/>
+      <w:lvlText w:val=""/>
+      <w:lvlJc w:val="left"/>
+      <w:pPr>
+        <w:ind w:left="3150" w:hanging="360"/>
+      </w:pPr>
+      <w:rPr>
+        <w:rFonts w:ascii="Wingdings" w:hAnsi="Wingdings" w:hint="default"/>
+      </w:rPr>
+    </w:lvl>
+    <w:lvl w:ilvl="3" w:tplc="04090001" w:tentative="1">
+      <w:start w:val="1"/>
+      <w:numFmt w:val="bullet"/>
+      <w:lvlText w:val=""/>
+      <w:lvlJc w:val="left"/>
+      <w:pPr>
+        <w:ind w:left="3870" w:hanging="360"/>
+      </w:pPr>
+      <w:rPr>
+        <w:rFonts w:ascii="Symbol" w:hAnsi="Symbol" w:hint="default"/>
+      </w:rPr>
+    </w:lvl>
+    <w:lvl w:ilvl="4" w:tplc="04090003" w:tentative="1">
+      <w:start w:val="1"/>
+      <w:numFmt w:val="bullet"/>
+      <w:lvlText w:val="o"/>
+      <w:lvlJc w:val="left"/>
+      <w:pPr>
+        <w:ind w:left="4590" w:hanging="360"/>
+      </w:pPr>
+      <w:rPr>
+        <w:rFonts w:ascii="Courier New" w:hAnsi="Courier New" w:cs="Courier New" w:hint="default"/>
+      </w:rPr>
+    </w:lvl>
+    <w:lvl w:ilvl="5" w:tplc="04090005" w:tentative="1">
+      <w:start w:val="1"/>
+      <w:numFmt w:val="bullet"/>
+      <w:lvlText w:val=""/>
+      <w:lvlJc w:val="left"/>
+      <w:pPr>
+        <w:ind w:left="5310" w:hanging="360"/>
+      </w:pPr>
+      <w:rPr>
+        <w:rFonts w:ascii="Wingdings" w:hAnsi="Wingdings" w:hint="default"/>
+      </w:rPr>
+    </w:lvl>
+    <w:lvl w:ilvl="6" w:tplc="04090001" w:tentative="1">
+      <w:start w:val="1"/>
+      <w:numFmt w:val="bullet"/>
+      <w:lvlText w:val=""/>
+      <w:lvlJc w:val="left"/>
+      <w:pPr>
+        <w:ind w:left="6030" w:hanging="360"/>
+      </w:pPr>
+      <w:rPr>
+        <w:rFonts w:ascii="Symbol" w:hAnsi="Symbol" w:hint="default"/>
+      </w:rPr>
+    </w:lvl>
+    <w:lvl w:ilvl="7" w:tplc="04090003" w:tentative="1">
+      <w:start w:val="1"/>
+      <w:numFmt w:val="bullet"/>
+      <w:lvlText w:val="o"/>
+      <w:lvlJc w:val="left"/>
+      <w:pPr>
+        <w:ind w:left="6750" w:hanging="360"/>
+      </w:pPr>
+      <w:rPr>
+        <w:rFonts w:ascii="Courier New" w:hAnsi="Courier New" w:cs="Courier New" w:hint="default"/>
+      </w:rPr>
+    </w:lvl>
+    <w:lvl w:ilvl="8" w:tplc="04090005" w:tentative="1">
+      <w:start w:val="1"/>
+      <w:numFmt w:val="bullet"/>
+      <w:lvlText w:val=""/>
+      <w:lvlJc w:val="left"/>
+      <w:pPr>
+        <w:ind w:left="7470" w:hanging="360"/>
+      </w:pPr>
+      <w:rPr>
+        <w:rFonts w:ascii="Wingdings" w:hAnsi="Wingdings" w:hint="default"/>
+      </w:rPr>
+    </w:lvl>
+  </w:abstractNum>
+  <w:abstractNum w:abstractNumId="2">
     <w:nsid w:val="1B02639D"/>
     <w:multiLevelType w:val="hybridMultilevel"/>
     <w:tmpl w:val="76BEF462"/>
@@ -541,7 +1832,572 @@
       </w:rPr>
     </w:lvl>
   </w:abstractNum>
-  <w:abstractNum w:abstractNumId="1">
+  <w:abstractNum w:abstractNumId="3">
+    <w:nsid w:val="290A301F"/>
+    <w:multiLevelType w:val="hybridMultilevel"/>
+    <w:tmpl w:val="A8AC71AE"/>
+    <w:lvl w:ilvl="0" w:tplc="04090001">
+      <w:start w:val="1"/>
+      <w:numFmt w:val="bullet"/>
+      <w:lvlText w:val=""/>
+      <w:lvlJc w:val="left"/>
+      <w:pPr>
+        <w:ind w:left="720" w:hanging="360"/>
+      </w:pPr>
+      <w:rPr>
+        <w:rFonts w:ascii="Symbol" w:hAnsi="Symbol" w:hint="default"/>
+      </w:rPr>
+    </w:lvl>
+    <w:lvl w:ilvl="1" w:tplc="04090003" w:tentative="1">
+      <w:start w:val="1"/>
+      <w:numFmt w:val="bullet"/>
+      <w:lvlText w:val="o"/>
+      <w:lvlJc w:val="left"/>
+      <w:pPr>
+        <w:ind w:left="1440" w:hanging="360"/>
+      </w:pPr>
+      <w:rPr>
+        <w:rFonts w:ascii="Courier New" w:hAnsi="Courier New" w:cs="Courier New" w:hint="default"/>
+      </w:rPr>
+    </w:lvl>
+    <w:lvl w:ilvl="2" w:tplc="04090005" w:tentative="1">
+      <w:start w:val="1"/>
+      <w:numFmt w:val="bullet"/>
+      <w:lvlText w:val=""/>
+      <w:lvlJc w:val="left"/>
+      <w:pPr>
+        <w:ind w:left="2160" w:hanging="360"/>
+      </w:pPr>
+      <w:rPr>
+        <w:rFonts w:ascii="Wingdings" w:hAnsi="Wingdings" w:hint="default"/>
+      </w:rPr>
+    </w:lvl>
+    <w:lvl w:ilvl="3" w:tplc="04090001" w:tentative="1">
+      <w:start w:val="1"/>
+      <w:numFmt w:val="bullet"/>
+      <w:lvlText w:val=""/>
+      <w:lvlJc w:val="left"/>
+      <w:pPr>
+        <w:ind w:left="2880" w:hanging="360"/>
+      </w:pPr>
+      <w:rPr>
+        <w:rFonts w:ascii="Symbol" w:hAnsi="Symbol" w:hint="default"/>
+      </w:rPr>
+    </w:lvl>
+    <w:lvl w:ilvl="4" w:tplc="04090003" w:tentative="1">
+      <w:start w:val="1"/>
+      <w:numFmt w:val="bullet"/>
+      <w:lvlText w:val="o"/>
+      <w:lvlJc w:val="left"/>
+      <w:pPr>
+        <w:ind w:left="3600" w:hanging="360"/>
+      </w:pPr>
+      <w:rPr>
+        <w:rFonts w:ascii="Courier New" w:hAnsi="Courier New" w:cs="Courier New" w:hint="default"/>
+      </w:rPr>
+    </w:lvl>
+    <w:lvl w:ilvl="5" w:tplc="04090005" w:tentative="1">
+      <w:start w:val="1"/>
+      <w:numFmt w:val="bullet"/>
+      <w:lvlText w:val=""/>
+      <w:lvlJc w:val="left"/>
+      <w:pPr>
+        <w:ind w:left="4320" w:hanging="360"/>
+      </w:pPr>
+      <w:rPr>
+        <w:rFonts w:ascii="Wingdings" w:hAnsi="Wingdings" w:hint="default"/>
+      </w:rPr>
+    </w:lvl>
+    <w:lvl w:ilvl="6" w:tplc="04090001" w:tentative="1">
+      <w:start w:val="1"/>
+      <w:numFmt w:val="bullet"/>
+      <w:lvlText w:val=""/>
+      <w:lvlJc w:val="left"/>
+      <w:pPr>
+        <w:ind w:left="5040" w:hanging="360"/>
+      </w:pPr>
+      <w:rPr>
+        <w:rFonts w:ascii="Symbol" w:hAnsi="Symbol" w:hint="default"/>
+      </w:rPr>
+    </w:lvl>
+    <w:lvl w:ilvl="7" w:tplc="04090003" w:tentative="1">
+      <w:start w:val="1"/>
+      <w:numFmt w:val="bullet"/>
+      <w:lvlText w:val="o"/>
+      <w:lvlJc w:val="left"/>
+      <w:pPr>
+        <w:ind w:left="5760" w:hanging="360"/>
+      </w:pPr>
+      <w:rPr>
+        <w:rFonts w:ascii="Courier New" w:hAnsi="Courier New" w:cs="Courier New" w:hint="default"/>
+      </w:rPr>
+    </w:lvl>
+    <w:lvl w:ilvl="8" w:tplc="04090005" w:tentative="1">
+      <w:start w:val="1"/>
+      <w:numFmt w:val="bullet"/>
+      <w:lvlText w:val=""/>
+      <w:lvlJc w:val="left"/>
+      <w:pPr>
+        <w:ind w:left="6480" w:hanging="360"/>
+      </w:pPr>
+      <w:rPr>
+        <w:rFonts w:ascii="Wingdings" w:hAnsi="Wingdings" w:hint="default"/>
+      </w:rPr>
+    </w:lvl>
+  </w:abstractNum>
+  <w:abstractNum w:abstractNumId="4">
+    <w:nsid w:val="30A329D4"/>
+    <w:multiLevelType w:val="hybridMultilevel"/>
+    <w:tmpl w:val="151ADE08"/>
+    <w:lvl w:ilvl="0" w:tplc="0409000D">
+      <w:start w:val="1"/>
+      <w:numFmt w:val="bullet"/>
+      <w:lvlText w:val=""/>
+      <w:lvlJc w:val="left"/>
+      <w:pPr>
+        <w:ind w:left="3645" w:hanging="360"/>
+      </w:pPr>
+      <w:rPr>
+        <w:rFonts w:ascii="Wingdings" w:hAnsi="Wingdings" w:hint="default"/>
+      </w:rPr>
+    </w:lvl>
+    <w:lvl w:ilvl="1" w:tplc="04090003" w:tentative="1">
+      <w:start w:val="1"/>
+      <w:numFmt w:val="bullet"/>
+      <w:lvlText w:val="o"/>
+      <w:lvlJc w:val="left"/>
+      <w:pPr>
+        <w:ind w:left="4365" w:hanging="360"/>
+      </w:pPr>
+      <w:rPr>
+        <w:rFonts w:ascii="Courier New" w:hAnsi="Courier New" w:cs="Courier New" w:hint="default"/>
+      </w:rPr>
+    </w:lvl>
+    <w:lvl w:ilvl="2" w:tplc="04090005" w:tentative="1">
+      <w:start w:val="1"/>
+      <w:numFmt w:val="bullet"/>
+      <w:lvlText w:val=""/>
+      <w:lvlJc w:val="left"/>
+      <w:pPr>
+        <w:ind w:left="5085" w:hanging="360"/>
+      </w:pPr>
+      <w:rPr>
+        <w:rFonts w:ascii="Wingdings" w:hAnsi="Wingdings" w:hint="default"/>
+      </w:rPr>
+    </w:lvl>
+    <w:lvl w:ilvl="3" w:tplc="04090001" w:tentative="1">
+      <w:start w:val="1"/>
+      <w:numFmt w:val="bullet"/>
+      <w:lvlText w:val=""/>
+      <w:lvlJc w:val="left"/>
+      <w:pPr>
+        <w:ind w:left="5805" w:hanging="360"/>
+      </w:pPr>
+      <w:rPr>
+        <w:rFonts w:ascii="Symbol" w:hAnsi="Symbol" w:hint="default"/>
+      </w:rPr>
+    </w:lvl>
+    <w:lvl w:ilvl="4" w:tplc="04090003" w:tentative="1">
+      <w:start w:val="1"/>
+      <w:numFmt w:val="bullet"/>
+      <w:lvlText w:val="o"/>
+      <w:lvlJc w:val="left"/>
+      <w:pPr>
+        <w:ind w:left="6525" w:hanging="360"/>
+      </w:pPr>
+      <w:rPr>
+        <w:rFonts w:ascii="Courier New" w:hAnsi="Courier New" w:cs="Courier New" w:hint="default"/>
+      </w:rPr>
+    </w:lvl>
+    <w:lvl w:ilvl="5" w:tplc="04090005" w:tentative="1">
+      <w:start w:val="1"/>
+      <w:numFmt w:val="bullet"/>
+      <w:lvlText w:val=""/>
+      <w:lvlJc w:val="left"/>
+      <w:pPr>
+        <w:ind w:left="7245" w:hanging="360"/>
+      </w:pPr>
+      <w:rPr>
+        <w:rFonts w:ascii="Wingdings" w:hAnsi="Wingdings" w:hint="default"/>
+      </w:rPr>
+    </w:lvl>
+    <w:lvl w:ilvl="6" w:tplc="04090001" w:tentative="1">
+      <w:start w:val="1"/>
+      <w:numFmt w:val="bullet"/>
+      <w:lvlText w:val=""/>
+      <w:lvlJc w:val="left"/>
+      <w:pPr>
+        <w:ind w:left="7965" w:hanging="360"/>
+      </w:pPr>
+      <w:rPr>
+        <w:rFonts w:ascii="Symbol" w:hAnsi="Symbol" w:hint="default"/>
+      </w:rPr>
+    </w:lvl>
+    <w:lvl w:ilvl="7" w:tplc="04090003" w:tentative="1">
+      <w:start w:val="1"/>
+      <w:numFmt w:val="bullet"/>
+      <w:lvlText w:val="o"/>
+      <w:lvlJc w:val="left"/>
+      <w:pPr>
+        <w:ind w:left="8685" w:hanging="360"/>
+      </w:pPr>
+      <w:rPr>
+        <w:rFonts w:ascii="Courier New" w:hAnsi="Courier New" w:cs="Courier New" w:hint="default"/>
+      </w:rPr>
+    </w:lvl>
+    <w:lvl w:ilvl="8" w:tplc="04090005" w:tentative="1">
+      <w:start w:val="1"/>
+      <w:numFmt w:val="bullet"/>
+      <w:lvlText w:val=""/>
+      <w:lvlJc w:val="left"/>
+      <w:pPr>
+        <w:ind w:left="9405" w:hanging="360"/>
+      </w:pPr>
+      <w:rPr>
+        <w:rFonts w:ascii="Wingdings" w:hAnsi="Wingdings" w:hint="default"/>
+      </w:rPr>
+    </w:lvl>
+  </w:abstractNum>
+  <w:abstractNum w:abstractNumId="5">
+    <w:nsid w:val="3B9A5173"/>
+    <w:multiLevelType w:val="hybridMultilevel"/>
+    <w:tmpl w:val="D0F258F0"/>
+    <w:lvl w:ilvl="0" w:tplc="0409000D">
+      <w:start w:val="1"/>
+      <w:numFmt w:val="bullet"/>
+      <w:lvlText w:val=""/>
+      <w:lvlJc w:val="left"/>
+      <w:pPr>
+        <w:ind w:left="1080" w:hanging="360"/>
+      </w:pPr>
+      <w:rPr>
+        <w:rFonts w:ascii="Wingdings" w:hAnsi="Wingdings" w:hint="default"/>
+      </w:rPr>
+    </w:lvl>
+    <w:lvl w:ilvl="1" w:tplc="04090003" w:tentative="1">
+      <w:start w:val="1"/>
+      <w:numFmt w:val="bullet"/>
+      <w:lvlText w:val="o"/>
+      <w:lvlJc w:val="left"/>
+      <w:pPr>
+        <w:ind w:left="1800" w:hanging="360"/>
+      </w:pPr>
+      <w:rPr>
+        <w:rFonts w:ascii="Courier New" w:hAnsi="Courier New" w:cs="Courier New" w:hint="default"/>
+      </w:rPr>
+    </w:lvl>
+    <w:lvl w:ilvl="2" w:tplc="04090005" w:tentative="1">
+      <w:start w:val="1"/>
+      <w:numFmt w:val="bullet"/>
+      <w:lvlText w:val=""/>
+      <w:lvlJc w:val="left"/>
+      <w:pPr>
+        <w:ind w:left="2520" w:hanging="360"/>
+      </w:pPr>
+      <w:rPr>
+        <w:rFonts w:ascii="Wingdings" w:hAnsi="Wingdings" w:hint="default"/>
+      </w:rPr>
+    </w:lvl>
+    <w:lvl w:ilvl="3" w:tplc="04090001" w:tentative="1">
+      <w:start w:val="1"/>
+      <w:numFmt w:val="bullet"/>
+      <w:lvlText w:val=""/>
+      <w:lvlJc w:val="left"/>
+      <w:pPr>
+        <w:ind w:left="3240" w:hanging="360"/>
+      </w:pPr>
+      <w:rPr>
+        <w:rFonts w:ascii="Symbol" w:hAnsi="Symbol" w:hint="default"/>
+      </w:rPr>
+    </w:lvl>
+    <w:lvl w:ilvl="4" w:tplc="04090003" w:tentative="1">
+      <w:start w:val="1"/>
+      <w:numFmt w:val="bullet"/>
+      <w:lvlText w:val="o"/>
+      <w:lvlJc w:val="left"/>
+      <w:pPr>
+        <w:ind w:left="3960" w:hanging="360"/>
+      </w:pPr>
+      <w:rPr>
+        <w:rFonts w:ascii="Courier New" w:hAnsi="Courier New" w:cs="Courier New" w:hint="default"/>
+      </w:rPr>
+    </w:lvl>
+    <w:lvl w:ilvl="5" w:tplc="04090005" w:tentative="1">
+      <w:start w:val="1"/>
+      <w:numFmt w:val="bullet"/>
+      <w:lvlText w:val=""/>
+      <w:lvlJc w:val="left"/>
+      <w:pPr>
+        <w:ind w:left="4680" w:hanging="360"/>
+      </w:pPr>
+      <w:rPr>
+        <w:rFonts w:ascii="Wingdings" w:hAnsi="Wingdings" w:hint="default"/>
+      </w:rPr>
+    </w:lvl>
+    <w:lvl w:ilvl="6" w:tplc="04090001" w:tentative="1">
+      <w:start w:val="1"/>
+      <w:numFmt w:val="bullet"/>
+      <w:lvlText w:val=""/>
+      <w:lvlJc w:val="left"/>
+      <w:pPr>
+        <w:ind w:left="5400" w:hanging="360"/>
+      </w:pPr>
+      <w:rPr>
+        <w:rFonts w:ascii="Symbol" w:hAnsi="Symbol" w:hint="default"/>
+      </w:rPr>
+    </w:lvl>
+    <w:lvl w:ilvl="7" w:tplc="04090003" w:tentative="1">
+      <w:start w:val="1"/>
+      <w:numFmt w:val="bullet"/>
+      <w:lvlText w:val="o"/>
+      <w:lvlJc w:val="left"/>
+      <w:pPr>
+        <w:ind w:left="6120" w:hanging="360"/>
+      </w:pPr>
+      <w:rPr>
+        <w:rFonts w:ascii="Courier New" w:hAnsi="Courier New" w:cs="Courier New" w:hint="default"/>
+      </w:rPr>
+    </w:lvl>
+    <w:lvl w:ilvl="8" w:tplc="04090005" w:tentative="1">
+      <w:start w:val="1"/>
+      <w:numFmt w:val="bullet"/>
+      <w:lvlText w:val=""/>
+      <w:lvlJc w:val="left"/>
+      <w:pPr>
+        <w:ind w:left="6840" w:hanging="360"/>
+      </w:pPr>
+      <w:rPr>
+        <w:rFonts w:ascii="Wingdings" w:hAnsi="Wingdings" w:hint="default"/>
+      </w:rPr>
+    </w:lvl>
+  </w:abstractNum>
+  <w:abstractNum w:abstractNumId="6">
+    <w:nsid w:val="42527901"/>
+    <w:multiLevelType w:val="hybridMultilevel"/>
+    <w:tmpl w:val="EF4E1FEE"/>
+    <w:lvl w:ilvl="0" w:tplc="0409000D">
+      <w:start w:val="1"/>
+      <w:numFmt w:val="bullet"/>
+      <w:lvlText w:val=""/>
+      <w:lvlJc w:val="left"/>
+      <w:pPr>
+        <w:ind w:left="1440" w:hanging="360"/>
+      </w:pPr>
+      <w:rPr>
+        <w:rFonts w:ascii="Wingdings" w:hAnsi="Wingdings" w:hint="default"/>
+      </w:rPr>
+    </w:lvl>
+    <w:lvl w:ilvl="1" w:tplc="04090003" w:tentative="1">
+      <w:start w:val="1"/>
+      <w:numFmt w:val="bullet"/>
+      <w:lvlText w:val="o"/>
+      <w:lvlJc w:val="left"/>
+      <w:pPr>
+        <w:ind w:left="2160" w:hanging="360"/>
+      </w:pPr>
+      <w:rPr>
+        <w:rFonts w:ascii="Courier New" w:hAnsi="Courier New" w:cs="Courier New" w:hint="default"/>
+      </w:rPr>
+    </w:lvl>
+    <w:lvl w:ilvl="2" w:tplc="04090005" w:tentative="1">
+      <w:start w:val="1"/>
+      <w:numFmt w:val="bullet"/>
+      <w:lvlText w:val=""/>
+      <w:lvlJc w:val="left"/>
+      <w:pPr>
+        <w:ind w:left="2880" w:hanging="360"/>
+      </w:pPr>
+      <w:rPr>
+        <w:rFonts w:ascii="Wingdings" w:hAnsi="Wingdings" w:hint="default"/>
+      </w:rPr>
+    </w:lvl>
+    <w:lvl w:ilvl="3" w:tplc="04090001" w:tentative="1">
+      <w:start w:val="1"/>
+      <w:numFmt w:val="bullet"/>
+      <w:lvlText w:val=""/>
+      <w:lvlJc w:val="left"/>
+      <w:pPr>
+        <w:ind w:left="3600" w:hanging="360"/>
+      </w:pPr>
+      <w:rPr>
+        <w:rFonts w:ascii="Symbol" w:hAnsi="Symbol" w:hint="default"/>
+      </w:rPr>
+    </w:lvl>
+    <w:lvl w:ilvl="4" w:tplc="04090003" w:tentative="1">
+      <w:start w:val="1"/>
+      <w:numFmt w:val="bullet"/>
+      <w:lvlText w:val="o"/>
+      <w:lvlJc w:val="left"/>
+      <w:pPr>
+        <w:ind w:left="4320" w:hanging="360"/>
+      </w:pPr>
+      <w:rPr>
+        <w:rFonts w:ascii="Courier New" w:hAnsi="Courier New" w:cs="Courier New" w:hint="default"/>
+      </w:rPr>
+    </w:lvl>
+    <w:lvl w:ilvl="5" w:tplc="04090005" w:tentative="1">
+      <w:start w:val="1"/>
+      <w:numFmt w:val="bullet"/>
+      <w:lvlText w:val=""/>
+      <w:lvlJc w:val="left"/>
+      <w:pPr>
+        <w:ind w:left="5040" w:hanging="360"/>
+      </w:pPr>
+      <w:rPr>
+        <w:rFonts w:ascii="Wingdings" w:hAnsi="Wingdings" w:hint="default"/>
+      </w:rPr>
+    </w:lvl>
+    <w:lvl w:ilvl="6" w:tplc="04090001" w:tentative="1">
+      <w:start w:val="1"/>
+      <w:numFmt w:val="bullet"/>
+      <w:lvlText w:val=""/>
+      <w:lvlJc w:val="left"/>
+      <w:pPr>
+        <w:ind w:left="5760" w:hanging="360"/>
+      </w:pPr>
+      <w:rPr>
+        <w:rFonts w:ascii="Symbol" w:hAnsi="Symbol" w:hint="default"/>
+      </w:rPr>
+    </w:lvl>
+    <w:lvl w:ilvl="7" w:tplc="04090003" w:tentative="1">
+      <w:start w:val="1"/>
+      <w:numFmt w:val="bullet"/>
+      <w:lvlText w:val="o"/>
+      <w:lvlJc w:val="left"/>
+      <w:pPr>
+        <w:ind w:left="6480" w:hanging="360"/>
+      </w:pPr>
+      <w:rPr>
+        <w:rFonts w:ascii="Courier New" w:hAnsi="Courier New" w:cs="Courier New" w:hint="default"/>
+      </w:rPr>
+    </w:lvl>
+    <w:lvl w:ilvl="8" w:tplc="04090005" w:tentative="1">
+      <w:start w:val="1"/>
+      <w:numFmt w:val="bullet"/>
+      <w:lvlText w:val=""/>
+      <w:lvlJc w:val="left"/>
+      <w:pPr>
+        <w:ind w:left="7200" w:hanging="360"/>
+      </w:pPr>
+      <w:rPr>
+        <w:rFonts w:ascii="Wingdings" w:hAnsi="Wingdings" w:hint="default"/>
+      </w:rPr>
+    </w:lvl>
+  </w:abstractNum>
+  <w:abstractNum w:abstractNumId="7">
+    <w:nsid w:val="57274B73"/>
+    <w:multiLevelType w:val="hybridMultilevel"/>
+    <w:tmpl w:val="6BC4D97E"/>
+    <w:lvl w:ilvl="0" w:tplc="0409000D">
+      <w:start w:val="1"/>
+      <w:numFmt w:val="bullet"/>
+      <w:lvlText w:val=""/>
+      <w:lvlJc w:val="left"/>
+      <w:pPr>
+        <w:ind w:left="1440" w:hanging="360"/>
+      </w:pPr>
+      <w:rPr>
+        <w:rFonts w:ascii="Wingdings" w:hAnsi="Wingdings" w:hint="default"/>
+      </w:rPr>
+    </w:lvl>
+    <w:lvl w:ilvl="1" w:tplc="04090003" w:tentative="1">
+      <w:start w:val="1"/>
+      <w:numFmt w:val="bullet"/>
+      <w:lvlText w:val="o"/>
+      <w:lvlJc w:val="left"/>
+      <w:pPr>
+        <w:ind w:left="2160" w:hanging="360"/>
+      </w:pPr>
+      <w:rPr>
+        <w:rFonts w:ascii="Courier New" w:hAnsi="Courier New" w:cs="Courier New" w:hint="default"/>
+      </w:rPr>
+    </w:lvl>
+    <w:lvl w:ilvl="2" w:tplc="04090005" w:tentative="1">
+      <w:start w:val="1"/>
+      <w:numFmt w:val="bullet"/>
+      <w:lvlText w:val=""/>
+      <w:lvlJc w:val="left"/>
+      <w:pPr>
+        <w:ind w:left="2880" w:hanging="360"/>
+      </w:pPr>
+      <w:rPr>
+        <w:rFonts w:ascii="Wingdings" w:hAnsi="Wingdings" w:hint="default"/>
+      </w:rPr>
+    </w:lvl>
+    <w:lvl w:ilvl="3" w:tplc="04090001" w:tentative="1">
+      <w:start w:val="1"/>
+      <w:numFmt w:val="bullet"/>
+      <w:lvlText w:val=""/>
+      <w:lvlJc w:val="left"/>
+      <w:pPr>
+        <w:ind w:left="3600" w:hanging="360"/>
+      </w:pPr>
+      <w:rPr>
+        <w:rFonts w:ascii="Symbol" w:hAnsi="Symbol" w:hint="default"/>
+      </w:rPr>
+    </w:lvl>
+    <w:lvl w:ilvl="4" w:tplc="04090003" w:tentative="1">
+      <w:start w:val="1"/>
+      <w:numFmt w:val="bullet"/>
+      <w:lvlText w:val="o"/>
+      <w:lvlJc w:val="left"/>
+      <w:pPr>
+        <w:ind w:left="4320" w:hanging="360"/>
+      </w:pPr>
+      <w:rPr>
+        <w:rFonts w:ascii="Courier New" w:hAnsi="Courier New" w:cs="Courier New" w:hint="default"/>
+      </w:rPr>
+    </w:lvl>
+    <w:lvl w:ilvl="5" w:tplc="04090005" w:tentative="1">
+      <w:start w:val="1"/>
+      <w:numFmt w:val="bullet"/>
+      <w:lvlText w:val=""/>
+      <w:lvlJc w:val="left"/>
+      <w:pPr>
+        <w:ind w:left="5040" w:hanging="360"/>
+      </w:pPr>
+      <w:rPr>
+        <w:rFonts w:ascii="Wingdings" w:hAnsi="Wingdings" w:hint="default"/>
+      </w:rPr>
+    </w:lvl>
+    <w:lvl w:ilvl="6" w:tplc="04090001" w:tentative="1">
+      <w:start w:val="1"/>
+      <w:numFmt w:val="bullet"/>
+      <w:lvlText w:val=""/>
+      <w:lvlJc w:val="left"/>
+      <w:pPr>
+        <w:ind w:left="5760" w:hanging="360"/>
+      </w:pPr>
+      <w:rPr>
+        <w:rFonts w:ascii="Symbol" w:hAnsi="Symbol" w:hint="default"/>
+      </w:rPr>
+    </w:lvl>
+    <w:lvl w:ilvl="7" w:tplc="04090003" w:tentative="1">
+      <w:start w:val="1"/>
+      <w:numFmt w:val="bullet"/>
+      <w:lvlText w:val="o"/>
+      <w:lvlJc w:val="left"/>
+      <w:pPr>
+        <w:ind w:left="6480" w:hanging="360"/>
+      </w:pPr>
+      <w:rPr>
+        <w:rFonts w:ascii="Courier New" w:hAnsi="Courier New" w:cs="Courier New" w:hint="default"/>
+      </w:rPr>
+    </w:lvl>
+    <w:lvl w:ilvl="8" w:tplc="04090005" w:tentative="1">
+      <w:start w:val="1"/>
+      <w:numFmt w:val="bullet"/>
+      <w:lvlText w:val=""/>
+      <w:lvlJc w:val="left"/>
+      <w:pPr>
+        <w:ind w:left="7200" w:hanging="360"/>
+      </w:pPr>
+      <w:rPr>
+        <w:rFonts w:ascii="Wingdings" w:hAnsi="Wingdings" w:hint="default"/>
+      </w:rPr>
+    </w:lvl>
+  </w:abstractNum>
+  <w:abstractNum w:abstractNumId="8">
     <w:nsid w:val="627575BF"/>
     <w:multiLevelType w:val="hybridMultilevel"/>
     <w:tmpl w:val="1930C0F0"/>
@@ -630,7 +2486,346 @@
       </w:pPr>
     </w:lvl>
   </w:abstractNum>
-  <w:abstractNum w:abstractNumId="2">
+  <w:abstractNum w:abstractNumId="9">
+    <w:nsid w:val="700A7848"/>
+    <w:multiLevelType w:val="hybridMultilevel"/>
+    <w:tmpl w:val="8E48E276"/>
+    <w:lvl w:ilvl="0" w:tplc="0409000D">
+      <w:start w:val="1"/>
+      <w:numFmt w:val="bullet"/>
+      <w:lvlText w:val=""/>
+      <w:lvlJc w:val="left"/>
+      <w:pPr>
+        <w:ind w:left="1440" w:hanging="360"/>
+      </w:pPr>
+      <w:rPr>
+        <w:rFonts w:ascii="Wingdings" w:hAnsi="Wingdings" w:hint="default"/>
+      </w:rPr>
+    </w:lvl>
+    <w:lvl w:ilvl="1" w:tplc="04090003" w:tentative="1">
+      <w:start w:val="1"/>
+      <w:numFmt w:val="bullet"/>
+      <w:lvlText w:val="o"/>
+      <w:lvlJc w:val="left"/>
+      <w:pPr>
+        <w:ind w:left="2160" w:hanging="360"/>
+      </w:pPr>
+      <w:rPr>
+        <w:rFonts w:ascii="Courier New" w:hAnsi="Courier New" w:cs="Courier New" w:hint="default"/>
+      </w:rPr>
+    </w:lvl>
+    <w:lvl w:ilvl="2" w:tplc="04090005" w:tentative="1">
+      <w:start w:val="1"/>
+      <w:numFmt w:val="bullet"/>
+      <w:lvlText w:val=""/>
+      <w:lvlJc w:val="left"/>
+      <w:pPr>
+        <w:ind w:left="2880" w:hanging="360"/>
+      </w:pPr>
+      <w:rPr>
+        <w:rFonts w:ascii="Wingdings" w:hAnsi="Wingdings" w:hint="default"/>
+      </w:rPr>
+    </w:lvl>
+    <w:lvl w:ilvl="3" w:tplc="04090001" w:tentative="1">
+      <w:start w:val="1"/>
+      <w:numFmt w:val="bullet"/>
+      <w:lvlText w:val=""/>
+      <w:lvlJc w:val="left"/>
+      <w:pPr>
+        <w:ind w:left="3600" w:hanging="360"/>
+      </w:pPr>
+      <w:rPr>
+        <w:rFonts w:ascii="Symbol" w:hAnsi="Symbol" w:hint="default"/>
+      </w:rPr>
+    </w:lvl>
+    <w:lvl w:ilvl="4" w:tplc="04090003" w:tentative="1">
+      <w:start w:val="1"/>
+      <w:numFmt w:val="bullet"/>
+      <w:lvlText w:val="o"/>
+      <w:lvlJc w:val="left"/>
+      <w:pPr>
+        <w:ind w:left="4320" w:hanging="360"/>
+      </w:pPr>
+      <w:rPr>
+        <w:rFonts w:ascii="Courier New" w:hAnsi="Courier New" w:cs="Courier New" w:hint="default"/>
+      </w:rPr>
+    </w:lvl>
+    <w:lvl w:ilvl="5" w:tplc="04090005" w:tentative="1">
+      <w:start w:val="1"/>
+      <w:numFmt w:val="bullet"/>
+      <w:lvlText w:val=""/>
+      <w:lvlJc w:val="left"/>
+      <w:pPr>
+        <w:ind w:left="5040" w:hanging="360"/>
+      </w:pPr>
+      <w:rPr>
+        <w:rFonts w:ascii="Wingdings" w:hAnsi="Wingdings" w:hint="default"/>
+      </w:rPr>
+    </w:lvl>
+    <w:lvl w:ilvl="6" w:tplc="04090001" w:tentative="1">
+      <w:start w:val="1"/>
+      <w:numFmt w:val="bullet"/>
+      <w:lvlText w:val=""/>
+      <w:lvlJc w:val="left"/>
+      <w:pPr>
+        <w:ind w:left="5760" w:hanging="360"/>
+      </w:pPr>
+      <w:rPr>
+        <w:rFonts w:ascii="Symbol" w:hAnsi="Symbol" w:hint="default"/>
+      </w:rPr>
+    </w:lvl>
+    <w:lvl w:ilvl="7" w:tplc="04090003" w:tentative="1">
+      <w:start w:val="1"/>
+      <w:numFmt w:val="bullet"/>
+      <w:lvlText w:val="o"/>
+      <w:lvlJc w:val="left"/>
+      <w:pPr>
+        <w:ind w:left="6480" w:hanging="360"/>
+      </w:pPr>
+      <w:rPr>
+        <w:rFonts w:ascii="Courier New" w:hAnsi="Courier New" w:cs="Courier New" w:hint="default"/>
+      </w:rPr>
+    </w:lvl>
+    <w:lvl w:ilvl="8" w:tplc="04090005" w:tentative="1">
+      <w:start w:val="1"/>
+      <w:numFmt w:val="bullet"/>
+      <w:lvlText w:val=""/>
+      <w:lvlJc w:val="left"/>
+      <w:pPr>
+        <w:ind w:left="7200" w:hanging="360"/>
+      </w:pPr>
+      <w:rPr>
+        <w:rFonts w:ascii="Wingdings" w:hAnsi="Wingdings" w:hint="default"/>
+      </w:rPr>
+    </w:lvl>
+  </w:abstractNum>
+  <w:abstractNum w:abstractNumId="10">
+    <w:nsid w:val="766D14CA"/>
+    <w:multiLevelType w:val="hybridMultilevel"/>
+    <w:tmpl w:val="626AE7AE"/>
+    <w:lvl w:ilvl="0" w:tplc="0409000D">
+      <w:start w:val="1"/>
+      <w:numFmt w:val="bullet"/>
+      <w:lvlText w:val=""/>
+      <w:lvlJc w:val="left"/>
+      <w:pPr>
+        <w:ind w:left="720" w:hanging="360"/>
+      </w:pPr>
+      <w:rPr>
+        <w:rFonts w:ascii="Wingdings" w:hAnsi="Wingdings" w:hint="default"/>
+      </w:rPr>
+    </w:lvl>
+    <w:lvl w:ilvl="1" w:tplc="04090003" w:tentative="1">
+      <w:start w:val="1"/>
+      <w:numFmt w:val="bullet"/>
+      <w:lvlText w:val="o"/>
+      <w:lvlJc w:val="left"/>
+      <w:pPr>
+        <w:ind w:left="1440" w:hanging="360"/>
+      </w:pPr>
+      <w:rPr>
+        <w:rFonts w:ascii="Courier New" w:hAnsi="Courier New" w:cs="Courier New" w:hint="default"/>
+      </w:rPr>
+    </w:lvl>
+    <w:lvl w:ilvl="2" w:tplc="04090005" w:tentative="1">
+      <w:start w:val="1"/>
+      <w:numFmt w:val="bullet"/>
+      <w:lvlText w:val=""/>
+      <w:lvlJc w:val="left"/>
+      <w:pPr>
+        <w:ind w:left="2160" w:hanging="360"/>
+      </w:pPr>
+      <w:rPr>
+        <w:rFonts w:ascii="Wingdings" w:hAnsi="Wingdings" w:hint="default"/>
+      </w:rPr>
+    </w:lvl>
+    <w:lvl w:ilvl="3" w:tplc="04090001" w:tentative="1">
+      <w:start w:val="1"/>
+      <w:numFmt w:val="bullet"/>
+      <w:lvlText w:val=""/>
+      <w:lvlJc w:val="left"/>
+      <w:pPr>
+        <w:ind w:left="2880" w:hanging="360"/>
+      </w:pPr>
+      <w:rPr>
+        <w:rFonts w:ascii="Symbol" w:hAnsi="Symbol" w:hint="default"/>
+      </w:rPr>
+    </w:lvl>
+    <w:lvl w:ilvl="4" w:tplc="04090003" w:tentative="1">
+      <w:start w:val="1"/>
+      <w:numFmt w:val="bullet"/>
+      <w:lvlText w:val="o"/>
+      <w:lvlJc w:val="left"/>
+      <w:pPr>
+        <w:ind w:left="3600" w:hanging="360"/>
+      </w:pPr>
+      <w:rPr>
+        <w:rFonts w:ascii="Courier New" w:hAnsi="Courier New" w:cs="Courier New" w:hint="default"/>
+      </w:rPr>
+    </w:lvl>
+    <w:lvl w:ilvl="5" w:tplc="04090005" w:tentative="1">
+      <w:start w:val="1"/>
+      <w:numFmt w:val="bullet"/>
+      <w:lvlText w:val=""/>
+      <w:lvlJc w:val="left"/>
+      <w:pPr>
+        <w:ind w:left="4320" w:hanging="360"/>
+      </w:pPr>
+      <w:rPr>
+        <w:rFonts w:ascii="Wingdings" w:hAnsi="Wingdings" w:hint="default"/>
+      </w:rPr>
+    </w:lvl>
+    <w:lvl w:ilvl="6" w:tplc="04090001" w:tentative="1">
+      <w:start w:val="1"/>
+      <w:numFmt w:val="bullet"/>
+      <w:lvlText w:val=""/>
+      <w:lvlJc w:val="left"/>
+      <w:pPr>
+        <w:ind w:left="5040" w:hanging="360"/>
+      </w:pPr>
+      <w:rPr>
+        <w:rFonts w:ascii="Symbol" w:hAnsi="Symbol" w:hint="default"/>
+      </w:rPr>
+    </w:lvl>
+    <w:lvl w:ilvl="7" w:tplc="04090003" w:tentative="1">
+      <w:start w:val="1"/>
+      <w:numFmt w:val="bullet"/>
+      <w:lvlText w:val="o"/>
+      <w:lvlJc w:val="left"/>
+      <w:pPr>
+        <w:ind w:left="5760" w:hanging="360"/>
+      </w:pPr>
+      <w:rPr>
+        <w:rFonts w:ascii="Courier New" w:hAnsi="Courier New" w:cs="Courier New" w:hint="default"/>
+      </w:rPr>
+    </w:lvl>
+    <w:lvl w:ilvl="8" w:tplc="04090005" w:tentative="1">
+      <w:start w:val="1"/>
+      <w:numFmt w:val="bullet"/>
+      <w:lvlText w:val=""/>
+      <w:lvlJc w:val="left"/>
+      <w:pPr>
+        <w:ind w:left="6480" w:hanging="360"/>
+      </w:pPr>
+      <w:rPr>
+        <w:rFonts w:ascii="Wingdings" w:hAnsi="Wingdings" w:hint="default"/>
+      </w:rPr>
+    </w:lvl>
+  </w:abstractNum>
+  <w:abstractNum w:abstractNumId="11">
+    <w:nsid w:val="77DE4C52"/>
+    <w:multiLevelType w:val="hybridMultilevel"/>
+    <w:tmpl w:val="DDE8C22C"/>
+    <w:lvl w:ilvl="0" w:tplc="04090001">
+      <w:start w:val="1"/>
+      <w:numFmt w:val="bullet"/>
+      <w:lvlText w:val=""/>
+      <w:lvlJc w:val="left"/>
+      <w:pPr>
+        <w:ind w:left="720" w:hanging="360"/>
+      </w:pPr>
+      <w:rPr>
+        <w:rFonts w:ascii="Symbol" w:hAnsi="Symbol" w:hint="default"/>
+      </w:rPr>
+    </w:lvl>
+    <w:lvl w:ilvl="1" w:tplc="04090003" w:tentative="1">
+      <w:start w:val="1"/>
+      <w:numFmt w:val="bullet"/>
+      <w:lvlText w:val="o"/>
+      <w:lvlJc w:val="left"/>
+      <w:pPr>
+        <w:ind w:left="1440" w:hanging="360"/>
+      </w:pPr>
+      <w:rPr>
+        <w:rFonts w:ascii="Courier New" w:hAnsi="Courier New" w:cs="Courier New" w:hint="default"/>
+      </w:rPr>
+    </w:lvl>
+    <w:lvl w:ilvl="2" w:tplc="04090005" w:tentative="1">
+      <w:start w:val="1"/>
+      <w:numFmt w:val="bullet"/>
+      <w:lvlText w:val=""/>
+      <w:lvlJc w:val="left"/>
+      <w:pPr>
+        <w:ind w:left="2160" w:hanging="360"/>
+      </w:pPr>
+      <w:rPr>
+        <w:rFonts w:ascii="Wingdings" w:hAnsi="Wingdings" w:hint="default"/>
+      </w:rPr>
+    </w:lvl>
+    <w:lvl w:ilvl="3" w:tplc="04090001" w:tentative="1">
+      <w:start w:val="1"/>
+      <w:numFmt w:val="bullet"/>
+      <w:lvlText w:val=""/>
+      <w:lvlJc w:val="left"/>
+      <w:pPr>
+        <w:ind w:left="2880" w:hanging="360"/>
+      </w:pPr>
+      <w:rPr>
+        <w:rFonts w:ascii="Symbol" w:hAnsi="Symbol" w:hint="default"/>
+      </w:rPr>
+    </w:lvl>
+    <w:lvl w:ilvl="4" w:tplc="04090003" w:tentative="1">
+      <w:start w:val="1"/>
+      <w:numFmt w:val="bullet"/>
+      <w:lvlText w:val="o"/>
+      <w:lvlJc w:val="left"/>
+      <w:pPr>
+        <w:ind w:left="3600" w:hanging="360"/>
+      </w:pPr>
+      <w:rPr>
+        <w:rFonts w:ascii="Courier New" w:hAnsi="Courier New" w:cs="Courier New" w:hint="default"/>
+      </w:rPr>
+    </w:lvl>
+    <w:lvl w:ilvl="5" w:tplc="04090005" w:tentative="1">
+      <w:start w:val="1"/>
+      <w:numFmt w:val="bullet"/>
+      <w:lvlText w:val=""/>
+      <w:lvlJc w:val="left"/>
+      <w:pPr>
+        <w:ind w:left="4320" w:hanging="360"/>
+      </w:pPr>
+      <w:rPr>
+        <w:rFonts w:ascii="Wingdings" w:hAnsi="Wingdings" w:hint="default"/>
+      </w:rPr>
+    </w:lvl>
+    <w:lvl w:ilvl="6" w:tplc="04090001" w:tentative="1">
+      <w:start w:val="1"/>
+      <w:numFmt w:val="bullet"/>
+      <w:lvlText w:val=""/>
+      <w:lvlJc w:val="left"/>
+      <w:pPr>
+        <w:ind w:left="5040" w:hanging="360"/>
+      </w:pPr>
+      <w:rPr>
+        <w:rFonts w:ascii="Symbol" w:hAnsi="Symbol" w:hint="default"/>
+      </w:rPr>
+    </w:lvl>
+    <w:lvl w:ilvl="7" w:tplc="04090003" w:tentative="1">
+      <w:start w:val="1"/>
+      <w:numFmt w:val="bullet"/>
+      <w:lvlText w:val="o"/>
+      <w:lvlJc w:val="left"/>
+      <w:pPr>
+        <w:ind w:left="5760" w:hanging="360"/>
+      </w:pPr>
+      <w:rPr>
+        <w:rFonts w:ascii="Courier New" w:hAnsi="Courier New" w:cs="Courier New" w:hint="default"/>
+      </w:rPr>
+    </w:lvl>
+    <w:lvl w:ilvl="8" w:tplc="04090005" w:tentative="1">
+      <w:start w:val="1"/>
+      <w:numFmt w:val="bullet"/>
+      <w:lvlText w:val=""/>
+      <w:lvlJc w:val="left"/>
+      <w:pPr>
+        <w:ind w:left="6480" w:hanging="360"/>
+      </w:pPr>
+      <w:rPr>
+        <w:rFonts w:ascii="Wingdings" w:hAnsi="Wingdings" w:hint="default"/>
+      </w:rPr>
+    </w:lvl>
+  </w:abstractNum>
+  <w:abstractNum w:abstractNumId="12">
     <w:nsid w:val="79C252F3"/>
     <w:multiLevelType w:val="hybridMultilevel"/>
     <w:tmpl w:val="D4AC66FA"/>
@@ -743,13 +2938,159 @@
       </w:rPr>
     </w:lvl>
   </w:abstractNum>
+  <w:abstractNum w:abstractNumId="13">
+    <w:nsid w:val="7EDD435D"/>
+    <w:multiLevelType w:val="hybridMultilevel"/>
+    <w:tmpl w:val="16A8B0C0"/>
+    <w:lvl w:ilvl="0" w:tplc="0409000D">
+      <w:start w:val="1"/>
+      <w:numFmt w:val="bullet"/>
+      <w:lvlText w:val=""/>
+      <w:lvlJc w:val="left"/>
+      <w:pPr>
+        <w:ind w:left="1440" w:hanging="360"/>
+      </w:pPr>
+      <w:rPr>
+        <w:rFonts w:ascii="Wingdings" w:hAnsi="Wingdings" w:hint="default"/>
+      </w:rPr>
+    </w:lvl>
+    <w:lvl w:ilvl="1" w:tplc="04090003" w:tentative="1">
+      <w:start w:val="1"/>
+      <w:numFmt w:val="bullet"/>
+      <w:lvlText w:val="o"/>
+      <w:lvlJc w:val="left"/>
+      <w:pPr>
+        <w:ind w:left="2160" w:hanging="360"/>
+      </w:pPr>
+      <w:rPr>
+        <w:rFonts w:ascii="Courier New" w:hAnsi="Courier New" w:cs="Courier New" w:hint="default"/>
+      </w:rPr>
+    </w:lvl>
+    <w:lvl w:ilvl="2" w:tplc="04090005" w:tentative="1">
+      <w:start w:val="1"/>
+      <w:numFmt w:val="bullet"/>
+      <w:lvlText w:val=""/>
+      <w:lvlJc w:val="left"/>
+      <w:pPr>
+        <w:ind w:left="2880" w:hanging="360"/>
+      </w:pPr>
+      <w:rPr>
+        <w:rFonts w:ascii="Wingdings" w:hAnsi="Wingdings" w:hint="default"/>
+      </w:rPr>
+    </w:lvl>
+    <w:lvl w:ilvl="3" w:tplc="04090001" w:tentative="1">
+      <w:start w:val="1"/>
+      <w:numFmt w:val="bullet"/>
+      <w:lvlText w:val=""/>
+      <w:lvlJc w:val="left"/>
+      <w:pPr>
+        <w:ind w:left="3600" w:hanging="360"/>
+      </w:pPr>
+      <w:rPr>
+        <w:rFonts w:ascii="Symbol" w:hAnsi="Symbol" w:hint="default"/>
+      </w:rPr>
+    </w:lvl>
+    <w:lvl w:ilvl="4" w:tplc="04090003" w:tentative="1">
+      <w:start w:val="1"/>
+      <w:numFmt w:val="bullet"/>
+      <w:lvlText w:val="o"/>
+      <w:lvlJc w:val="left"/>
+      <w:pPr>
+        <w:ind w:left="4320" w:hanging="360"/>
+      </w:pPr>
+      <w:rPr>
+        <w:rFonts w:ascii="Courier New" w:hAnsi="Courier New" w:cs="Courier New" w:hint="default"/>
+      </w:rPr>
+    </w:lvl>
+    <w:lvl w:ilvl="5" w:tplc="04090005" w:tentative="1">
+      <w:start w:val="1"/>
+      <w:numFmt w:val="bullet"/>
+      <w:lvlText w:val=""/>
+      <w:lvlJc w:val="left"/>
+      <w:pPr>
+        <w:ind w:left="5040" w:hanging="360"/>
+      </w:pPr>
+      <w:rPr>
+        <w:rFonts w:ascii="Wingdings" w:hAnsi="Wingdings" w:hint="default"/>
+      </w:rPr>
+    </w:lvl>
+    <w:lvl w:ilvl="6" w:tplc="04090001" w:tentative="1">
+      <w:start w:val="1"/>
+      <w:numFmt w:val="bullet"/>
+      <w:lvlText w:val=""/>
+      <w:lvlJc w:val="left"/>
+      <w:pPr>
+        <w:ind w:left="5760" w:hanging="360"/>
+      </w:pPr>
+      <w:rPr>
+        <w:rFonts w:ascii="Symbol" w:hAnsi="Symbol" w:hint="default"/>
+      </w:rPr>
+    </w:lvl>
+    <w:lvl w:ilvl="7" w:tplc="04090003" w:tentative="1">
+      <w:start w:val="1"/>
+      <w:numFmt w:val="bullet"/>
+      <w:lvlText w:val="o"/>
+      <w:lvlJc w:val="left"/>
+      <w:pPr>
+        <w:ind w:left="6480" w:hanging="360"/>
+      </w:pPr>
+      <w:rPr>
+        <w:rFonts w:ascii="Courier New" w:hAnsi="Courier New" w:cs="Courier New" w:hint="default"/>
+      </w:rPr>
+    </w:lvl>
+    <w:lvl w:ilvl="8" w:tplc="04090005" w:tentative="1">
+      <w:start w:val="1"/>
+      <w:numFmt w:val="bullet"/>
+      <w:lvlText w:val=""/>
+      <w:lvlJc w:val="left"/>
+      <w:pPr>
+        <w:ind w:left="7200" w:hanging="360"/>
+      </w:pPr>
+      <w:rPr>
+        <w:rFonts w:ascii="Wingdings" w:hAnsi="Wingdings" w:hint="default"/>
+      </w:rPr>
+    </w:lvl>
+  </w:abstractNum>
   <w:num w:numId="1">
+    <w:abstractNumId w:val="8"/>
+  </w:num>
+  <w:num w:numId="2">
+    <w:abstractNumId w:val="12"/>
+  </w:num>
+  <w:num w:numId="3">
+    <w:abstractNumId w:val="2"/>
+  </w:num>
+  <w:num w:numId="4">
+    <w:abstractNumId w:val="11"/>
+  </w:num>
+  <w:num w:numId="5">
+    <w:abstractNumId w:val="3"/>
+  </w:num>
+  <w:num w:numId="6">
+    <w:abstractNumId w:val="6"/>
+  </w:num>
+  <w:num w:numId="7">
+    <w:abstractNumId w:val="4"/>
+  </w:num>
+  <w:num w:numId="8">
     <w:abstractNumId w:val="1"/>
   </w:num>
-  <w:num w:numId="2">
-    <w:abstractNumId w:val="2"/>
+  <w:num w:numId="9">
+    <w:abstractNumId w:val="9"/>
   </w:num>
-  <w:num w:numId="3">
+  <w:num w:numId="10">
+    <w:abstractNumId w:val="13"/>
+  </w:num>
+  <w:num w:numId="11">
+    <w:abstractNumId w:val="7"/>
+  </w:num>
+  <w:num w:numId="12">
+    <w:abstractNumId w:val="5"/>
+  </w:num>
+  <w:num w:numId="13">
+    <w:abstractNumId w:val="10"/>
+  </w:num>
+  <w:num w:numId="14">
     <w:abstractNumId w:val="0"/>
   </w:num>
 </w:numbering>
@@ -991,7 +3332,6 @@
     <w:next w:val="Normal"/>
     <w:link w:val="Heading4Char"/>
     <w:uiPriority w:val="9"/>
-    <w:semiHidden/>
     <w:unhideWhenUsed/>
     <w:qFormat/>
     <w:rsid w:val="0087496E"/>
@@ -1013,7 +3353,6 @@
   <w:style w:type="character" w:default="1" w:styleId="DefaultParagraphFont">
     <w:name w:val="Default Paragraph Font"/>
     <w:uiPriority w:val="1"/>
-    <w:semiHidden/>
     <w:unhideWhenUsed/>
   </w:style>
   <w:style w:type="table" w:default="1" w:styleId="TableNormal">
@@ -1086,7 +3425,6 @@
     <w:basedOn w:val="DefaultParagraphFont"/>
     <w:link w:val="Heading4"/>
     <w:uiPriority w:val="9"/>
-    <w:semiHidden/>
     <w:rsid w:val="0087496E"/>
     <w:rPr>
       <w:rFonts w:asciiTheme="majorHAnsi" w:eastAsiaTheme="majorEastAsia" w:hAnsiTheme="majorHAnsi" w:cstheme="majorBidi"/>

</xml_diff>

<commit_message>
edit Part 2 Requirement and specification
</commit_message>
<xml_diff>
--- a/YÊU CẦU VÀ ĐẶC ĐIỂM KỸ THUẬT.docx
+++ b/YÊU CẦU VÀ ĐẶC ĐIỂM KỸ THUẬT.docx
@@ -807,7 +807,19 @@
         <w:rPr>
           <w:lang w:val="en-US"/>
         </w:rPr>
-        <w:t xml:space="preserve">        + Nhấn vào link ‘Hi, {tên người dùng}’</w:t>
+        <w:t xml:space="preserve">        + Nhấ</w:t>
+      </w:r>
+      <w:r>
+        <w:rPr>
+          <w:lang w:val="en-US"/>
+        </w:rPr>
+        <w:t>n vào link ‘Edit Profile</w:t>
+      </w:r>
+      <w:r>
+        <w:rPr>
+          <w:lang w:val="en-US"/>
+        </w:rPr>
+        <w:t>’</w:t>
       </w:r>
     </w:p>
     <w:p>
@@ -944,7 +956,31 @@
         <w:rPr>
           <w:lang w:val="en-US"/>
         </w:rPr>
-        <w:t xml:space="preserve"> Thăm trang Product</w:t>
+        <w:t xml:space="preserve"> Nhấn vào link</w:t>
+      </w:r>
+      <w:r>
+        <w:rPr>
+          <w:lang w:val="en-US"/>
+        </w:rPr>
+        <w:t xml:space="preserve"> </w:t>
+      </w:r>
+      <w:r>
+        <w:rPr>
+          <w:lang w:val="en-US"/>
+        </w:rPr>
+        <w:t>‘</w:t>
+      </w:r>
+      <w:r>
+        <w:rPr>
+          <w:lang w:val="en-US"/>
+        </w:rPr>
+        <w:t>Product</w:t>
+      </w:r>
+      <w:r>
+        <w:rPr>
+          <w:lang w:val="en-US"/>
+        </w:rPr>
+        <w:t>’</w:t>
       </w:r>
     </w:p>
     <w:p>
@@ -1067,7 +1103,13 @@
         <w:rPr>
           <w:lang w:val="en-US"/>
         </w:rPr>
-        <w:t xml:space="preserve">        + Thăm trang Product</w:t>
+        <w:t xml:space="preserve">        + Nhấn vào link ‘</w:t>
+      </w:r>
+      <w:r>
+        <w:rPr>
+          <w:lang w:val="en-US"/>
+        </w:rPr>
+        <w:t>Hi, {tên người dùng}</w:t>
       </w:r>
     </w:p>
     <w:p>
@@ -1082,7 +1124,19 @@
         <w:rPr>
           <w:lang w:val="en-US"/>
         </w:rPr>
-        <w:t xml:space="preserve">        + Nhấn vào nút ‘New Product’</w:t>
+        <w:t xml:space="preserve">        + Nhấ</w:t>
+      </w:r>
+      <w:r>
+        <w:rPr>
+          <w:lang w:val="en-US"/>
+        </w:rPr>
+        <w:t>n vào nút ‘New Post</w:t>
+      </w:r>
+      <w:r>
+        <w:rPr>
+          <w:lang w:val="en-US"/>
+        </w:rPr>
+        <w:t>’</w:t>
       </w:r>
     </w:p>
     <w:p>
@@ -1097,7 +1151,7 @@
         <w:rPr>
           <w:lang w:val="en-US"/>
         </w:rPr>
-        <w:t xml:space="preserve">        + Điền đầy đủ thông tin sản phẩm : Tên, Mô tả, Giá cả, Hình ảnh</w:t>
+        <w:t xml:space="preserve">        + Điền đầy đủ thông tin sản phẩm : Tên, Mô tả, Hình ảnh</w:t>
       </w:r>
     </w:p>
     <w:p>
@@ -1190,7 +1244,19 @@
         <w:rPr>
           <w:lang w:val="en-US"/>
         </w:rPr>
-        <w:t xml:space="preserve">        + Thăm trang Product</w:t>
+        <w:t xml:space="preserve">        + Nhấn vào link ‘</w:t>
+      </w:r>
+      <w:r>
+        <w:rPr>
+          <w:lang w:val="en-US"/>
+        </w:rPr>
+        <w:t>Hi, {tên người dùng}</w:t>
+      </w:r>
+      <w:r>
+        <w:rPr>
+          <w:lang w:val="en-US"/>
+        </w:rPr>
+        <w:t>’</w:t>
       </w:r>
     </w:p>
     <w:p>
@@ -1320,7 +1386,25 @@
           <w:lang w:val="en-US"/>
         </w:rPr>
         <w:lastRenderedPageBreak/>
-        <w:t xml:space="preserve">        + Thăm trang Product</w:t>
+        <w:t xml:space="preserve"> </w:t>
+      </w:r>
+      <w:r>
+        <w:rPr>
+          <w:lang w:val="en-US"/>
+        </w:rPr>
+        <w:t xml:space="preserve">       + Nhấn vào link ‘</w:t>
+      </w:r>
+      <w:r>
+        <w:rPr>
+          <w:lang w:val="en-US"/>
+        </w:rPr>
+        <w:t>Hi, {tên người dùng}</w:t>
+      </w:r>
+      <w:r>
+        <w:rPr>
+          <w:lang w:val="en-US"/>
+        </w:rPr>
+        <w:t>’</w:t>
       </w:r>
     </w:p>
     <w:p>
@@ -1365,7 +1449,25 @@
         <w:rPr>
           <w:lang w:val="en-US"/>
         </w:rPr>
-        <w:t xml:space="preserve">        +  Nhấn nút Add comment</w:t>
+        <w:t xml:space="preserve">        +  Nhấn nút </w:t>
+      </w:r>
+      <w:r>
+        <w:rPr>
+          <w:lang w:val="en-US"/>
+        </w:rPr>
+        <w:t>‘</w:t>
+      </w:r>
+      <w:r>
+        <w:rPr>
+          <w:lang w:val="en-US"/>
+        </w:rPr>
+        <w:t>Add comment</w:t>
+      </w:r>
+      <w:r>
+        <w:rPr>
+          <w:lang w:val="en-US"/>
+        </w:rPr>
+        <w:t>’</w:t>
       </w:r>
     </w:p>
     <w:p>
@@ -1443,21 +1545,6 @@
           <w:lang w:val="en-US"/>
         </w:rPr>
         <w:t>Tần suất sử dụng : Rất ít.</w:t>
-      </w:r>
-    </w:p>
-    <w:p>
-      <w:pPr>
-        <w:pStyle w:val="ListParagraph"/>
-        <w:numPr>
-          <w:ilvl w:val="0"/>
-          <w:numId w:val="4"/>
-        </w:numPr>
-      </w:pPr>
-      <w:r>
-        <w:rPr>
-          <w:lang w:val="en-US"/>
-        </w:rPr>
-        <w:t>UC-11 : Trò truyện với một người dùng khác</w:t>
       </w:r>
     </w:p>
     <w:p>
@@ -3353,6 +3440,7 @@
   <w:style w:type="character" w:default="1" w:styleId="DefaultParagraphFont">
     <w:name w:val="Default Paragraph Font"/>
     <w:uiPriority w:val="1"/>
+    <w:semiHidden/>
     <w:unhideWhenUsed/>
   </w:style>
   <w:style w:type="table" w:default="1" w:styleId="TableNormal">

</xml_diff>

<commit_message>
edit Requirement and specification
</commit_message>
<xml_diff>
--- a/YÊU CẦU VÀ ĐẶC ĐIỂM KỸ THUẬT.docx
+++ b/YÊU CẦU VÀ ĐẶC ĐIỂM KỸ THUẬT.docx
@@ -36,7 +36,23 @@
           <w:sz w:val="28"/>
           <w:szCs w:val="28"/>
         </w:rPr>
-        <w:t>1.Giới thiệu về dự án</w:t>
+        <w:t>1.</w:t>
+      </w:r>
+      <w:r>
+        <w:rPr>
+          <w:color w:val="auto"/>
+          <w:sz w:val="28"/>
+          <w:szCs w:val="28"/>
+        </w:rPr>
+        <w:t xml:space="preserve"> </w:t>
+      </w:r>
+      <w:r>
+        <w:rPr>
+          <w:color w:val="auto"/>
+          <w:sz w:val="28"/>
+          <w:szCs w:val="28"/>
+        </w:rPr>
+        <w:t>Giới thiệu về dự án</w:t>
       </w:r>
     </w:p>
     <w:p>
@@ -135,7 +151,11 @@
         <w:t>Sản phẩm này sẽ là cầu nối giữa tất cả mọi người giúp mọi người có thể mô tả về thứ họ muốn mua hay thậm chí chỉ có hình ảnh về sản phẩm đó. Tất cả những thứ đó đủ để họ có thể nhận được phản hồi một cách nhanh chóng từ những người dùng khác có thông tin về sản phẩm đó.</w:t>
       </w:r>
     </w:p>
-    <w:p/>
+    <w:p>
+      <w:r>
+        <w:t>Hai bên có thể trao đổi trực tiếp với nhau một cách dễ dàng ngay trên trang web.</w:t>
+      </w:r>
+    </w:p>
     <w:p>
       <w:pPr>
         <w:pStyle w:val="Heading3"/>
@@ -336,13 +356,28 @@
         <w:rPr>
           <w:lang w:val="en-US"/>
         </w:rPr>
-        <w:t>Trang web bản chất là một mạng xã hội nhưng không thực sự cần thiết phải gắn với những mạng xã hội phổ biế như bây giờ như Facebook, Twitter . Nó hoàn toàn có thể hoạt động một cách riêng biết mà vẫn mang lại những lợi ích gần như là đầy đủ cho người dùng.</w:t>
+        <w:t>Trang web bản chất là một mạng xã hội nhưng không thực sự cần thiết phải gắn với những mạng xã hội phổ biế</w:t>
+      </w:r>
+      <w:r>
+        <w:rPr>
+          <w:lang w:val="en-US"/>
+        </w:rPr>
+        <w:t>n</w:t>
+      </w:r>
+      <w:r>
+        <w:rPr>
+          <w:lang w:val="en-US"/>
+        </w:rPr>
+        <w:t xml:space="preserve"> như bây giờ như Facebook, Twitter . Nó hoàn toàn có thể hoạt động một cách riêng biết mà vẫn mang lại những lợi ích gần như là đầy đủ cho người dùng.</w:t>
       </w:r>
     </w:p>
     <w:p/>
     <w:p>
       <w:pPr>
         <w:pStyle w:val="Heading2"/>
+        <w:tabs>
+          <w:tab w:val="center" w:pos="4680"/>
+        </w:tabs>
         <w:rPr>
           <w:color w:val="auto"/>
           <w:sz w:val="28"/>
@@ -355,26 +390,344 @@
           <w:sz w:val="28"/>
           <w:szCs w:val="28"/>
         </w:rPr>
-        <w:t>2.Những điều người dùng cần</w:t>
-      </w:r>
-    </w:p>
-    <w:p/>
-    <w:p>
-      <w:pPr>
-        <w:pStyle w:val="Heading2"/>
+        <w:t>2.</w:t>
+      </w:r>
+      <w:r>
         <w:rPr>
           <w:color w:val="auto"/>
           <w:sz w:val="28"/>
           <w:szCs w:val="28"/>
         </w:rPr>
-      </w:pPr>
+        <w:t xml:space="preserve"> </w:t>
+      </w:r>
       <w:r>
         <w:rPr>
           <w:color w:val="auto"/>
           <w:sz w:val="28"/>
           <w:szCs w:val="28"/>
         </w:rPr>
-        <w:t>3.Những yêu cầu kỹ thuật của phần mềm</w:t>
+        <w:t>Những điều người dùng cần</w:t>
+      </w:r>
+    </w:p>
+    <w:p>
+      <w:pPr>
+        <w:rPr>
+          <w:rFonts w:asciiTheme="majorHAnsi" w:hAnsiTheme="majorHAnsi"/>
+          <w:b/>
+          <w:sz w:val="24"/>
+          <w:szCs w:val="24"/>
+        </w:rPr>
+      </w:pPr>
+      <w:r>
+        <w:rPr>
+          <w:rFonts w:asciiTheme="majorHAnsi" w:hAnsiTheme="majorHAnsi"/>
+          <w:b/>
+          <w:sz w:val="24"/>
+          <w:szCs w:val="24"/>
+        </w:rPr>
+        <w:t>2.1. Mục tiêu thống nhất</w:t>
+      </w:r>
+    </w:p>
+    <w:p>
+      <w:r>
+        <w:t>Một trang web giúp những người mua-bán các sản phẩm có thể tương tác, trao đổi với nhau một cách dễ dàng.</w:t>
+      </w:r>
+    </w:p>
+    <w:p>
+      <w:r>
+        <w:t>Việc sử dụng sản phẩm phải được đơn giản hóa, dễ hiểu, dễ sử dụng.</w:t>
+      </w:r>
+    </w:p>
+    <w:p>
+      <w:r>
+        <w:t xml:space="preserve">Bảo mật </w:t>
+      </w:r>
+      <w:r>
+        <w:t xml:space="preserve">thông tin </w:t>
+      </w:r>
+      <w:r>
+        <w:t>cá nhân.</w:t>
+      </w:r>
+    </w:p>
+    <w:p>
+      <w:pPr>
+        <w:rPr>
+          <w:rFonts w:asciiTheme="majorHAnsi" w:hAnsiTheme="majorHAnsi"/>
+          <w:b/>
+          <w:sz w:val="24"/>
+          <w:szCs w:val="24"/>
+        </w:rPr>
+      </w:pPr>
+      <w:r>
+        <w:rPr>
+          <w:rFonts w:asciiTheme="majorHAnsi" w:hAnsiTheme="majorHAnsi"/>
+          <w:b/>
+          <w:sz w:val="24"/>
+          <w:szCs w:val="24"/>
+        </w:rPr>
+        <w:t>2.2. Môi trường</w:t>
+      </w:r>
+    </w:p>
+    <w:p>
+      <w:pPr>
+        <w:rPr>
+          <w:rFonts w:asciiTheme="majorHAnsi" w:hAnsiTheme="majorHAnsi"/>
+          <w:b/>
+          <w:sz w:val="24"/>
+          <w:szCs w:val="24"/>
+        </w:rPr>
+      </w:pPr>
+    </w:p>
+    <w:p>
+      <w:pPr>
+        <w:rPr>
+          <w:rFonts w:cstheme="minorHAnsi"/>
+        </w:rPr>
+      </w:pPr>
+      <w:r>
+        <w:rPr>
+          <w:rFonts w:asciiTheme="majorHAnsi" w:hAnsiTheme="majorHAnsi"/>
+          <w:b/>
+          <w:sz w:val="24"/>
+          <w:szCs w:val="24"/>
+        </w:rPr>
+        <w:t>2.3. User Stories</w:t>
+      </w:r>
+    </w:p>
+    <w:p>
+      <w:pPr>
+        <w:rPr>
+          <w:rFonts w:asciiTheme="majorHAnsi" w:hAnsiTheme="majorHAnsi" w:cstheme="minorHAnsi"/>
+          <w:b/>
+          <w:i/>
+        </w:rPr>
+      </w:pPr>
+      <w:r>
+        <w:rPr>
+          <w:rFonts w:asciiTheme="majorHAnsi" w:hAnsiTheme="majorHAnsi" w:cstheme="minorHAnsi"/>
+          <w:b/>
+          <w:i/>
+        </w:rPr>
+        <w:t>2.3.1. Tôi muốn đăng kí một tài khoản trên website</w:t>
+      </w:r>
+    </w:p>
+    <w:p>
+      <w:pPr>
+        <w:ind w:firstLine="540"/>
+        <w:rPr>
+          <w:rFonts w:cstheme="minorHAnsi"/>
+        </w:rPr>
+      </w:pPr>
+      <w:r>
+        <w:rPr>
+          <w:rFonts w:cstheme="minorHAnsi"/>
+        </w:rPr>
+        <w:t>Tính năng: Đăng nhập để vào trang web, chuyển đến trang chào đón</w:t>
+      </w:r>
+      <w:r>
+        <w:rPr>
+          <w:rFonts w:cstheme="minorHAnsi"/>
+        </w:rPr>
+        <w:t>.</w:t>
+      </w:r>
+    </w:p>
+    <w:p>
+      <w:pPr>
+        <w:ind w:left="540"/>
+        <w:rPr>
+          <w:rFonts w:cstheme="minorHAnsi"/>
+        </w:rPr>
+      </w:pPr>
+      <w:r>
+        <w:rPr>
+          <w:rFonts w:cstheme="minorHAnsi"/>
+        </w:rPr>
+        <w:t>Kịch bản: Nhập email mà mật khẩu chính xác</w:t>
+      </w:r>
+      <w:r>
+        <w:rPr>
+          <w:rFonts w:cstheme="minorHAnsi"/>
+        </w:rPr>
+        <w:t>(tài khoản đã có)</w:t>
+      </w:r>
+      <w:r>
+        <w:rPr>
+          <w:rFonts w:cstheme="minorHAnsi"/>
+        </w:rPr>
+        <w:t>, sau khi bấm Log in phải chuyển đến trang chào đón</w:t>
+      </w:r>
+      <w:r>
+        <w:rPr>
+          <w:rFonts w:cstheme="minorHAnsi"/>
+        </w:rPr>
+        <w:t>.</w:t>
+      </w:r>
+    </w:p>
+    <w:p>
+      <w:pPr>
+        <w:ind w:firstLine="540"/>
+        <w:rPr>
+          <w:rFonts w:cstheme="minorHAnsi"/>
+        </w:rPr>
+      </w:pPr>
+      <w:r>
+        <w:rPr>
+          <w:rFonts w:cstheme="minorHAnsi"/>
+        </w:rPr>
+        <w:t>Tính năng: Đăng kí để tạo một tài khoản mới</w:t>
+      </w:r>
+      <w:r>
+        <w:rPr>
+          <w:rFonts w:cstheme="minorHAnsi"/>
+        </w:rPr>
+        <w:t>.</w:t>
+      </w:r>
+    </w:p>
+    <w:p>
+      <w:pPr>
+        <w:ind w:left="540"/>
+        <w:rPr>
+          <w:rFonts w:cstheme="minorHAnsi"/>
+        </w:rPr>
+      </w:pPr>
+      <w:r>
+        <w:rPr>
+          <w:rFonts w:cstheme="minorHAnsi"/>
+        </w:rPr>
+        <w:lastRenderedPageBreak/>
+        <w:t>Kịch bản: Nhập các trường tên, email, mật khẩu và xác nhận mật khẩu hợp lệ, hiển thị kết quả tạo tài khoản mới thành công</w:t>
+      </w:r>
+      <w:r>
+        <w:rPr>
+          <w:rFonts w:cstheme="minorHAnsi"/>
+        </w:rPr>
+        <w:t>.</w:t>
+      </w:r>
+    </w:p>
+    <w:p>
+      <w:pPr>
+        <w:rPr>
+          <w:rFonts w:asciiTheme="majorHAnsi" w:hAnsiTheme="majorHAnsi" w:cstheme="minorHAnsi"/>
+          <w:b/>
+          <w:i/>
+        </w:rPr>
+      </w:pPr>
+      <w:r>
+        <w:rPr>
+          <w:rFonts w:asciiTheme="majorHAnsi" w:hAnsiTheme="majorHAnsi" w:cstheme="minorHAnsi"/>
+          <w:b/>
+          <w:i/>
+        </w:rPr>
+        <w:t>2.3.2. Tôi muốn đăng một sản phẩm mà tôi đang cầ</w:t>
+      </w:r>
+      <w:r>
+        <w:rPr>
+          <w:rFonts w:asciiTheme="majorHAnsi" w:hAnsiTheme="majorHAnsi" w:cstheme="minorHAnsi"/>
+          <w:b/>
+          <w:i/>
+        </w:rPr>
+        <w:t>n mua</w:t>
+      </w:r>
+    </w:p>
+    <w:p>
+      <w:pPr>
+        <w:tabs>
+          <w:tab w:val="left" w:pos="450"/>
+          <w:tab w:val="left" w:pos="540"/>
+        </w:tabs>
+        <w:ind w:left="540"/>
+        <w:rPr>
+          <w:rFonts w:cstheme="minorHAnsi"/>
+        </w:rPr>
+      </w:pPr>
+      <w:r>
+        <w:rPr>
+          <w:rFonts w:cstheme="minorHAnsi"/>
+        </w:rPr>
+        <w:t>Tính năng: Post – Tôi muốn đăng một sản phẩn tôi cần mua, tôi muốn thấy trang có chứa bài đăng củ</w:t>
+      </w:r>
+      <w:r>
+        <w:rPr>
+          <w:rFonts w:cstheme="minorHAnsi"/>
+        </w:rPr>
+        <w:t>a tôi.</w:t>
+      </w:r>
+    </w:p>
+    <w:p>
+      <w:pPr>
+        <w:tabs>
+          <w:tab w:val="left" w:pos="450"/>
+          <w:tab w:val="left" w:pos="540"/>
+        </w:tabs>
+        <w:ind w:left="540"/>
+        <w:rPr>
+          <w:rFonts w:cstheme="minorHAnsi"/>
+        </w:rPr>
+      </w:pPr>
+      <w:r>
+        <w:rPr>
+          <w:rFonts w:cstheme="minorHAnsi"/>
+        </w:rPr>
+        <w:t>Kịch bản: Sau khi đã đăng nhập, chọn New Post và nhập đầy đủ các trường. Sau khi chọn “OK”, kết quả là trên trang có bài đăng của tôi và các trường bình luận.</w:t>
+      </w:r>
+    </w:p>
+    <w:p>
+      <w:pPr>
+        <w:rPr>
+          <w:rFonts w:asciiTheme="majorHAnsi" w:hAnsiTheme="majorHAnsi" w:cstheme="minorHAnsi"/>
+          <w:b/>
+          <w:i/>
+        </w:rPr>
+      </w:pPr>
+      <w:r>
+        <w:rPr>
+          <w:rFonts w:asciiTheme="majorHAnsi" w:hAnsiTheme="majorHAnsi" w:cstheme="minorHAnsi"/>
+          <w:b/>
+          <w:i/>
+        </w:rPr>
+        <w:t>2.3.3. Tôi muốn nhận được một email để xác nhận tài khoản của mình sau khi tôi đăng kí</w:t>
+      </w:r>
+      <w:r>
+        <w:rPr>
+          <w:rFonts w:asciiTheme="majorHAnsi" w:hAnsiTheme="majorHAnsi" w:cstheme="minorHAnsi"/>
+          <w:b/>
+          <w:i/>
+        </w:rPr>
+        <w:t xml:space="preserve"> và email thiết lập lại mật khẩu nếu tôi quên</w:t>
+      </w:r>
+    </w:p>
+    <w:p>
+      <w:pPr>
+        <w:pStyle w:val="Heading2"/>
+        <w:rPr>
+          <w:color w:val="auto"/>
+          <w:sz w:val="28"/>
+          <w:szCs w:val="28"/>
+        </w:rPr>
+      </w:pPr>
+      <w:r>
+        <w:rPr>
+          <w:color w:val="auto"/>
+          <w:sz w:val="28"/>
+          <w:szCs w:val="28"/>
+        </w:rPr>
+        <w:t>3.</w:t>
+      </w:r>
+      <w:r>
+        <w:rPr>
+          <w:color w:val="auto"/>
+          <w:sz w:val="28"/>
+          <w:szCs w:val="28"/>
+        </w:rPr>
+        <w:t xml:space="preserve"> </w:t>
+      </w:r>
+      <w:r>
+        <w:rPr>
+          <w:color w:val="auto"/>
+          <w:sz w:val="28"/>
+          <w:szCs w:val="28"/>
+        </w:rPr>
+        <w:t>Những yêu cầu kỹ thuật của phần mềm</w:t>
       </w:r>
     </w:p>
     <w:p>
@@ -640,7 +993,6 @@
         <w:rPr>
           <w:lang w:val="en-US"/>
         </w:rPr>
-        <w:lastRenderedPageBreak/>
         <w:t>Tần s</w:t>
       </w:r>
       <w:r>
@@ -852,6 +1204,7 @@
         <w:rPr>
           <w:lang w:val="en-US"/>
         </w:rPr>
+        <w:lastRenderedPageBreak/>
         <w:t xml:space="preserve">        + Nhấn nút ‘Update’</w:t>
       </w:r>
     </w:p>
@@ -1385,7 +1738,6 @@
         <w:rPr>
           <w:lang w:val="en-US"/>
         </w:rPr>
-        <w:lastRenderedPageBreak/>
         <w:t xml:space="preserve"> </w:t>
       </w:r>
       <w:r>
@@ -1562,6 +1914,7 @@
           <w:sz w:val="24"/>
           <w:szCs w:val="24"/>
         </w:rPr>
+        <w:lastRenderedPageBreak/>
         <w:t>3.2. Tính năng được thiết lập</w:t>
       </w:r>
     </w:p>
@@ -2033,6 +2386,119 @@
     </w:lvl>
   </w:abstractNum>
   <w:abstractNum w:abstractNumId="4">
+    <w:nsid w:val="2F051944"/>
+    <w:multiLevelType w:val="hybridMultilevel"/>
+    <w:tmpl w:val="ABDEDB1E"/>
+    <w:lvl w:ilvl="0" w:tplc="04090001">
+      <w:start w:val="1"/>
+      <w:numFmt w:val="bullet"/>
+      <w:lvlText w:val=""/>
+      <w:lvlJc w:val="left"/>
+      <w:pPr>
+        <w:ind w:left="720" w:hanging="360"/>
+      </w:pPr>
+      <w:rPr>
+        <w:rFonts w:ascii="Symbol" w:hAnsi="Symbol" w:hint="default"/>
+      </w:rPr>
+    </w:lvl>
+    <w:lvl w:ilvl="1" w:tplc="04090003" w:tentative="1">
+      <w:start w:val="1"/>
+      <w:numFmt w:val="bullet"/>
+      <w:lvlText w:val="o"/>
+      <w:lvlJc w:val="left"/>
+      <w:pPr>
+        <w:ind w:left="1440" w:hanging="360"/>
+      </w:pPr>
+      <w:rPr>
+        <w:rFonts w:ascii="Courier New" w:hAnsi="Courier New" w:cs="Courier New" w:hint="default"/>
+      </w:rPr>
+    </w:lvl>
+    <w:lvl w:ilvl="2" w:tplc="04090005" w:tentative="1">
+      <w:start w:val="1"/>
+      <w:numFmt w:val="bullet"/>
+      <w:lvlText w:val=""/>
+      <w:lvlJc w:val="left"/>
+      <w:pPr>
+        <w:ind w:left="2160" w:hanging="360"/>
+      </w:pPr>
+      <w:rPr>
+        <w:rFonts w:ascii="Wingdings" w:hAnsi="Wingdings" w:hint="default"/>
+      </w:rPr>
+    </w:lvl>
+    <w:lvl w:ilvl="3" w:tplc="04090001" w:tentative="1">
+      <w:start w:val="1"/>
+      <w:numFmt w:val="bullet"/>
+      <w:lvlText w:val=""/>
+      <w:lvlJc w:val="left"/>
+      <w:pPr>
+        <w:ind w:left="2880" w:hanging="360"/>
+      </w:pPr>
+      <w:rPr>
+        <w:rFonts w:ascii="Symbol" w:hAnsi="Symbol" w:hint="default"/>
+      </w:rPr>
+    </w:lvl>
+    <w:lvl w:ilvl="4" w:tplc="04090003" w:tentative="1">
+      <w:start w:val="1"/>
+      <w:numFmt w:val="bullet"/>
+      <w:lvlText w:val="o"/>
+      <w:lvlJc w:val="left"/>
+      <w:pPr>
+        <w:ind w:left="3600" w:hanging="360"/>
+      </w:pPr>
+      <w:rPr>
+        <w:rFonts w:ascii="Courier New" w:hAnsi="Courier New" w:cs="Courier New" w:hint="default"/>
+      </w:rPr>
+    </w:lvl>
+    <w:lvl w:ilvl="5" w:tplc="04090005" w:tentative="1">
+      <w:start w:val="1"/>
+      <w:numFmt w:val="bullet"/>
+      <w:lvlText w:val=""/>
+      <w:lvlJc w:val="left"/>
+      <w:pPr>
+        <w:ind w:left="4320" w:hanging="360"/>
+      </w:pPr>
+      <w:rPr>
+        <w:rFonts w:ascii="Wingdings" w:hAnsi="Wingdings" w:hint="default"/>
+      </w:rPr>
+    </w:lvl>
+    <w:lvl w:ilvl="6" w:tplc="04090001" w:tentative="1">
+      <w:start w:val="1"/>
+      <w:numFmt w:val="bullet"/>
+      <w:lvlText w:val=""/>
+      <w:lvlJc w:val="left"/>
+      <w:pPr>
+        <w:ind w:left="5040" w:hanging="360"/>
+      </w:pPr>
+      <w:rPr>
+        <w:rFonts w:ascii="Symbol" w:hAnsi="Symbol" w:hint="default"/>
+      </w:rPr>
+    </w:lvl>
+    <w:lvl w:ilvl="7" w:tplc="04090003" w:tentative="1">
+      <w:start w:val="1"/>
+      <w:numFmt w:val="bullet"/>
+      <w:lvlText w:val="o"/>
+      <w:lvlJc w:val="left"/>
+      <w:pPr>
+        <w:ind w:left="5760" w:hanging="360"/>
+      </w:pPr>
+      <w:rPr>
+        <w:rFonts w:ascii="Courier New" w:hAnsi="Courier New" w:cs="Courier New" w:hint="default"/>
+      </w:rPr>
+    </w:lvl>
+    <w:lvl w:ilvl="8" w:tplc="04090005" w:tentative="1">
+      <w:start w:val="1"/>
+      <w:numFmt w:val="bullet"/>
+      <w:lvlText w:val=""/>
+      <w:lvlJc w:val="left"/>
+      <w:pPr>
+        <w:ind w:left="6480" w:hanging="360"/>
+      </w:pPr>
+      <w:rPr>
+        <w:rFonts w:ascii="Wingdings" w:hAnsi="Wingdings" w:hint="default"/>
+      </w:rPr>
+    </w:lvl>
+  </w:abstractNum>
+  <w:abstractNum w:abstractNumId="5">
     <w:nsid w:val="30A329D4"/>
     <w:multiLevelType w:val="hybridMultilevel"/>
     <w:tmpl w:val="151ADE08"/>
@@ -2145,7 +2611,7 @@
       </w:rPr>
     </w:lvl>
   </w:abstractNum>
-  <w:abstractNum w:abstractNumId="5">
+  <w:abstractNum w:abstractNumId="6">
     <w:nsid w:val="3B9A5173"/>
     <w:multiLevelType w:val="hybridMultilevel"/>
     <w:tmpl w:val="D0F258F0"/>
@@ -2258,7 +2724,7 @@
       </w:rPr>
     </w:lvl>
   </w:abstractNum>
-  <w:abstractNum w:abstractNumId="6">
+  <w:abstractNum w:abstractNumId="7">
     <w:nsid w:val="42527901"/>
     <w:multiLevelType w:val="hybridMultilevel"/>
     <w:tmpl w:val="EF4E1FEE"/>
@@ -2371,7 +2837,7 @@
       </w:rPr>
     </w:lvl>
   </w:abstractNum>
-  <w:abstractNum w:abstractNumId="7">
+  <w:abstractNum w:abstractNumId="8">
     <w:nsid w:val="57274B73"/>
     <w:multiLevelType w:val="hybridMultilevel"/>
     <w:tmpl w:val="6BC4D97E"/>
@@ -2484,7 +2950,7 @@
       </w:rPr>
     </w:lvl>
   </w:abstractNum>
-  <w:abstractNum w:abstractNumId="8">
+  <w:abstractNum w:abstractNumId="9">
     <w:nsid w:val="627575BF"/>
     <w:multiLevelType w:val="hybridMultilevel"/>
     <w:tmpl w:val="1930C0F0"/>
@@ -2573,7 +3039,7 @@
       </w:pPr>
     </w:lvl>
   </w:abstractNum>
-  <w:abstractNum w:abstractNumId="9">
+  <w:abstractNum w:abstractNumId="10">
     <w:nsid w:val="700A7848"/>
     <w:multiLevelType w:val="hybridMultilevel"/>
     <w:tmpl w:val="8E48E276"/>
@@ -2686,7 +3152,7 @@
       </w:rPr>
     </w:lvl>
   </w:abstractNum>
-  <w:abstractNum w:abstractNumId="10">
+  <w:abstractNum w:abstractNumId="11">
     <w:nsid w:val="766D14CA"/>
     <w:multiLevelType w:val="hybridMultilevel"/>
     <w:tmpl w:val="626AE7AE"/>
@@ -2799,7 +3265,7 @@
       </w:rPr>
     </w:lvl>
   </w:abstractNum>
-  <w:abstractNum w:abstractNumId="11">
+  <w:abstractNum w:abstractNumId="12">
     <w:nsid w:val="77DE4C52"/>
     <w:multiLevelType w:val="hybridMultilevel"/>
     <w:tmpl w:val="DDE8C22C"/>
@@ -2912,7 +3378,7 @@
       </w:rPr>
     </w:lvl>
   </w:abstractNum>
-  <w:abstractNum w:abstractNumId="12">
+  <w:abstractNum w:abstractNumId="13">
     <w:nsid w:val="79C252F3"/>
     <w:multiLevelType w:val="hybridMultilevel"/>
     <w:tmpl w:val="D4AC66FA"/>
@@ -3025,7 +3491,120 @@
       </w:rPr>
     </w:lvl>
   </w:abstractNum>
-  <w:abstractNum w:abstractNumId="13">
+  <w:abstractNum w:abstractNumId="14">
+    <w:nsid w:val="7B4566BC"/>
+    <w:multiLevelType w:val="hybridMultilevel"/>
+    <w:tmpl w:val="FCEEC89C"/>
+    <w:lvl w:ilvl="0" w:tplc="04090001">
+      <w:start w:val="1"/>
+      <w:numFmt w:val="bullet"/>
+      <w:lvlText w:val=""/>
+      <w:lvlJc w:val="left"/>
+      <w:pPr>
+        <w:ind w:left="720" w:hanging="360"/>
+      </w:pPr>
+      <w:rPr>
+        <w:rFonts w:ascii="Symbol" w:hAnsi="Symbol" w:hint="default"/>
+      </w:rPr>
+    </w:lvl>
+    <w:lvl w:ilvl="1" w:tplc="04090003" w:tentative="1">
+      <w:start w:val="1"/>
+      <w:numFmt w:val="bullet"/>
+      <w:lvlText w:val="o"/>
+      <w:lvlJc w:val="left"/>
+      <w:pPr>
+        <w:ind w:left="1440" w:hanging="360"/>
+      </w:pPr>
+      <w:rPr>
+        <w:rFonts w:ascii="Courier New" w:hAnsi="Courier New" w:cs="Courier New" w:hint="default"/>
+      </w:rPr>
+    </w:lvl>
+    <w:lvl w:ilvl="2" w:tplc="04090005" w:tentative="1">
+      <w:start w:val="1"/>
+      <w:numFmt w:val="bullet"/>
+      <w:lvlText w:val=""/>
+      <w:lvlJc w:val="left"/>
+      <w:pPr>
+        <w:ind w:left="2160" w:hanging="360"/>
+      </w:pPr>
+      <w:rPr>
+        <w:rFonts w:ascii="Wingdings" w:hAnsi="Wingdings" w:hint="default"/>
+      </w:rPr>
+    </w:lvl>
+    <w:lvl w:ilvl="3" w:tplc="04090001" w:tentative="1">
+      <w:start w:val="1"/>
+      <w:numFmt w:val="bullet"/>
+      <w:lvlText w:val=""/>
+      <w:lvlJc w:val="left"/>
+      <w:pPr>
+        <w:ind w:left="2880" w:hanging="360"/>
+      </w:pPr>
+      <w:rPr>
+        <w:rFonts w:ascii="Symbol" w:hAnsi="Symbol" w:hint="default"/>
+      </w:rPr>
+    </w:lvl>
+    <w:lvl w:ilvl="4" w:tplc="04090003" w:tentative="1">
+      <w:start w:val="1"/>
+      <w:numFmt w:val="bullet"/>
+      <w:lvlText w:val="o"/>
+      <w:lvlJc w:val="left"/>
+      <w:pPr>
+        <w:ind w:left="3600" w:hanging="360"/>
+      </w:pPr>
+      <w:rPr>
+        <w:rFonts w:ascii="Courier New" w:hAnsi="Courier New" w:cs="Courier New" w:hint="default"/>
+      </w:rPr>
+    </w:lvl>
+    <w:lvl w:ilvl="5" w:tplc="04090005" w:tentative="1">
+      <w:start w:val="1"/>
+      <w:numFmt w:val="bullet"/>
+      <w:lvlText w:val=""/>
+      <w:lvlJc w:val="left"/>
+      <w:pPr>
+        <w:ind w:left="4320" w:hanging="360"/>
+      </w:pPr>
+      <w:rPr>
+        <w:rFonts w:ascii="Wingdings" w:hAnsi="Wingdings" w:hint="default"/>
+      </w:rPr>
+    </w:lvl>
+    <w:lvl w:ilvl="6" w:tplc="04090001" w:tentative="1">
+      <w:start w:val="1"/>
+      <w:numFmt w:val="bullet"/>
+      <w:lvlText w:val=""/>
+      <w:lvlJc w:val="left"/>
+      <w:pPr>
+        <w:ind w:left="5040" w:hanging="360"/>
+      </w:pPr>
+      <w:rPr>
+        <w:rFonts w:ascii="Symbol" w:hAnsi="Symbol" w:hint="default"/>
+      </w:rPr>
+    </w:lvl>
+    <w:lvl w:ilvl="7" w:tplc="04090003" w:tentative="1">
+      <w:start w:val="1"/>
+      <w:numFmt w:val="bullet"/>
+      <w:lvlText w:val="o"/>
+      <w:lvlJc w:val="left"/>
+      <w:pPr>
+        <w:ind w:left="5760" w:hanging="360"/>
+      </w:pPr>
+      <w:rPr>
+        <w:rFonts w:ascii="Courier New" w:hAnsi="Courier New" w:cs="Courier New" w:hint="default"/>
+      </w:rPr>
+    </w:lvl>
+    <w:lvl w:ilvl="8" w:tplc="04090005" w:tentative="1">
+      <w:start w:val="1"/>
+      <w:numFmt w:val="bullet"/>
+      <w:lvlText w:val=""/>
+      <w:lvlJc w:val="left"/>
+      <w:pPr>
+        <w:ind w:left="6480" w:hanging="360"/>
+      </w:pPr>
+      <w:rPr>
+        <w:rFonts w:ascii="Wingdings" w:hAnsi="Wingdings" w:hint="default"/>
+      </w:rPr>
+    </w:lvl>
+  </w:abstractNum>
+  <w:abstractNum w:abstractNumId="15">
     <w:nsid w:val="7EDD435D"/>
     <w:multiLevelType w:val="hybridMultilevel"/>
     <w:tmpl w:val="16A8B0C0"/>
@@ -3139,46 +3718,52 @@
     </w:lvl>
   </w:abstractNum>
   <w:num w:numId="1">
-    <w:abstractNumId w:val="8"/>
+    <w:abstractNumId w:val="9"/>
   </w:num>
   <w:num w:numId="2">
-    <w:abstractNumId w:val="12"/>
+    <w:abstractNumId w:val="13"/>
   </w:num>
   <w:num w:numId="3">
     <w:abstractNumId w:val="2"/>
   </w:num>
   <w:num w:numId="4">
-    <w:abstractNumId w:val="11"/>
+    <w:abstractNumId w:val="12"/>
   </w:num>
   <w:num w:numId="5">
     <w:abstractNumId w:val="3"/>
   </w:num>
   <w:num w:numId="6">
-    <w:abstractNumId w:val="6"/>
+    <w:abstractNumId w:val="7"/>
   </w:num>
   <w:num w:numId="7">
-    <w:abstractNumId w:val="4"/>
+    <w:abstractNumId w:val="5"/>
   </w:num>
   <w:num w:numId="8">
     <w:abstractNumId w:val="1"/>
   </w:num>
   <w:num w:numId="9">
-    <w:abstractNumId w:val="9"/>
+    <w:abstractNumId w:val="10"/>
   </w:num>
   <w:num w:numId="10">
-    <w:abstractNumId w:val="13"/>
+    <w:abstractNumId w:val="15"/>
   </w:num>
   <w:num w:numId="11">
-    <w:abstractNumId w:val="7"/>
+    <w:abstractNumId w:val="8"/>
   </w:num>
   <w:num w:numId="12">
-    <w:abstractNumId w:val="5"/>
+    <w:abstractNumId w:val="6"/>
   </w:num>
   <w:num w:numId="13">
-    <w:abstractNumId w:val="10"/>
+    <w:abstractNumId w:val="11"/>
   </w:num>
   <w:num w:numId="14">
     <w:abstractNumId w:val="0"/>
+  </w:num>
+  <w:num w:numId="15">
+    <w:abstractNumId w:val="14"/>
+  </w:num>
+  <w:num w:numId="16">
+    <w:abstractNumId w:val="4"/>
   </w:num>
 </w:numbering>
 </file>
@@ -3824,4 +4409,16 @@
   <a:objectDefaults/>
   <a:extraClrSchemeLst/>
 </a:theme>
+</file>
+
+<file path=customXml/item1.xml><?xml version="1.0" encoding="utf-8"?>
+<b:Sources xmlns:b="http://schemas.openxmlformats.org/officeDocument/2006/bibliography" xmlns="http://schemas.openxmlformats.org/officeDocument/2006/bibliography" SelectedStyle="\APA.XSL" StyleName="APA"/>
+</file>
+
+<file path=customXml/itemProps1.xml><?xml version="1.0" encoding="utf-8"?>
+<ds:datastoreItem xmlns:ds="http://schemas.openxmlformats.org/officeDocument/2006/customXml" ds:itemID="{0D971945-07D5-4002-9FB2-AB0D33C7170A}">
+  <ds:schemaRefs>
+    <ds:schemaRef ds:uri="http://schemas.openxmlformats.org/officeDocument/2006/bibliography"/>
+  </ds:schemaRefs>
+</ds:datastoreItem>
 </file>
</xml_diff>

<commit_message>
complete Requirement and specification
</commit_message>
<xml_diff>
--- a/YÊU CẦU VÀ ĐẶC ĐIỂM KỸ THUẬT.docx
+++ b/YÊU CẦU VÀ ĐẶC ĐIỂM KỸ THUẬT.docx
@@ -4,6 +4,1038 @@
   <w:body>
     <w:p>
       <w:pPr>
+        <w:pStyle w:val="TOC1"/>
+        <w:tabs>
+          <w:tab w:val="right" w:leader="dot" w:pos="9016"/>
+        </w:tabs>
+        <w:rPr>
+          <w:rFonts w:asciiTheme="minorHAnsi" w:hAnsiTheme="minorHAnsi"/>
+          <w:b w:val="0"/>
+          <w:noProof/>
+          <w:sz w:val="22"/>
+          <w:lang w:val="en-US" w:eastAsia="vi-VN"/>
+        </w:rPr>
+      </w:pPr>
+      <w:r>
+        <w:rPr>
+          <w:lang w:val="en-US"/>
+        </w:rPr>
+        <w:fldChar w:fldCharType="begin"/>
+      </w:r>
+      <w:r>
+        <w:rPr>
+          <w:lang w:val="en-US"/>
+        </w:rPr>
+        <w:instrText xml:space="preserve"> TOC \o "1-4" \u </w:instrText>
+      </w:r>
+      <w:r>
+        <w:rPr>
+          <w:lang w:val="en-US"/>
+        </w:rPr>
+        <w:fldChar w:fldCharType="separate"/>
+      </w:r>
+      <w:r>
+        <w:rPr>
+          <w:noProof/>
+          <w:lang w:val="en-US"/>
+        </w:rPr>
+        <w:t>YÊU CẦU VÀ ĐẶC ĐIỂM KỸ THUẬT</w:t>
+      </w:r>
+      <w:r>
+        <w:rPr>
+          <w:noProof/>
+        </w:rPr>
+        <w:tab/>
+      </w:r>
+      <w:r>
+        <w:rPr>
+          <w:noProof/>
+        </w:rPr>
+        <w:fldChar w:fldCharType="begin"/>
+      </w:r>
+      <w:r>
+        <w:rPr>
+          <w:noProof/>
+        </w:rPr>
+        <w:instrText xml:space="preserve"> PAGEREF _Toc418981351 \h </w:instrText>
+      </w:r>
+      <w:r>
+        <w:rPr>
+          <w:noProof/>
+        </w:rPr>
+      </w:r>
+      <w:r>
+        <w:rPr>
+          <w:noProof/>
+        </w:rPr>
+        <w:fldChar w:fldCharType="separate"/>
+      </w:r>
+      <w:r>
+        <w:rPr>
+          <w:noProof/>
+        </w:rPr>
+        <w:t>2</w:t>
+      </w:r>
+      <w:r>
+        <w:rPr>
+          <w:noProof/>
+        </w:rPr>
+        <w:fldChar w:fldCharType="end"/>
+      </w:r>
+    </w:p>
+    <w:p>
+      <w:pPr>
+        <w:pStyle w:val="TOC2"/>
+        <w:tabs>
+          <w:tab w:val="right" w:leader="dot" w:pos="9016"/>
+        </w:tabs>
+        <w:rPr>
+          <w:rFonts w:asciiTheme="minorHAnsi" w:hAnsiTheme="minorHAnsi"/>
+          <w:b w:val="0"/>
+          <w:noProof/>
+          <w:sz w:val="22"/>
+          <w:lang w:val="en-US" w:eastAsia="vi-VN"/>
+        </w:rPr>
+      </w:pPr>
+      <w:r>
+        <w:rPr>
+          <w:noProof/>
+          <w:lang w:val="en-US"/>
+        </w:rPr>
+        <w:t>1. Giới thiệu về dự án</w:t>
+      </w:r>
+      <w:r>
+        <w:rPr>
+          <w:noProof/>
+        </w:rPr>
+        <w:tab/>
+      </w:r>
+      <w:r>
+        <w:rPr>
+          <w:noProof/>
+          <w:lang w:val="en-US"/>
+        </w:rPr>
+        <w:t>2</w:t>
+      </w:r>
+    </w:p>
+    <w:p>
+      <w:pPr>
+        <w:pStyle w:val="TOC3"/>
+        <w:tabs>
+          <w:tab w:val="right" w:leader="dot" w:pos="9016"/>
+        </w:tabs>
+        <w:rPr>
+          <w:rFonts w:asciiTheme="minorHAnsi" w:hAnsiTheme="minorHAnsi"/>
+          <w:b w:val="0"/>
+          <w:i w:val="0"/>
+          <w:noProof/>
+          <w:sz w:val="22"/>
+          <w:lang w:val="en-US" w:eastAsia="vi-VN"/>
+        </w:rPr>
+      </w:pPr>
+      <w:r>
+        <w:rPr>
+          <w:noProof/>
+          <w:lang w:val="en-US"/>
+        </w:rPr>
+        <w:t>1</w:t>
+      </w:r>
+      <w:r>
+        <w:rPr>
+          <w:noProof/>
+          <w:lang w:val="en-US"/>
+        </w:rPr>
+        <w:t>.1. Bối cảnh và động lực</w:t>
+      </w:r>
+      <w:r>
+        <w:rPr>
+          <w:noProof/>
+        </w:rPr>
+        <w:tab/>
+      </w:r>
+      <w:r>
+        <w:rPr>
+          <w:noProof/>
+          <w:lang w:val="en-US"/>
+        </w:rPr>
+        <w:t>2</w:t>
+      </w:r>
+    </w:p>
+    <w:p>
+      <w:pPr>
+        <w:pStyle w:val="TOC4"/>
+        <w:tabs>
+          <w:tab w:val="right" w:leader="dot" w:pos="9016"/>
+        </w:tabs>
+        <w:rPr>
+          <w:rFonts w:asciiTheme="minorHAnsi" w:hAnsiTheme="minorHAnsi"/>
+          <w:noProof/>
+          <w:sz w:val="22"/>
+          <w:lang w:val="en-US" w:eastAsia="vi-VN"/>
+        </w:rPr>
+      </w:pPr>
+      <w:r>
+        <w:rPr>
+          <w:noProof/>
+          <w:lang w:val="en-US"/>
+        </w:rPr>
+        <w:t>1</w:t>
+      </w:r>
+      <w:r>
+        <w:rPr>
+          <w:noProof/>
+          <w:lang w:val="en-US"/>
+        </w:rPr>
+        <w:t>.1.1. Những điều cần thiết và những vấn đề mà dự án giải quyết</w:t>
+      </w:r>
+      <w:r>
+        <w:rPr>
+          <w:noProof/>
+        </w:rPr>
+        <w:tab/>
+      </w:r>
+      <w:r>
+        <w:rPr>
+          <w:noProof/>
+          <w:lang w:val="en-US"/>
+        </w:rPr>
+        <w:t>2</w:t>
+      </w:r>
+    </w:p>
+    <w:p>
+      <w:pPr>
+        <w:pStyle w:val="TOC4"/>
+        <w:tabs>
+          <w:tab w:val="right" w:leader="dot" w:pos="9016"/>
+        </w:tabs>
+        <w:rPr>
+          <w:rFonts w:asciiTheme="minorHAnsi" w:hAnsiTheme="minorHAnsi"/>
+          <w:noProof/>
+          <w:sz w:val="22"/>
+          <w:lang w:val="en-US" w:eastAsia="vi-VN"/>
+        </w:rPr>
+      </w:pPr>
+      <w:r>
+        <w:rPr>
+          <w:noProof/>
+          <w:lang w:val="en-US"/>
+        </w:rPr>
+        <w:t>1</w:t>
+      </w:r>
+      <w:r>
+        <w:rPr>
+          <w:noProof/>
+          <w:lang w:val="en-US"/>
+        </w:rPr>
+        <w:t>.1.2. Tại sao chúng ta lại cần một mạng xã hội cần mua?</w:t>
+      </w:r>
+      <w:r>
+        <w:rPr>
+          <w:noProof/>
+        </w:rPr>
+        <w:tab/>
+      </w:r>
+      <w:r>
+        <w:rPr>
+          <w:noProof/>
+          <w:lang w:val="en-US"/>
+        </w:rPr>
+        <w:t>2</w:t>
+      </w:r>
+    </w:p>
+    <w:p>
+      <w:pPr>
+        <w:pStyle w:val="TOC4"/>
+        <w:tabs>
+          <w:tab w:val="right" w:leader="dot" w:pos="9016"/>
+        </w:tabs>
+        <w:rPr>
+          <w:rFonts w:asciiTheme="minorHAnsi" w:hAnsiTheme="minorHAnsi"/>
+          <w:noProof/>
+          <w:sz w:val="22"/>
+          <w:lang w:val="en-US" w:eastAsia="vi-VN"/>
+        </w:rPr>
+      </w:pPr>
+      <w:r>
+        <w:rPr>
+          <w:noProof/>
+          <w:lang w:val="en-US"/>
+        </w:rPr>
+        <w:t>1</w:t>
+      </w:r>
+      <w:r>
+        <w:rPr>
+          <w:noProof/>
+          <w:lang w:val="en-US"/>
+        </w:rPr>
+        <w:t>.1.3. Sản phẩm này tốt hơn những sản phẩm trước như thế nào?</w:t>
+      </w:r>
+      <w:r>
+        <w:rPr>
+          <w:noProof/>
+        </w:rPr>
+        <w:tab/>
+      </w:r>
+      <w:r>
+        <w:rPr>
+          <w:noProof/>
+          <w:lang w:val="en-US"/>
+        </w:rPr>
+        <w:t>2</w:t>
+      </w:r>
+    </w:p>
+    <w:p>
+      <w:pPr>
+        <w:pStyle w:val="TOC3"/>
+        <w:tabs>
+          <w:tab w:val="right" w:leader="dot" w:pos="9016"/>
+        </w:tabs>
+        <w:rPr>
+          <w:rFonts w:asciiTheme="minorHAnsi" w:hAnsiTheme="minorHAnsi"/>
+          <w:b w:val="0"/>
+          <w:i w:val="0"/>
+          <w:noProof/>
+          <w:sz w:val="22"/>
+          <w:lang w:val="en-US" w:eastAsia="vi-VN"/>
+        </w:rPr>
+      </w:pPr>
+      <w:r>
+        <w:rPr>
+          <w:noProof/>
+          <w:lang w:val="en-US"/>
+        </w:rPr>
+        <w:t>1</w:t>
+      </w:r>
+      <w:r>
+        <w:rPr>
+          <w:noProof/>
+          <w:lang w:val="en-US"/>
+        </w:rPr>
+        <w:t>.2. Mục Tiêu</w:t>
+      </w:r>
+      <w:r>
+        <w:rPr>
+          <w:noProof/>
+        </w:rPr>
+        <w:tab/>
+      </w:r>
+      <w:r>
+        <w:rPr>
+          <w:noProof/>
+          <w:lang w:val="en-US"/>
+        </w:rPr>
+        <w:t>2</w:t>
+      </w:r>
+    </w:p>
+    <w:p>
+      <w:pPr>
+        <w:pStyle w:val="TOC4"/>
+        <w:tabs>
+          <w:tab w:val="right" w:leader="dot" w:pos="9016"/>
+        </w:tabs>
+        <w:rPr>
+          <w:rFonts w:asciiTheme="minorHAnsi" w:hAnsiTheme="minorHAnsi"/>
+          <w:noProof/>
+          <w:sz w:val="22"/>
+          <w:lang w:val="en-US" w:eastAsia="vi-VN"/>
+        </w:rPr>
+      </w:pPr>
+      <w:r>
+        <w:rPr>
+          <w:noProof/>
+          <w:lang w:val="en-US"/>
+        </w:rPr>
+        <w:t>1</w:t>
+      </w:r>
+      <w:r>
+        <w:rPr>
+          <w:noProof/>
+          <w:lang w:val="en-US"/>
+        </w:rPr>
+        <w:t>.2.1. Mục đích của dự án</w:t>
+      </w:r>
+      <w:r>
+        <w:rPr>
+          <w:noProof/>
+        </w:rPr>
+        <w:tab/>
+      </w:r>
+      <w:r>
+        <w:rPr>
+          <w:noProof/>
+          <w:lang w:val="en-US"/>
+        </w:rPr>
+        <w:t>2</w:t>
+      </w:r>
+    </w:p>
+    <w:p>
+      <w:pPr>
+        <w:pStyle w:val="TOC4"/>
+        <w:tabs>
+          <w:tab w:val="right" w:leader="dot" w:pos="9016"/>
+        </w:tabs>
+        <w:rPr>
+          <w:rFonts w:asciiTheme="minorHAnsi" w:hAnsiTheme="minorHAnsi"/>
+          <w:noProof/>
+          <w:sz w:val="22"/>
+          <w:lang w:eastAsia="vi-VN"/>
+        </w:rPr>
+      </w:pPr>
+      <w:r>
+        <w:rPr>
+          <w:noProof/>
+          <w:lang w:val="en-US"/>
+        </w:rPr>
+        <w:t>1</w:t>
+      </w:r>
+      <w:r>
+        <w:rPr>
+          <w:noProof/>
+          <w:lang w:val="en-US"/>
+        </w:rPr>
+        <w:t>.2.2. Những tính năng và lợi ích của dự án</w:t>
+      </w:r>
+      <w:r>
+        <w:rPr>
+          <w:noProof/>
+        </w:rPr>
+        <w:tab/>
+      </w:r>
+      <w:r>
+        <w:rPr>
+          <w:noProof/>
+        </w:rPr>
+        <w:fldChar w:fldCharType="begin"/>
+      </w:r>
+      <w:r>
+        <w:rPr>
+          <w:noProof/>
+        </w:rPr>
+        <w:instrText xml:space="preserve"> PAGEREF _Toc418981365 \h </w:instrText>
+      </w:r>
+      <w:r>
+        <w:rPr>
+          <w:noProof/>
+        </w:rPr>
+      </w:r>
+      <w:r>
+        <w:rPr>
+          <w:noProof/>
+        </w:rPr>
+        <w:fldChar w:fldCharType="separate"/>
+      </w:r>
+      <w:r>
+        <w:rPr>
+          <w:noProof/>
+        </w:rPr>
+        <w:t>3</w:t>
+      </w:r>
+      <w:r>
+        <w:rPr>
+          <w:noProof/>
+        </w:rPr>
+        <w:fldChar w:fldCharType="end"/>
+      </w:r>
+    </w:p>
+    <w:p>
+      <w:pPr>
+        <w:pStyle w:val="TOC3"/>
+        <w:tabs>
+          <w:tab w:val="right" w:leader="dot" w:pos="9016"/>
+        </w:tabs>
+        <w:rPr>
+          <w:rFonts w:asciiTheme="minorHAnsi" w:hAnsiTheme="minorHAnsi"/>
+          <w:b w:val="0"/>
+          <w:i w:val="0"/>
+          <w:noProof/>
+          <w:sz w:val="22"/>
+          <w:lang w:val="en-US" w:eastAsia="vi-VN"/>
+        </w:rPr>
+      </w:pPr>
+      <w:r>
+        <w:rPr>
+          <w:noProof/>
+          <w:lang w:val="en-US"/>
+        </w:rPr>
+        <w:t>1</w:t>
+      </w:r>
+      <w:r>
+        <w:rPr>
+          <w:noProof/>
+          <w:lang w:val="en-US"/>
+        </w:rPr>
+        <w:t>.3. Phạm vi</w:t>
+      </w:r>
+      <w:r>
+        <w:rPr>
+          <w:noProof/>
+        </w:rPr>
+        <w:tab/>
+      </w:r>
+      <w:r>
+        <w:rPr>
+          <w:noProof/>
+          <w:lang w:val="en-US"/>
+        </w:rPr>
+        <w:t>3</w:t>
+      </w:r>
+    </w:p>
+    <w:p>
+      <w:pPr>
+        <w:pStyle w:val="TOC2"/>
+        <w:tabs>
+          <w:tab w:val="right" w:leader="dot" w:pos="9016"/>
+        </w:tabs>
+        <w:rPr>
+          <w:rFonts w:asciiTheme="minorHAnsi" w:hAnsiTheme="minorHAnsi"/>
+          <w:b w:val="0"/>
+          <w:noProof/>
+          <w:sz w:val="22"/>
+          <w:lang w:val="en-US" w:eastAsia="vi-VN"/>
+        </w:rPr>
+      </w:pPr>
+      <w:r>
+        <w:rPr>
+          <w:iCs/>
+          <w:caps/>
+          <w:noProof/>
+          <w:lang w:val="en-US"/>
+        </w:rPr>
+        <w:t>2</w:t>
+      </w:r>
+      <w:r>
+        <w:rPr>
+          <w:noProof/>
+        </w:rPr>
+        <w:t xml:space="preserve">. </w:t>
+      </w:r>
+      <w:r>
+        <w:rPr>
+          <w:noProof/>
+          <w:lang w:val="en-US"/>
+        </w:rPr>
+        <w:t>Yêu cầu của người dùng</w:t>
+      </w:r>
+      <w:r>
+        <w:rPr>
+          <w:noProof/>
+        </w:rPr>
+        <w:tab/>
+      </w:r>
+      <w:r>
+        <w:rPr>
+          <w:noProof/>
+          <w:lang w:val="en-US"/>
+        </w:rPr>
+        <w:t>3</w:t>
+      </w:r>
+    </w:p>
+    <w:p>
+      <w:pPr>
+        <w:pStyle w:val="TOC3"/>
+        <w:tabs>
+          <w:tab w:val="right" w:leader="dot" w:pos="9016"/>
+        </w:tabs>
+        <w:rPr>
+          <w:rFonts w:asciiTheme="minorHAnsi" w:hAnsiTheme="minorHAnsi"/>
+          <w:b w:val="0"/>
+          <w:i w:val="0"/>
+          <w:noProof/>
+          <w:sz w:val="22"/>
+          <w:lang w:val="en-US" w:eastAsia="vi-VN"/>
+        </w:rPr>
+      </w:pPr>
+      <w:r>
+        <w:rPr>
+          <w:noProof/>
+          <w:lang w:val="en-US"/>
+        </w:rPr>
+        <w:t>2</w:t>
+      </w:r>
+      <w:r>
+        <w:rPr>
+          <w:noProof/>
+        </w:rPr>
+        <w:t xml:space="preserve">.1. </w:t>
+      </w:r>
+      <w:r>
+        <w:rPr>
+          <w:noProof/>
+          <w:lang w:val="en-US"/>
+        </w:rPr>
+        <w:t>Mục tiêu thống nhất</w:t>
+      </w:r>
+      <w:r>
+        <w:rPr>
+          <w:noProof/>
+        </w:rPr>
+        <w:tab/>
+      </w:r>
+      <w:r>
+        <w:rPr>
+          <w:noProof/>
+          <w:lang w:val="en-US"/>
+        </w:rPr>
+        <w:t>3</w:t>
+      </w:r>
+    </w:p>
+    <w:p>
+      <w:pPr>
+        <w:pStyle w:val="TOC3"/>
+        <w:tabs>
+          <w:tab w:val="right" w:leader="dot" w:pos="9016"/>
+        </w:tabs>
+        <w:rPr>
+          <w:noProof/>
+          <w:lang w:val="en-US"/>
+        </w:rPr>
+      </w:pPr>
+      <w:r>
+        <w:rPr>
+          <w:noProof/>
+          <w:lang w:val="en-US"/>
+        </w:rPr>
+        <w:t>2</w:t>
+      </w:r>
+      <w:r>
+        <w:rPr>
+          <w:noProof/>
+        </w:rPr>
+        <w:t xml:space="preserve">.2. </w:t>
+      </w:r>
+      <w:r>
+        <w:rPr>
+          <w:noProof/>
+          <w:lang w:val="en-US"/>
+        </w:rPr>
+        <w:t>Môi trường</w:t>
+      </w:r>
+      <w:r>
+        <w:rPr>
+          <w:noProof/>
+        </w:rPr>
+        <w:tab/>
+      </w:r>
+      <w:r>
+        <w:rPr>
+          <w:noProof/>
+          <w:lang w:val="en-US"/>
+        </w:rPr>
+        <w:t>3</w:t>
+      </w:r>
+    </w:p>
+    <w:p>
+      <w:pPr>
+        <w:pStyle w:val="TOC4"/>
+        <w:tabs>
+          <w:tab w:val="right" w:leader="dot" w:pos="9016"/>
+        </w:tabs>
+        <w:rPr>
+          <w:rFonts w:asciiTheme="minorHAnsi" w:hAnsiTheme="minorHAnsi"/>
+          <w:noProof/>
+          <w:sz w:val="22"/>
+          <w:lang w:val="en-US" w:eastAsia="vi-VN"/>
+        </w:rPr>
+      </w:pPr>
+      <w:r>
+        <w:rPr>
+          <w:noProof/>
+          <w:lang w:val="en-US"/>
+        </w:rPr>
+        <w:t>2.2.1. Môi trường kinh doanh</w:t>
+      </w:r>
+      <w:r>
+        <w:rPr>
+          <w:noProof/>
+        </w:rPr>
+        <w:tab/>
+      </w:r>
+      <w:r>
+        <w:rPr>
+          <w:noProof/>
+          <w:lang w:val="en-US"/>
+        </w:rPr>
+        <w:t>3</w:t>
+      </w:r>
+    </w:p>
+    <w:p>
+      <w:pPr>
+        <w:pStyle w:val="TOC4"/>
+        <w:tabs>
+          <w:tab w:val="right" w:leader="dot" w:pos="9016"/>
+        </w:tabs>
+        <w:rPr>
+          <w:rFonts w:asciiTheme="minorHAnsi" w:hAnsiTheme="minorHAnsi"/>
+          <w:noProof/>
+          <w:sz w:val="22"/>
+          <w:lang w:val="en-US" w:eastAsia="vi-VN"/>
+        </w:rPr>
+      </w:pPr>
+      <w:r>
+        <w:rPr>
+          <w:noProof/>
+          <w:lang w:val="en-US"/>
+        </w:rPr>
+        <w:t>2.2.2. Môi trường vật lý</w:t>
+      </w:r>
+      <w:r>
+        <w:rPr>
+          <w:noProof/>
+        </w:rPr>
+        <w:tab/>
+      </w:r>
+      <w:r>
+        <w:rPr>
+          <w:noProof/>
+          <w:lang w:val="en-US"/>
+        </w:rPr>
+        <w:t>3</w:t>
+      </w:r>
+    </w:p>
+    <w:p>
+      <w:pPr>
+        <w:pStyle w:val="TOC3"/>
+        <w:tabs>
+          <w:tab w:val="right" w:leader="dot" w:pos="9016"/>
+        </w:tabs>
+        <w:rPr>
+          <w:rFonts w:asciiTheme="minorHAnsi" w:hAnsiTheme="minorHAnsi"/>
+          <w:b w:val="0"/>
+          <w:i w:val="0"/>
+          <w:noProof/>
+          <w:sz w:val="22"/>
+          <w:lang w:val="en-US" w:eastAsia="vi-VN"/>
+        </w:rPr>
+      </w:pPr>
+      <w:r>
+        <w:rPr>
+          <w:noProof/>
+          <w:lang w:val="en-US"/>
+        </w:rPr>
+        <w:t>2</w:t>
+      </w:r>
+      <w:r>
+        <w:rPr>
+          <w:noProof/>
+        </w:rPr>
+        <w:t xml:space="preserve">.3. </w:t>
+      </w:r>
+      <w:r>
+        <w:rPr>
+          <w:noProof/>
+          <w:lang w:val="en-US"/>
+        </w:rPr>
+        <w:t>User stories</w:t>
+      </w:r>
+      <w:r>
+        <w:rPr>
+          <w:noProof/>
+        </w:rPr>
+        <w:tab/>
+      </w:r>
+      <w:r>
+        <w:rPr>
+          <w:noProof/>
+          <w:lang w:val="en-US"/>
+        </w:rPr>
+        <w:t>3</w:t>
+      </w:r>
+    </w:p>
+    <w:p>
+      <w:pPr>
+        <w:pStyle w:val="TOC2"/>
+        <w:tabs>
+          <w:tab w:val="right" w:leader="dot" w:pos="9016"/>
+        </w:tabs>
+        <w:rPr>
+          <w:rFonts w:asciiTheme="minorHAnsi" w:hAnsiTheme="minorHAnsi"/>
+          <w:b w:val="0"/>
+          <w:noProof/>
+          <w:sz w:val="22"/>
+          <w:lang w:val="en-US" w:eastAsia="vi-VN"/>
+        </w:rPr>
+      </w:pPr>
+      <w:r>
+        <w:rPr>
+          <w:iCs/>
+          <w:noProof/>
+          <w:lang w:val="en-US"/>
+        </w:rPr>
+        <w:t>3. Những yêu cầu của phần mềm</w:t>
+      </w:r>
+      <w:r>
+        <w:rPr>
+          <w:noProof/>
+        </w:rPr>
+        <w:tab/>
+      </w:r>
+      <w:r>
+        <w:rPr>
+          <w:noProof/>
+          <w:lang w:val="en-US"/>
+        </w:rPr>
+        <w:t>4</w:t>
+      </w:r>
+    </w:p>
+    <w:p>
+      <w:pPr>
+        <w:pStyle w:val="TOC3"/>
+        <w:tabs>
+          <w:tab w:val="right" w:leader="dot" w:pos="9016"/>
+        </w:tabs>
+        <w:rPr>
+          <w:noProof/>
+          <w:lang w:val="en-US"/>
+        </w:rPr>
+      </w:pPr>
+      <w:r>
+        <w:rPr>
+          <w:noProof/>
+          <w:lang w:val="en-US"/>
+        </w:rPr>
+        <w:t>3.1 Trường hợp sử dụng phần mềm</w:t>
+      </w:r>
+      <w:r>
+        <w:rPr>
+          <w:noProof/>
+        </w:rPr>
+        <w:tab/>
+      </w:r>
+      <w:r>
+        <w:rPr>
+          <w:noProof/>
+          <w:lang w:val="en-US"/>
+        </w:rPr>
+        <w:t>4</w:t>
+      </w:r>
+    </w:p>
+    <w:p>
+      <w:pPr>
+        <w:pStyle w:val="TOC4"/>
+        <w:tabs>
+          <w:tab w:val="right" w:leader="dot" w:pos="9016"/>
+        </w:tabs>
+        <w:rPr>
+          <w:rFonts w:asciiTheme="minorHAnsi" w:hAnsiTheme="minorHAnsi"/>
+          <w:noProof/>
+          <w:sz w:val="22"/>
+          <w:lang w:val="en-US" w:eastAsia="vi-VN"/>
+        </w:rPr>
+      </w:pPr>
+      <w:r>
+        <w:rPr>
+          <w:noProof/>
+          <w:lang w:val="en-US"/>
+        </w:rPr>
+        <w:t>3.1.1. Quản lý tài khoản người dùng</w:t>
+      </w:r>
+      <w:r>
+        <w:rPr>
+          <w:noProof/>
+        </w:rPr>
+        <w:tab/>
+      </w:r>
+      <w:r>
+        <w:rPr>
+          <w:noProof/>
+          <w:lang w:val="en-US"/>
+        </w:rPr>
+        <w:t>4</w:t>
+      </w:r>
+    </w:p>
+    <w:p>
+      <w:pPr>
+        <w:pStyle w:val="TOC4"/>
+        <w:tabs>
+          <w:tab w:val="right" w:leader="dot" w:pos="9016"/>
+        </w:tabs>
+        <w:rPr>
+          <w:rFonts w:asciiTheme="minorHAnsi" w:hAnsiTheme="minorHAnsi"/>
+          <w:noProof/>
+          <w:sz w:val="22"/>
+          <w:lang w:val="en-US" w:eastAsia="vi-VN"/>
+        </w:rPr>
+      </w:pPr>
+      <w:r>
+        <w:rPr>
+          <w:noProof/>
+          <w:lang w:val="en-US"/>
+        </w:rPr>
+        <w:t>3.1.2. Người dùng sử dụng các tính năng của phần mềm</w:t>
+      </w:r>
+      <w:r>
+        <w:rPr>
+          <w:noProof/>
+        </w:rPr>
+        <w:tab/>
+      </w:r>
+      <w:r>
+        <w:rPr>
+          <w:noProof/>
+          <w:lang w:val="en-US"/>
+        </w:rPr>
+        <w:t>5</w:t>
+      </w:r>
+    </w:p>
+    <w:p>
+      <w:pPr>
+        <w:pStyle w:val="TOC4"/>
+        <w:tabs>
+          <w:tab w:val="right" w:leader="dot" w:pos="9016"/>
+        </w:tabs>
+        <w:rPr>
+          <w:rFonts w:asciiTheme="minorHAnsi" w:hAnsiTheme="minorHAnsi"/>
+          <w:noProof/>
+          <w:sz w:val="22"/>
+          <w:lang w:val="en-US" w:eastAsia="vi-VN"/>
+        </w:rPr>
+      </w:pPr>
+      <w:r>
+        <w:rPr>
+          <w:noProof/>
+          <w:lang w:val="en-US"/>
+        </w:rPr>
+        <w:t>3.1.3. Các trường hợp khác</w:t>
+      </w:r>
+      <w:r>
+        <w:rPr>
+          <w:noProof/>
+        </w:rPr>
+        <w:tab/>
+      </w:r>
+      <w:r>
+        <w:rPr>
+          <w:noProof/>
+          <w:lang w:val="en-US"/>
+        </w:rPr>
+        <w:t>6</w:t>
+      </w:r>
+    </w:p>
+    <w:p>
+      <w:pPr>
+        <w:pStyle w:val="TOC3"/>
+        <w:tabs>
+          <w:tab w:val="right" w:leader="dot" w:pos="9016"/>
+        </w:tabs>
+        <w:rPr>
+          <w:rFonts w:asciiTheme="minorHAnsi" w:hAnsiTheme="minorHAnsi"/>
+          <w:b w:val="0"/>
+          <w:i w:val="0"/>
+          <w:noProof/>
+          <w:sz w:val="22"/>
+          <w:lang w:val="en-US" w:eastAsia="vi-VN"/>
+        </w:rPr>
+      </w:pPr>
+      <w:r>
+        <w:rPr>
+          <w:noProof/>
+          <w:lang w:val="en-US"/>
+        </w:rPr>
+        <w:t>3.2. Tính năng được thiết lập</w:t>
+      </w:r>
+      <w:r>
+        <w:rPr>
+          <w:noProof/>
+        </w:rPr>
+        <w:tab/>
+      </w:r>
+      <w:r>
+        <w:rPr>
+          <w:noProof/>
+          <w:lang w:val="en-US"/>
+        </w:rPr>
+        <w:t>6</w:t>
+      </w:r>
+    </w:p>
+    <w:p>
+      <w:pPr>
+        <w:pStyle w:val="TOC4"/>
+        <w:tabs>
+          <w:tab w:val="right" w:leader="dot" w:pos="9016"/>
+        </w:tabs>
+        <w:rPr>
+          <w:rFonts w:asciiTheme="minorHAnsi" w:hAnsiTheme="minorHAnsi"/>
+          <w:noProof/>
+          <w:sz w:val="22"/>
+          <w:lang w:val="en-US" w:eastAsia="vi-VN"/>
+        </w:rPr>
+      </w:pPr>
+      <w:r>
+        <w:rPr>
+          <w:noProof/>
+          <w:lang w:val="en-US"/>
+        </w:rPr>
+        <w:t>3.2.1. Yêu cầu chức năng</w:t>
+      </w:r>
+      <w:r>
+        <w:rPr>
+          <w:noProof/>
+        </w:rPr>
+        <w:tab/>
+      </w:r>
+      <w:r>
+        <w:rPr>
+          <w:noProof/>
+          <w:lang w:val="en-US"/>
+        </w:rPr>
+        <w:t>6</w:t>
+      </w:r>
+    </w:p>
+    <w:p>
+      <w:pPr>
+        <w:pStyle w:val="TOC4"/>
+        <w:tabs>
+          <w:tab w:val="right" w:leader="dot" w:pos="9016"/>
+        </w:tabs>
+        <w:rPr>
+          <w:rFonts w:asciiTheme="minorHAnsi" w:hAnsiTheme="minorHAnsi"/>
+          <w:noProof/>
+          <w:sz w:val="22"/>
+          <w:lang w:val="en-US" w:eastAsia="vi-VN"/>
+        </w:rPr>
+      </w:pPr>
+      <w:r>
+        <w:rPr>
+          <w:noProof/>
+          <w:lang w:val="en-US"/>
+        </w:rPr>
+        <w:t>3.2.2. Yêu cầu phi chức năng</w:t>
+      </w:r>
+      <w:r>
+        <w:rPr>
+          <w:noProof/>
+        </w:rPr>
+        <w:tab/>
+      </w:r>
+      <w:r>
+        <w:rPr>
+          <w:noProof/>
+          <w:lang w:val="en-US"/>
+        </w:rPr>
+        <w:t>7</w:t>
+      </w:r>
+    </w:p>
+    <w:p>
+      <w:pPr>
+        <w:pStyle w:val="Heading1"/>
+        <w:rPr>
+          <w:rFonts w:ascii="Calibri Light" w:hAnsi="Calibri Light"/>
+          <w:color w:val="auto"/>
+        </w:rPr>
+        <w:sectPr>
+          <w:footerReference w:type="default" r:id="rId8"/>
+          <w:pgSz w:w="12240" w:h="15840"/>
+          <w:pgMar w:top="1440" w:right="1440" w:bottom="1440" w:left="1440" w:header="720" w:footer="720" w:gutter="0"/>
+          <w:cols w:space="720"/>
+          <w:docGrid w:linePitch="360"/>
+        </w:sectPr>
+      </w:pPr>
+      <w:r>
+        <w:fldChar w:fldCharType="end"/>
+      </w:r>
+    </w:p>
+    <w:p>
+      <w:pPr>
         <w:pStyle w:val="Heading1"/>
         <w:jc w:val="center"/>
         <w:rPr>
@@ -18,6 +1050,7 @@
           <w:sz w:val="32"/>
           <w:szCs w:val="32"/>
         </w:rPr>
+        <w:lastRenderedPageBreak/>
         <w:t>YÊU CẦU VÀ ĐẶC ĐIỂM KỸ THUẬT</w:t>
       </w:r>
     </w:p>
@@ -36,23 +1069,7 @@
           <w:sz w:val="28"/>
           <w:szCs w:val="28"/>
         </w:rPr>
-        <w:t>1.</w:t>
-      </w:r>
-      <w:r>
-        <w:rPr>
-          <w:color w:val="auto"/>
-          <w:sz w:val="28"/>
-          <w:szCs w:val="28"/>
-        </w:rPr>
-        <w:t xml:space="preserve"> </w:t>
-      </w:r>
-      <w:r>
-        <w:rPr>
-          <w:color w:val="auto"/>
-          <w:sz w:val="28"/>
-          <w:szCs w:val="28"/>
-        </w:rPr>
-        <w:t>Giới thiệu về dự án</w:t>
+        <w:t>1.Giới thiệu về dự án</w:t>
       </w:r>
     </w:p>
     <w:p>
@@ -151,11 +1168,7 @@
         <w:t>Sản phẩm này sẽ là cầu nối giữa tất cả mọi người giúp mọi người có thể mô tả về thứ họ muốn mua hay thậm chí chỉ có hình ảnh về sản phẩm đó. Tất cả những thứ đó đủ để họ có thể nhận được phản hồi một cách nhanh chóng từ những người dùng khác có thông tin về sản phẩm đó.</w:t>
       </w:r>
     </w:p>
-    <w:p>
-      <w:r>
-        <w:t>Hai bên có thể trao đổi trực tiếp với nhau một cách dễ dàng ngay trên trang web.</w:t>
-      </w:r>
-    </w:p>
+    <w:p/>
     <w:p>
       <w:pPr>
         <w:pStyle w:val="Heading3"/>
@@ -356,28 +1369,13 @@
         <w:rPr>
           <w:lang w:val="en-US"/>
         </w:rPr>
-        <w:t>Trang web bản chất là một mạng xã hội nhưng không thực sự cần thiết phải gắn với những mạng xã hội phổ biế</w:t>
-      </w:r>
-      <w:r>
-        <w:rPr>
-          <w:lang w:val="en-US"/>
-        </w:rPr>
-        <w:t>n</w:t>
-      </w:r>
-      <w:r>
-        <w:rPr>
-          <w:lang w:val="en-US"/>
-        </w:rPr>
-        <w:t xml:space="preserve"> như bây giờ như Facebook, Twitter . Nó hoàn toàn có thể hoạt động một cách riêng biết mà vẫn mang lại những lợi ích gần như là đầy đủ cho người dùng.</w:t>
+        <w:t>Trang web bản chất là một mạng xã hội nhưng không thực sự cần thiết phải gắn với những mạng xã hội phổ biế như bây giờ như Facebook, Twitter . Nó hoàn toàn có thể hoạt động một cách riêng biết mà vẫn mang lại những lợi ích gần như là đầy đủ cho người dùng.</w:t>
       </w:r>
     </w:p>
     <w:p/>
     <w:p>
       <w:pPr>
         <w:pStyle w:val="Heading2"/>
-        <w:tabs>
-          <w:tab w:val="center" w:pos="4680"/>
-        </w:tabs>
         <w:rPr>
           <w:color w:val="auto"/>
           <w:sz w:val="28"/>
@@ -390,38 +1388,21 @@
           <w:sz w:val="28"/>
           <w:szCs w:val="28"/>
         </w:rPr>
-        <w:t>2.</w:t>
-      </w:r>
-      <w:r>
+        <w:t>2. Yêu cầu của người dùng</w:t>
+      </w:r>
+    </w:p>
+    <w:p>
+      <w:pPr>
+        <w:pStyle w:val="Heading3"/>
         <w:rPr>
           <w:color w:val="auto"/>
-          <w:sz w:val="28"/>
-          <w:szCs w:val="28"/>
-        </w:rPr>
-        <w:t xml:space="preserve"> </w:t>
-      </w:r>
-      <w:r>
-        <w:rPr>
-          <w:color w:val="auto"/>
-          <w:sz w:val="28"/>
-          <w:szCs w:val="28"/>
-        </w:rPr>
-        <w:t>Những điều người dùng cần</w:t>
-      </w:r>
-    </w:p>
-    <w:p>
-      <w:pPr>
-        <w:rPr>
-          <w:rFonts w:asciiTheme="majorHAnsi" w:hAnsiTheme="majorHAnsi"/>
-          <w:b/>
           <w:sz w:val="24"/>
           <w:szCs w:val="24"/>
         </w:rPr>
       </w:pPr>
       <w:r>
         <w:rPr>
-          <w:rFonts w:asciiTheme="majorHAnsi" w:hAnsiTheme="majorHAnsi"/>
-          <w:b/>
+          <w:color w:val="auto"/>
           <w:sz w:val="24"/>
           <w:szCs w:val="24"/>
         </w:rPr>
@@ -429,39 +1410,41 @@
       </w:r>
     </w:p>
     <w:p>
+      <w:pPr>
+        <w:ind w:left="540"/>
+      </w:pPr>
       <w:r>
         <w:t>Một trang web giúp những người mua-bán các sản phẩm có thể tương tác, trao đổi với nhau một cách dễ dàng.</w:t>
       </w:r>
     </w:p>
     <w:p>
+      <w:pPr>
+        <w:ind w:left="540"/>
+      </w:pPr>
       <w:r>
         <w:t>Việc sử dụng sản phẩm phải được đơn giản hóa, dễ hiểu, dễ sử dụng.</w:t>
       </w:r>
     </w:p>
     <w:p>
-      <w:r>
-        <w:t xml:space="preserve">Bảo mật </w:t>
-      </w:r>
-      <w:r>
-        <w:t xml:space="preserve">thông tin </w:t>
-      </w:r>
-      <w:r>
-        <w:t>cá nhân.</w:t>
-      </w:r>
-    </w:p>
-    <w:p>
-      <w:pPr>
-        <w:rPr>
-          <w:rFonts w:asciiTheme="majorHAnsi" w:hAnsiTheme="majorHAnsi"/>
-          <w:b/>
+      <w:pPr>
+        <w:ind w:left="540"/>
+      </w:pPr>
+      <w:r>
+        <w:t>Bảo mật thông tin cá nhân.</w:t>
+      </w:r>
+    </w:p>
+    <w:p>
+      <w:pPr>
+        <w:pStyle w:val="Heading3"/>
+        <w:rPr>
+          <w:color w:val="auto"/>
           <w:sz w:val="24"/>
           <w:szCs w:val="24"/>
         </w:rPr>
       </w:pPr>
       <w:r>
         <w:rPr>
-          <w:rFonts w:asciiTheme="majorHAnsi" w:hAnsiTheme="majorHAnsi"/>
-          <w:b/>
+          <w:color w:val="auto"/>
           <w:sz w:val="24"/>
           <w:szCs w:val="24"/>
         </w:rPr>
@@ -470,24 +1453,89 @@
     </w:p>
     <w:p>
       <w:pPr>
-        <w:rPr>
-          <w:rFonts w:asciiTheme="majorHAnsi" w:hAnsiTheme="majorHAnsi"/>
-          <w:b/>
+        <w:pStyle w:val="Heading4"/>
+        <w:rPr>
+          <w:color w:val="auto"/>
+        </w:rPr>
+      </w:pPr>
+      <w:r>
+        <w:rPr>
+          <w:color w:val="auto"/>
+        </w:rPr>
+        <w:t>2.2.1. Môi trường kinh doanh</w:t>
+      </w:r>
+    </w:p>
+    <w:p>
+      <w:pPr>
+        <w:ind w:left="540"/>
+        <w:rPr>
+          <w:rFonts w:cstheme="minorHAnsi"/>
+        </w:rPr>
+      </w:pPr>
+      <w:r>
+        <w:rPr>
+          <w:rFonts w:cstheme="minorHAnsi"/>
+        </w:rPr>
+        <w:t>Sản phẩm hướng tới tất cả các đối tượng có nhu cầu tìm mua, giao bán các sản phẩm.</w:t>
+      </w:r>
+    </w:p>
+    <w:p>
+      <w:pPr>
+        <w:pStyle w:val="Heading4"/>
+        <w:rPr>
+          <w:color w:val="auto"/>
+        </w:rPr>
+      </w:pPr>
+      <w:r>
+        <w:rPr>
+          <w:color w:val="auto"/>
+        </w:rPr>
+        <w:t>2.2.2. Môi trường vật lý</w:t>
+      </w:r>
+    </w:p>
+    <w:p>
+      <w:pPr>
+        <w:pStyle w:val="ListParagraph"/>
+        <w:numPr>
+          <w:ilvl w:val="0"/>
+          <w:numId w:val="21"/>
+        </w:numPr>
+      </w:pPr>
+      <w:r>
+        <w:rPr>
+          <w:lang w:val="en-US"/>
+        </w:rPr>
+        <w:t>Chạy được trên các trình duyệt phổ biến như Internet Explorer, Chrome, Firefox, Safari.</w:t>
+      </w:r>
+    </w:p>
+    <w:p>
+      <w:pPr>
+        <w:pStyle w:val="ListParagraph"/>
+        <w:numPr>
+          <w:ilvl w:val="0"/>
+          <w:numId w:val="21"/>
+        </w:numPr>
+      </w:pPr>
+      <w:r>
+        <w:rPr>
+          <w:rFonts w:cstheme="minorHAnsi"/>
+        </w:rPr>
+        <w:t>Web sử dụng framework Rails, dùng SQLserver để chạy server.</w:t>
+      </w:r>
+    </w:p>
+    <w:p>
+      <w:pPr>
+        <w:pStyle w:val="Heading3"/>
+        <w:rPr>
+          <w:rFonts w:cstheme="minorHAnsi"/>
+          <w:color w:val="auto"/>
           <w:sz w:val="24"/>
           <w:szCs w:val="24"/>
         </w:rPr>
       </w:pPr>
-    </w:p>
-    <w:p>
-      <w:pPr>
-        <w:rPr>
-          <w:rFonts w:cstheme="minorHAnsi"/>
-        </w:rPr>
-      </w:pPr>
-      <w:r>
-        <w:rPr>
-          <w:rFonts w:asciiTheme="majorHAnsi" w:hAnsiTheme="majorHAnsi"/>
-          <w:b/>
+      <w:r>
+        <w:rPr>
+          <w:color w:val="auto"/>
           <w:sz w:val="24"/>
           <w:szCs w:val="24"/>
         </w:rPr>
@@ -496,24 +1544,30 @@
     </w:p>
     <w:p>
       <w:pPr>
-        <w:rPr>
-          <w:rFonts w:asciiTheme="majorHAnsi" w:hAnsiTheme="majorHAnsi" w:cstheme="minorHAnsi"/>
+        <w:pStyle w:val="ListParagraph"/>
+        <w:numPr>
+          <w:ilvl w:val="0"/>
+          <w:numId w:val="22"/>
+        </w:numPr>
+        <w:ind w:left="540"/>
+        <w:rPr>
           <w:b/>
-          <w:i/>
-        </w:rPr>
-      </w:pPr>
-      <w:r>
-        <w:rPr>
-          <w:rFonts w:asciiTheme="majorHAnsi" w:hAnsiTheme="majorHAnsi" w:cstheme="minorHAnsi"/>
+        </w:rPr>
+      </w:pPr>
+      <w:r>
+        <w:rPr>
           <w:b/>
-          <w:i/>
-        </w:rPr>
-        <w:t>2.3.1. Tôi muốn đăng kí một tài khoản trên website</w:t>
-      </w:r>
-    </w:p>
-    <w:p>
-      <w:pPr>
-        <w:ind w:firstLine="540"/>
+        </w:rPr>
+        <w:t>Tôi muốn đăng kí một tài khoản trên website</w:t>
+      </w:r>
+    </w:p>
+    <w:p>
+      <w:pPr>
+        <w:pStyle w:val="ListParagraph"/>
+        <w:numPr>
+          <w:ilvl w:val="0"/>
+          <w:numId w:val="23"/>
+        </w:numPr>
         <w:rPr>
           <w:rFonts w:cstheme="minorHAnsi"/>
         </w:rPr>
@@ -522,19 +1576,87 @@
         <w:rPr>
           <w:rFonts w:cstheme="minorHAnsi"/>
         </w:rPr>
-        <w:t>Tính năng: Đăng nhập để vào trang web, chuyển đến trang chào đón</w:t>
-      </w:r>
-      <w:r>
+        <w:t>Tính năng: Đăng nhập để vào trang web, chuyển đến trang chào đón.</w:t>
+      </w:r>
+    </w:p>
+    <w:p>
+      <w:pPr>
+        <w:ind w:left="540" w:firstLine="180"/>
         <w:rPr>
           <w:rFonts w:cstheme="minorHAnsi"/>
         </w:rPr>
-        <w:t>.</w:t>
-      </w:r>
-    </w:p>
-    <w:p>
-      <w:pPr>
+      </w:pPr>
+      <w:r>
+        <w:rPr>
+          <w:rFonts w:cstheme="minorHAnsi"/>
+        </w:rPr>
+        <w:lastRenderedPageBreak/>
+        <w:t>Kịch bản: Nhập email mà mật khẩu chính xác(tài khoản đã có), sau khi bấm Log in phải chuyển đến trang chào đón.</w:t>
+      </w:r>
+    </w:p>
+    <w:p>
+      <w:pPr>
+        <w:pStyle w:val="ListParagraph"/>
+        <w:numPr>
+          <w:ilvl w:val="0"/>
+          <w:numId w:val="23"/>
+        </w:numPr>
+        <w:rPr>
+          <w:rFonts w:cstheme="minorHAnsi"/>
+        </w:rPr>
+      </w:pPr>
+      <w:r>
+        <w:rPr>
+          <w:rFonts w:cstheme="minorHAnsi"/>
+        </w:rPr>
+        <w:t>Tính năng: Đăng kí để tạo một tài khoản mới.</w:t>
+      </w:r>
+    </w:p>
+    <w:p>
+      <w:pPr>
+        <w:ind w:left="540" w:firstLine="180"/>
+        <w:rPr>
+          <w:rFonts w:cstheme="minorHAnsi"/>
+        </w:rPr>
+      </w:pPr>
+      <w:r>
+        <w:rPr>
+          <w:rFonts w:cstheme="minorHAnsi"/>
+        </w:rPr>
+        <w:t>Kịch bản: Nhập các trường tên, email, mật khẩu và xác nhận mật khẩu hợp lệ, hiển thị kết quả khi tạo tài khoản mới thành công.</w:t>
+      </w:r>
+    </w:p>
+    <w:p>
+      <w:pPr>
+        <w:pStyle w:val="ListParagraph"/>
+        <w:numPr>
+          <w:ilvl w:val="0"/>
+          <w:numId w:val="22"/>
+        </w:numPr>
         <w:ind w:left="540"/>
         <w:rPr>
+          <w:b/>
+        </w:rPr>
+      </w:pPr>
+      <w:r>
+        <w:rPr>
+          <w:b/>
+        </w:rPr>
+        <w:t>Tôi muốn đăng một sản phẩm mà tôi đang cần mua</w:t>
+      </w:r>
+    </w:p>
+    <w:p>
+      <w:pPr>
+        <w:pStyle w:val="ListParagraph"/>
+        <w:numPr>
+          <w:ilvl w:val="0"/>
+          <w:numId w:val="23"/>
+        </w:numPr>
+        <w:tabs>
+          <w:tab w:val="left" w:pos="450"/>
+          <w:tab w:val="left" w:pos="540"/>
+        </w:tabs>
+        <w:rPr>
           <w:rFonts w:cstheme="minorHAnsi"/>
         </w:rPr>
       </w:pPr>
@@ -542,91 +1664,7 @@
         <w:rPr>
           <w:rFonts w:cstheme="minorHAnsi"/>
         </w:rPr>
-        <w:t>Kịch bản: Nhập email mà mật khẩu chính xác</w:t>
-      </w:r>
-      <w:r>
-        <w:rPr>
-          <w:rFonts w:cstheme="minorHAnsi"/>
-        </w:rPr>
-        <w:t>(tài khoản đã có)</w:t>
-      </w:r>
-      <w:r>
-        <w:rPr>
-          <w:rFonts w:cstheme="minorHAnsi"/>
-        </w:rPr>
-        <w:t>, sau khi bấm Log in phải chuyển đến trang chào đón</w:t>
-      </w:r>
-      <w:r>
-        <w:rPr>
-          <w:rFonts w:cstheme="minorHAnsi"/>
-        </w:rPr>
-        <w:t>.</w:t>
-      </w:r>
-    </w:p>
-    <w:p>
-      <w:pPr>
-        <w:ind w:firstLine="540"/>
-        <w:rPr>
-          <w:rFonts w:cstheme="minorHAnsi"/>
-        </w:rPr>
-      </w:pPr>
-      <w:r>
-        <w:rPr>
-          <w:rFonts w:cstheme="minorHAnsi"/>
-        </w:rPr>
-        <w:t>Tính năng: Đăng kí để tạo một tài khoản mới</w:t>
-      </w:r>
-      <w:r>
-        <w:rPr>
-          <w:rFonts w:cstheme="minorHAnsi"/>
-        </w:rPr>
-        <w:t>.</w:t>
-      </w:r>
-    </w:p>
-    <w:p>
-      <w:pPr>
-        <w:ind w:left="540"/>
-        <w:rPr>
-          <w:rFonts w:cstheme="minorHAnsi"/>
-        </w:rPr>
-      </w:pPr>
-      <w:r>
-        <w:rPr>
-          <w:rFonts w:cstheme="minorHAnsi"/>
-        </w:rPr>
-        <w:lastRenderedPageBreak/>
-        <w:t>Kịch bản: Nhập các trường tên, email, mật khẩu và xác nhận mật khẩu hợp lệ, hiển thị kết quả tạo tài khoản mới thành công</w:t>
-      </w:r>
-      <w:r>
-        <w:rPr>
-          <w:rFonts w:cstheme="minorHAnsi"/>
-        </w:rPr>
-        <w:t>.</w:t>
-      </w:r>
-    </w:p>
-    <w:p>
-      <w:pPr>
-        <w:rPr>
-          <w:rFonts w:asciiTheme="majorHAnsi" w:hAnsiTheme="majorHAnsi" w:cstheme="minorHAnsi"/>
-          <w:b/>
-          <w:i/>
-        </w:rPr>
-      </w:pPr>
-      <w:r>
-        <w:rPr>
-          <w:rFonts w:asciiTheme="majorHAnsi" w:hAnsiTheme="majorHAnsi" w:cstheme="minorHAnsi"/>
-          <w:b/>
-          <w:i/>
-        </w:rPr>
-        <w:t>2.3.2. Tôi muốn đăng một sản phẩm mà tôi đang cầ</w:t>
-      </w:r>
-      <w:r>
-        <w:rPr>
-          <w:rFonts w:asciiTheme="majorHAnsi" w:hAnsiTheme="majorHAnsi" w:cstheme="minorHAnsi"/>
-          <w:b/>
-          <w:i/>
-        </w:rPr>
-        <w:t>n mua</w:t>
+        <w:t>Tính năng: Post – Tôi muốn đăng một sản phẩn tôi cần mua, tôi muốn thấy trang có chứa bài đăng của tôi.</w:t>
       </w:r>
     </w:p>
     <w:p>
@@ -644,23 +1682,42 @@
         <w:rPr>
           <w:rFonts w:cstheme="minorHAnsi"/>
         </w:rPr>
-        <w:t>Tính năng: Post – Tôi muốn đăng một sản phẩn tôi cần mua, tôi muốn thấy trang có chứa bài đăng củ</w:t>
+        <w:tab/>
       </w:r>
       <w:r>
         <w:rPr>
           <w:rFonts w:cstheme="minorHAnsi"/>
         </w:rPr>
-        <w:t>a tôi.</w:t>
-      </w:r>
-    </w:p>
-    <w:p>
-      <w:pPr>
-        <w:tabs>
-          <w:tab w:val="left" w:pos="450"/>
-          <w:tab w:val="left" w:pos="540"/>
-        </w:tabs>
+        <w:t>Kịch bản: Sau khi đã đăng nhập, chọn New Post và nhập đầy đủ các trường. Sau khi chọn “OK”, kết quả là trên trang có bài đăng của tôi và các trường bình luận.</w:t>
+      </w:r>
+    </w:p>
+    <w:p>
+      <w:pPr>
+        <w:pStyle w:val="ListParagraph"/>
+        <w:numPr>
+          <w:ilvl w:val="0"/>
+          <w:numId w:val="22"/>
+        </w:numPr>
         <w:ind w:left="540"/>
         <w:rPr>
+          <w:b/>
+        </w:rPr>
+      </w:pPr>
+      <w:r>
+        <w:rPr>
+          <w:b/>
+        </w:rPr>
+        <w:t>Tôi muốn nhận được một email để xác nhận tài khoản của mình sau khi tôi đăng kí và email thiết lập lại mật khẩu nếu tôi quên</w:t>
+      </w:r>
+    </w:p>
+    <w:p>
+      <w:pPr>
+        <w:pStyle w:val="ListParagraph"/>
+        <w:numPr>
+          <w:ilvl w:val="0"/>
+          <w:numId w:val="23"/>
+        </w:numPr>
+        <w:rPr>
           <w:rFonts w:cstheme="minorHAnsi"/>
         </w:rPr>
       </w:pPr>
@@ -668,33 +1725,65 @@
         <w:rPr>
           <w:rFonts w:cstheme="minorHAnsi"/>
         </w:rPr>
-        <w:t>Kịch bản: Sau khi đã đăng nhập, chọn New Post và nhập đầy đủ các trường. Sau khi chọn “OK”, kết quả là trên trang có bài đăng của tôi và các trường bình luận.</w:t>
-      </w:r>
-    </w:p>
-    <w:p>
-      <w:pPr>
-        <w:rPr>
-          <w:rFonts w:asciiTheme="majorHAnsi" w:hAnsiTheme="majorHAnsi" w:cstheme="minorHAnsi"/>
-          <w:b/>
-          <w:i/>
-        </w:rPr>
-      </w:pPr>
-      <w:r>
-        <w:rPr>
-          <w:rFonts w:asciiTheme="majorHAnsi" w:hAnsiTheme="majorHAnsi" w:cstheme="minorHAnsi"/>
-          <w:b/>
-          <w:i/>
-        </w:rPr>
-        <w:t>2.3.3. Tôi muốn nhận được một email để xác nhận tài khoản của mình sau khi tôi đăng kí</w:t>
-      </w:r>
-      <w:r>
-        <w:rPr>
-          <w:rFonts w:asciiTheme="majorHAnsi" w:hAnsiTheme="majorHAnsi" w:cstheme="minorHAnsi"/>
-          <w:b/>
-          <w:i/>
-        </w:rPr>
-        <w:t xml:space="preserve"> và email thiết lập lại mật khẩu nếu tôi quên</w:t>
-      </w:r>
+        <w:t>Tính năng: Sai khi đăng kí, tôi cần có email xác nhận để chứng minh là mail có tồn tại và nó đúng là mail của tôi.</w:t>
+      </w:r>
+    </w:p>
+    <w:p>
+      <w:pPr>
+        <w:ind w:left="540" w:firstLine="180"/>
+        <w:rPr>
+          <w:rFonts w:cstheme="minorHAnsi"/>
+        </w:rPr>
+      </w:pPr>
+      <w:r>
+        <w:rPr>
+          <w:rFonts w:cstheme="minorHAnsi"/>
+        </w:rPr>
+        <w:t>Kịch bản: Sau khi đã hoàn tất đăng kí, vào mail của bạn(mail mà bạn dùng để đăng kí), có một đường link dẫn đến trang đăng nhập, vào đó vào tiếp tục đăng nhập sử dụng sản phẩm.</w:t>
+      </w:r>
+    </w:p>
+    <w:p>
+      <w:pPr>
+        <w:pStyle w:val="ListParagraph"/>
+        <w:numPr>
+          <w:ilvl w:val="0"/>
+          <w:numId w:val="23"/>
+        </w:numPr>
+        <w:rPr>
+          <w:rFonts w:cstheme="minorHAnsi"/>
+        </w:rPr>
+      </w:pPr>
+      <w:r>
+        <w:rPr>
+          <w:rFonts w:cstheme="minorHAnsi"/>
+        </w:rPr>
+        <w:t>Tính năng: Khi tôi quên mật khẩu, tôi cần lấy lại mật khẩu hoặc được cấp quyền thay đổi mật khẩu của mình.</w:t>
+      </w:r>
+    </w:p>
+    <w:p>
+      <w:pPr>
+        <w:ind w:left="540" w:firstLine="180"/>
+        <w:rPr>
+          <w:rFonts w:cstheme="minorHAnsi"/>
+        </w:rPr>
+      </w:pPr>
+      <w:r>
+        <w:rPr>
+          <w:rFonts w:cstheme="minorHAnsi"/>
+        </w:rPr>
+        <w:t xml:space="preserve">Kịch bản: Chọn </w:t>
+      </w:r>
+      <w:r>
+        <w:t>Fogot your password?, nhập mail của bạn(yêu cần đúng mailmà bạn dùng để đăng kí), sẽ có một link được gửi đến để thiết lập lại một mật khẩu mới để tiếp tục đăng nhập và sử dụng sản phẩm.</w:t>
+      </w:r>
+    </w:p>
+    <w:p>
+      <w:pPr>
+        <w:ind w:left="540"/>
+        <w:rPr>
+          <w:rFonts w:cstheme="minorHAnsi"/>
+        </w:rPr>
+      </w:pPr>
     </w:p>
     <w:p>
       <w:pPr>
@@ -746,6 +1835,14 @@
           <w:szCs w:val="24"/>
         </w:rPr>
         <w:t>3.1. Trường hợp sử dụng phần mềm</w:t>
+      </w:r>
+      <w:r>
+        <w:rPr>
+          <w:color w:val="auto"/>
+          <w:sz w:val="24"/>
+          <w:szCs w:val="24"/>
+        </w:rPr>
+        <w:t xml:space="preserve"> (Use cases)</w:t>
       </w:r>
     </w:p>
     <w:p>
@@ -938,22 +2035,6 @@
         <w:pStyle w:val="ListParagraph"/>
         <w:numPr>
           <w:ilvl w:val="0"/>
-          <w:numId w:val="7"/>
-        </w:numPr>
-        <w:ind w:left="1260" w:right="-90"/>
-      </w:pPr>
-      <w:r>
-        <w:rPr>
-          <w:lang w:val="en-US"/>
-        </w:rPr>
-        <w:t>Kịch bản thay thế: Nếu tên đăng nhập được sử dụng khi đó hệ thống sẽ đề xuất  tên người dụng hiện có dựa trên địa chỉ email và/hoặc  tên thật.</w:t>
-      </w:r>
-    </w:p>
-    <w:p>
-      <w:pPr>
-        <w:pStyle w:val="ListParagraph"/>
-        <w:numPr>
-          <w:ilvl w:val="0"/>
           <w:numId w:val="4"/>
         </w:numPr>
       </w:pPr>
@@ -977,6 +2058,7 @@
         <w:rPr>
           <w:lang w:val="en-US"/>
         </w:rPr>
+        <w:lastRenderedPageBreak/>
         <w:t>Tóm tắt: Nếu người dùng quên mật khẩu, họ có thể yêu cầu một mật khẩu mới được gửi qua email cho họ.</w:t>
       </w:r>
     </w:p>
@@ -1204,7 +2286,6 @@
         <w:rPr>
           <w:lang w:val="en-US"/>
         </w:rPr>
-        <w:lastRenderedPageBreak/>
         <w:t xml:space="preserve">        + Nhấn nút ‘Update’</w:t>
       </w:r>
     </w:p>
@@ -1309,31 +2390,7 @@
         <w:rPr>
           <w:lang w:val="en-US"/>
         </w:rPr>
-        <w:t xml:space="preserve"> Nhấn vào link</w:t>
-      </w:r>
-      <w:r>
-        <w:rPr>
-          <w:lang w:val="en-US"/>
-        </w:rPr>
-        <w:t xml:space="preserve"> </w:t>
-      </w:r>
-      <w:r>
-        <w:rPr>
-          <w:lang w:val="en-US"/>
-        </w:rPr>
-        <w:t>‘</w:t>
-      </w:r>
-      <w:r>
-        <w:rPr>
-          <w:lang w:val="en-US"/>
-        </w:rPr>
-        <w:t>Product</w:t>
-      </w:r>
-      <w:r>
-        <w:rPr>
-          <w:lang w:val="en-US"/>
-        </w:rPr>
-        <w:t>’</w:t>
+        <w:t xml:space="preserve"> Thăm trang Product</w:t>
       </w:r>
     </w:p>
     <w:p>
@@ -1456,13 +2513,7 @@
         <w:rPr>
           <w:lang w:val="en-US"/>
         </w:rPr>
-        <w:t xml:space="preserve">        + Nhấn vào link ‘</w:t>
-      </w:r>
-      <w:r>
-        <w:rPr>
-          <w:lang w:val="en-US"/>
-        </w:rPr>
-        <w:t>Hi, {tên người dùng}</w:t>
+        <w:t xml:space="preserve">        + Thăm trang danh sách bài đăng</w:t>
       </w:r>
     </w:p>
     <w:p>
@@ -1505,6 +2556,12 @@
           <w:lang w:val="en-US"/>
         </w:rPr>
         <w:t xml:space="preserve">        + Điền đầy đủ thông tin sản phẩm : Tên, Mô tả, Hình ảnh</w:t>
+      </w:r>
+      <w:r>
+        <w:rPr>
+          <w:lang w:val="en-US"/>
+        </w:rPr>
+        <w:t>(nếu có)</w:t>
       </w:r>
     </w:p>
     <w:p>
@@ -1597,19 +2654,13 @@
         <w:rPr>
           <w:lang w:val="en-US"/>
         </w:rPr>
-        <w:t xml:space="preserve">        + Nhấn vào link ‘</w:t>
-      </w:r>
-      <w:r>
-        <w:rPr>
-          <w:lang w:val="en-US"/>
-        </w:rPr>
-        <w:t>Hi, {tên người dùng}</w:t>
-      </w:r>
-      <w:r>
-        <w:rPr>
-          <w:lang w:val="en-US"/>
-        </w:rPr>
-        <w:t>’</w:t>
+        <w:t xml:space="preserve">        + </w:t>
+      </w:r>
+      <w:r>
+        <w:rPr>
+          <w:lang w:val="en-US"/>
+        </w:rPr>
+        <w:t>Thăm trang danh sách bài đăng</w:t>
       </w:r>
     </w:p>
     <w:p>
@@ -1707,6 +2758,7 @@
         <w:rPr>
           <w:lang w:val="en-US"/>
         </w:rPr>
+        <w:lastRenderedPageBreak/>
         <w:t>Tân suất sử dụng : Bình thường.</w:t>
       </w:r>
     </w:p>
@@ -1744,19 +2796,13 @@
         <w:rPr>
           <w:lang w:val="en-US"/>
         </w:rPr>
-        <w:t xml:space="preserve">       + Nhấn vào link ‘</w:t>
-      </w:r>
-      <w:r>
-        <w:rPr>
-          <w:lang w:val="en-US"/>
-        </w:rPr>
-        <w:t>Hi, {tên người dùng}</w:t>
-      </w:r>
-      <w:r>
-        <w:rPr>
-          <w:lang w:val="en-US"/>
-        </w:rPr>
-        <w:t>’</w:t>
+        <w:t xml:space="preserve">       + </w:t>
+      </w:r>
+      <w:r>
+        <w:rPr>
+          <w:lang w:val="en-US"/>
+        </w:rPr>
+        <w:t>Thăm trang danh sách bài đăng</w:t>
       </w:r>
     </w:p>
     <w:p>
@@ -1914,8 +2960,725 @@
           <w:sz w:val="24"/>
           <w:szCs w:val="24"/>
         </w:rPr>
+        <w:t>3.2. Tính năng được thiết lập</w:t>
+      </w:r>
+    </w:p>
+    <w:p>
+      <w:pPr>
+        <w:pStyle w:val="Heading4"/>
+        <w:rPr>
+          <w:color w:val="auto"/>
+        </w:rPr>
+      </w:pPr>
+      <w:r>
+        <w:rPr>
+          <w:color w:val="auto"/>
+        </w:rPr>
+        <w:t>3.2.1. Yêu cầu chức năng</w:t>
+      </w:r>
+    </w:p>
+    <w:p>
+      <w:pPr>
+        <w:pStyle w:val="ListParagraph"/>
+        <w:numPr>
+          <w:ilvl w:val="0"/>
+          <w:numId w:val="4"/>
+        </w:numPr>
+      </w:pPr>
+      <w:r>
+        <w:rPr>
+          <w:lang w:val="en-US"/>
+        </w:rPr>
+        <w:t>F-01 : Dăng ký tài khoản mới</w:t>
+      </w:r>
+    </w:p>
+    <w:p>
+      <w:pPr>
+        <w:pStyle w:val="ListParagraph"/>
+        <w:numPr>
+          <w:ilvl w:val="0"/>
+          <w:numId w:val="15"/>
+        </w:numPr>
+      </w:pPr>
+      <w:r>
+        <w:rPr>
+          <w:lang w:val="en-US"/>
+        </w:rPr>
+        <w:t>Rủi ro : An toàn.</w:t>
+      </w:r>
+    </w:p>
+    <w:p>
+      <w:pPr>
+        <w:pStyle w:val="ListParagraph"/>
+        <w:numPr>
+          <w:ilvl w:val="0"/>
+          <w:numId w:val="15"/>
+        </w:numPr>
+      </w:pPr>
+      <w:r>
+        <w:rPr>
+          <w:lang w:val="en-US"/>
+        </w:rPr>
+        <w:t>Use case(s)</w:t>
+      </w:r>
+      <w:r>
+        <w:rPr>
+          <w:lang w:val="en-US"/>
+        </w:rPr>
+        <w:t xml:space="preserve"> : UC-01.</w:t>
+      </w:r>
+    </w:p>
+    <w:p>
+      <w:pPr>
+        <w:pStyle w:val="ListParagraph"/>
+        <w:numPr>
+          <w:ilvl w:val="0"/>
+          <w:numId w:val="15"/>
+        </w:numPr>
+      </w:pPr>
+      <w:r>
+        <w:rPr>
+          <w:lang w:val="en-US"/>
+        </w:rPr>
+        <w:t xml:space="preserve">Mô tả : </w:t>
+      </w:r>
+    </w:p>
+    <w:p>
+      <w:pPr>
+        <w:pStyle w:val="ListParagraph"/>
+        <w:numPr>
+          <w:ilvl w:val="0"/>
+          <w:numId w:val="16"/>
+        </w:numPr>
+        <w:ind w:left="1800"/>
+      </w:pPr>
+      <w:r>
+        <w:rPr>
+          <w:lang w:val="en-US"/>
+        </w:rPr>
+        <w:t xml:space="preserve">Khách hàng có thể tham quan trang web và đăng ký tài khoản. Họ phải cung cấp những thông tin sau : </w:t>
+      </w:r>
+    </w:p>
+    <w:p>
+      <w:pPr>
+        <w:pStyle w:val="ListParagraph"/>
+        <w:ind w:left="1800"/>
+        <w:rPr>
+          <w:lang w:val="en-US"/>
+        </w:rPr>
+      </w:pPr>
+      <w:r>
+        <w:rPr>
+          <w:lang w:val="en-US"/>
+        </w:rPr>
+        <w:t>+  Tên người dùng</w:t>
+      </w:r>
+      <w:r>
+        <w:rPr>
+          <w:lang w:val="en-US"/>
+        </w:rPr>
+        <w:t>.</w:t>
+      </w:r>
+    </w:p>
+    <w:p>
+      <w:pPr>
+        <w:pStyle w:val="ListParagraph"/>
+        <w:ind w:left="1800"/>
+        <w:rPr>
+          <w:lang w:val="en-US"/>
+        </w:rPr>
+      </w:pPr>
+      <w:r>
+        <w:rPr>
+          <w:lang w:val="en-US"/>
+        </w:rPr>
+        <w:t>+  Địa chỉ email (phải chính xác vì sẽ có email từ ban quản trị gửi đến yêu cầu xác nhận việc đăng ký)</w:t>
+      </w:r>
+      <w:r>
+        <w:rPr>
+          <w:lang w:val="en-US"/>
+        </w:rPr>
+        <w:t>.</w:t>
+      </w:r>
+    </w:p>
+    <w:p>
+      <w:pPr>
+        <w:pStyle w:val="ListParagraph"/>
+        <w:ind w:left="1800"/>
+      </w:pPr>
+      <w:r>
+        <w:rPr>
+          <w:lang w:val="en-US"/>
+        </w:rPr>
+        <w:t>+  Mật khẩu ( 2 lần để kiểm tra tính đúng đắn và hợp lệ)</w:t>
+      </w:r>
+      <w:r>
+        <w:rPr>
+          <w:lang w:val="en-US"/>
+        </w:rPr>
+        <w:t>.</w:t>
+      </w:r>
+    </w:p>
+    <w:p>
+      <w:pPr>
+        <w:pStyle w:val="ListParagraph"/>
+        <w:numPr>
+          <w:ilvl w:val="0"/>
+          <w:numId w:val="16"/>
+        </w:numPr>
+        <w:ind w:left="1800"/>
+      </w:pPr>
+      <w:r>
+        <w:rPr>
+          <w:lang w:val="en-US"/>
+        </w:rPr>
+        <w:t>Chi tiết :</w:t>
+      </w:r>
+    </w:p>
+    <w:p>
+      <w:pPr>
+        <w:pStyle w:val="ListParagraph"/>
+        <w:ind w:left="1800"/>
+        <w:rPr>
+          <w:lang w:val="en-US"/>
+        </w:rPr>
+      </w:pPr>
+      <w:r>
+        <w:rPr>
+          <w:lang w:val="en-US"/>
+        </w:rPr>
+        <w:t xml:space="preserve">+  </w:t>
+      </w:r>
+      <w:r>
+        <w:rPr>
+          <w:lang w:val="en-US"/>
+        </w:rPr>
+        <w:t>Tất cả các trường cần thiết đều không được bỏ trống.</w:t>
+      </w:r>
+    </w:p>
+    <w:p>
+      <w:pPr>
+        <w:pStyle w:val="ListParagraph"/>
+        <w:ind w:left="1800"/>
+        <w:rPr>
+          <w:lang w:val="en-US"/>
+        </w:rPr>
+      </w:pPr>
+      <w:r>
+        <w:rPr>
+          <w:lang w:val="en-US"/>
+        </w:rPr>
+        <w:t>+  Tên người dùng và địa chỉ email phải là duy nhất (không được phép giống bất kỳ tên người dùng hay email đã có trước).</w:t>
+      </w:r>
+    </w:p>
+    <w:p>
+      <w:pPr>
+        <w:pStyle w:val="ListParagraph"/>
+        <w:ind w:left="1800"/>
+        <w:rPr>
+          <w:lang w:val="en-US"/>
+        </w:rPr>
+      </w:pPr>
+      <w:r>
+        <w:rPr>
+          <w:lang w:val="en-US"/>
+        </w:rPr>
+        <w:t>+  Tên người dùng phải có dạng [a-zA-Z0-9], có từ 2 ký tự trở lên và không được chứa bất cứ từ nào nhạy cảm.</w:t>
+      </w:r>
+    </w:p>
+    <w:p>
+      <w:pPr>
+        <w:pStyle w:val="ListParagraph"/>
+        <w:ind w:left="1800"/>
+        <w:rPr>
+          <w:lang w:val="en-US"/>
+        </w:rPr>
+      </w:pPr>
+      <w:r>
+        <w:rPr>
+          <w:lang w:val="en-US"/>
+        </w:rPr>
+        <w:t>+  Địa chỉ email phải có dạng [-a-zA-Z0-9_.]{2-16}@[-a-zA-Z0-9_.]</w:t>
+      </w:r>
+      <w:r>
+        <w:rPr>
+          <w:lang w:val="en-US"/>
+        </w:rPr>
+        <w:t>{6-64}</w:t>
+      </w:r>
+      <w:r>
+        <w:rPr>
+          <w:lang w:val="en-US"/>
+        </w:rPr>
+        <w:t xml:space="preserve"> </w:t>
+      </w:r>
+    </w:p>
+    <w:p>
+      <w:pPr>
+        <w:pStyle w:val="ListParagraph"/>
+        <w:ind w:left="1800"/>
+        <w:rPr>
+          <w:lang w:val="en-US"/>
+        </w:rPr>
+      </w:pPr>
+      <w:r>
+        <w:rPr>
+          <w:lang w:val="en-US"/>
+        </w:rPr>
+        <w:t>+  Mật khẩu phải có ít nhất 8 ký tự và cả hai lần nhập đều phải hợp lệ.</w:t>
+      </w:r>
+    </w:p>
+    <w:p>
+      <w:pPr>
+        <w:pStyle w:val="ListParagraph"/>
+        <w:ind w:left="1800"/>
+        <w:rPr>
+          <w:lang w:val="en-US"/>
+        </w:rPr>
+      </w:pPr>
+      <w:r>
+        <w:rPr>
+          <w:lang w:val="en-US"/>
+        </w:rPr>
+        <w:t xml:space="preserve">+  </w:t>
+      </w:r>
+      <w:r>
+        <w:rPr>
+          <w:lang w:val="en-US"/>
+        </w:rPr>
+        <w:t>Tất cả khoảng trống ở đầu và cuối mỗi trường đều được lược bỏ.</w:t>
+      </w:r>
+    </w:p>
+    <w:p>
+      <w:pPr>
+        <w:pStyle w:val="ListParagraph"/>
+        <w:ind w:left="1800"/>
+      </w:pPr>
+    </w:p>
+    <w:p>
+      <w:pPr>
+        <w:pStyle w:val="ListParagraph"/>
+        <w:numPr>
+          <w:ilvl w:val="0"/>
+          <w:numId w:val="4"/>
+        </w:numPr>
+      </w:pPr>
+      <w:r>
+        <w:rPr>
+          <w:lang w:val="en-US"/>
+        </w:rPr>
+        <w:t>F-02 : Đăng sản phẩm cần mua</w:t>
+      </w:r>
+    </w:p>
+    <w:p>
+      <w:pPr>
+        <w:pStyle w:val="ListParagraph"/>
+        <w:numPr>
+          <w:ilvl w:val="0"/>
+          <w:numId w:val="17"/>
+        </w:numPr>
+        <w:ind w:left="1260"/>
+      </w:pPr>
+      <w:r>
+        <w:rPr>
+          <w:lang w:val="en-US"/>
+        </w:rPr>
+        <w:t>Rủi ro : An toàn.</w:t>
+      </w:r>
+    </w:p>
+    <w:p>
+      <w:pPr>
+        <w:pStyle w:val="ListParagraph"/>
+        <w:numPr>
+          <w:ilvl w:val="0"/>
+          <w:numId w:val="17"/>
+        </w:numPr>
+        <w:ind w:left="1260"/>
+      </w:pPr>
+      <w:r>
+        <w:rPr>
+          <w:lang w:val="en-US"/>
+        </w:rPr>
+        <w:t>Use case(s)</w:t>
+      </w:r>
+      <w:r>
+        <w:rPr>
+          <w:lang w:val="en-US"/>
+        </w:rPr>
+        <w:t xml:space="preserve"> :</w:t>
+      </w:r>
+      <w:r>
+        <w:rPr>
+          <w:lang w:val="en-US"/>
+        </w:rPr>
+        <w:t xml:space="preserve"> UC-08.</w:t>
+      </w:r>
+    </w:p>
+    <w:p>
+      <w:pPr>
+        <w:pStyle w:val="ListParagraph"/>
+        <w:numPr>
+          <w:ilvl w:val="0"/>
+          <w:numId w:val="17"/>
+        </w:numPr>
+        <w:ind w:left="1260"/>
+      </w:pPr>
+      <w:r>
+        <w:rPr>
+          <w:lang w:val="en-US"/>
+        </w:rPr>
+        <w:t>Mô tả :</w:t>
+      </w:r>
+    </w:p>
+    <w:p>
+      <w:pPr>
+        <w:pStyle w:val="ListParagraph"/>
+        <w:numPr>
+          <w:ilvl w:val="0"/>
+          <w:numId w:val="16"/>
+        </w:numPr>
+        <w:ind w:left="1800"/>
+      </w:pPr>
+      <w:r>
+        <w:rPr>
+          <w:lang w:val="en-US"/>
+        </w:rPr>
+        <w:t>Người dùng có thể đăng sản phẩm họ có nhu cầu mua. Họ cần phải điền đầy đủ thông tin :</w:t>
+      </w:r>
+    </w:p>
+    <w:p>
+      <w:pPr>
+        <w:pStyle w:val="ListParagraph"/>
+        <w:ind w:left="1800"/>
+        <w:rPr>
+          <w:lang w:val="en-US"/>
+        </w:rPr>
+      </w:pPr>
+      <w:r>
+        <w:rPr>
+          <w:lang w:val="en-US"/>
+        </w:rPr>
+        <w:t>+  Tên sản phẩm.</w:t>
+      </w:r>
+    </w:p>
+    <w:p>
+      <w:pPr>
+        <w:pStyle w:val="ListParagraph"/>
+        <w:ind w:left="1800"/>
+        <w:rPr>
+          <w:lang w:val="en-US"/>
+        </w:rPr>
+      </w:pPr>
+      <w:r>
+        <w:rPr>
+          <w:lang w:val="en-US"/>
+        </w:rPr>
+        <w:t>+  Mô tả về sản phẩm đó.</w:t>
+      </w:r>
+    </w:p>
+    <w:p>
+      <w:pPr>
+        <w:pStyle w:val="ListParagraph"/>
+        <w:ind w:left="1800"/>
+        <w:rPr>
+          <w:lang w:val="en-US"/>
+        </w:rPr>
+      </w:pPr>
+      <w:r>
+        <w:rPr>
+          <w:lang w:val="en-US"/>
+        </w:rPr>
+        <w:t>+  Ảnh minh họa (nếu có).</w:t>
+      </w:r>
+    </w:p>
+    <w:p>
+      <w:pPr>
+        <w:pStyle w:val="ListParagraph"/>
+        <w:numPr>
+          <w:ilvl w:val="0"/>
+          <w:numId w:val="16"/>
+        </w:numPr>
+        <w:ind w:left="1800"/>
+      </w:pPr>
+      <w:r>
+        <w:rPr>
+          <w:lang w:val="en-US"/>
+        </w:rPr>
         <w:lastRenderedPageBreak/>
-        <w:t>3.2. Tính năng được thiết lập</w:t>
+        <w:t>Chi tiết :</w:t>
+      </w:r>
+    </w:p>
+    <w:p>
+      <w:pPr>
+        <w:pStyle w:val="ListParagraph"/>
+        <w:ind w:left="1800"/>
+        <w:rPr>
+          <w:lang w:val="en-US"/>
+        </w:rPr>
+      </w:pPr>
+      <w:r>
+        <w:rPr>
+          <w:lang w:val="en-US"/>
+        </w:rPr>
+        <w:t>+  Hai trường Tên và Mô tả không được bỏ trông.</w:t>
+      </w:r>
+    </w:p>
+    <w:p>
+      <w:pPr>
+        <w:pStyle w:val="ListParagraph"/>
+        <w:ind w:left="1800"/>
+        <w:rPr>
+          <w:lang w:val="en-US"/>
+        </w:rPr>
+      </w:pPr>
+      <w:r>
+        <w:rPr>
+          <w:lang w:val="en-US"/>
+        </w:rPr>
+        <w:t>+  Tên sản phẩm và Mô tả phải có dạng [a-zA-Z0-9], không nên chứa từ nhạy cảm.</w:t>
+      </w:r>
+    </w:p>
+    <w:p>
+      <w:pPr>
+        <w:pStyle w:val="ListParagraph"/>
+        <w:ind w:left="1800"/>
+        <w:rPr>
+          <w:lang w:val="en-US"/>
+        </w:rPr>
+      </w:pPr>
+      <w:r>
+        <w:rPr>
+          <w:lang w:val="en-US"/>
+        </w:rPr>
+        <w:t>+  File ảnh đính kèm (nếu có) phải có đuôi là .jpg, .jpeg, .png, .bmp và có dung lượng không quá 500 kB.</w:t>
+      </w:r>
+    </w:p>
+    <w:p>
+      <w:r>
+        <w:rPr>
+          <w:b/>
+          <w:u w:val="single"/>
+        </w:rPr>
+        <w:t>Lưu ý:</w:t>
+      </w:r>
+      <w:r>
+        <w:t xml:space="preserve"> Trên đây tôi chỉ nêu ra hai tính năng cơ bản cần lưu ý nhiều nhất của trang web này, các tính năng khác đều phát triển </w:t>
+      </w:r>
+      <w:r>
+        <w:t xml:space="preserve"> </w:t>
+      </w:r>
+      <w:r>
+        <w:t>dựa trên</w:t>
+      </w:r>
+      <w:r>
+        <w:t xml:space="preserve"> các use case và</w:t>
+      </w:r>
+      <w:r>
+        <w:t xml:space="preserve"> hai tính năng </w:t>
+      </w:r>
+      <w:r>
+        <w:t>này nên yêu cầu cũng chỉ là mở rộng thêm.</w:t>
+      </w:r>
+    </w:p>
+    <w:p>
+      <w:pPr>
+        <w:pStyle w:val="Heading4"/>
+        <w:rPr>
+          <w:color w:val="auto"/>
+        </w:rPr>
+      </w:pPr>
+      <w:r>
+        <w:rPr>
+          <w:color w:val="auto"/>
+        </w:rPr>
+        <w:t>3.2.2. Yêu cầu phi chức năng</w:t>
+      </w:r>
+    </w:p>
+    <w:p>
+      <w:pPr>
+        <w:pStyle w:val="ListParagraph"/>
+        <w:numPr>
+          <w:ilvl w:val="0"/>
+          <w:numId w:val="18"/>
+        </w:numPr>
+      </w:pPr>
+      <w:r>
+        <w:rPr>
+          <w:lang w:val="en-US"/>
+        </w:rPr>
+        <w:t>Có các yêu cầu gì về khả năng sử dụng ?</w:t>
+      </w:r>
+    </w:p>
+    <w:p>
+      <w:pPr>
+        <w:pStyle w:val="ListParagraph"/>
+        <w:numPr>
+          <w:ilvl w:val="0"/>
+          <w:numId w:val="4"/>
+        </w:numPr>
+        <w:ind w:left="990"/>
+        <w:rPr>
+          <w:lang w:val="en-US"/>
+        </w:rPr>
+      </w:pPr>
+      <w:r>
+        <w:rPr>
+          <w:lang w:val="en-US"/>
+        </w:rPr>
+        <w:t xml:space="preserve">Tiêu chí để làm cho trang web của chúng tôi hoạt động chính là </w:t>
+      </w:r>
+      <w:r>
+        <w:rPr>
+          <w:lang w:val="en-US"/>
+        </w:rPr>
+        <w:t>lượng truy cập vào trang web trong một khoảng thời gian nhất định. Cái khó là làm sao để trang web vẫn hoạt động bình thường khi lượng truy cập quá lớn, do vậy giải pháp ở đây chính là việc phân chia hợp lý thời gian truy cập thành công của người dùng mà không tạo cho họ cảm giác mình phải chờ trang web phản hồi quá lâu.</w:t>
+      </w:r>
+    </w:p>
+    <w:p>
+      <w:pPr>
+        <w:pStyle w:val="ListParagraph"/>
+        <w:numPr>
+          <w:ilvl w:val="0"/>
+          <w:numId w:val="4"/>
+        </w:numPr>
+        <w:ind w:left="990"/>
+        <w:rPr>
+          <w:lang w:val="en-US"/>
+        </w:rPr>
+      </w:pPr>
+      <w:r>
+        <w:rPr>
+          <w:lang w:val="en-US"/>
+        </w:rPr>
+        <w:t>Giao diện người dùng phải quen thuộc cho mọi người dùng. Đa sỗ người dùng ở Việt Nam đều sử dụng hệ điều hành Windows nên giải pháp của chúng tôi đặt tên Menu, Hộp thoại, … càng dễ nhìn và dễ hiểu càng tốt.</w:t>
+      </w:r>
+    </w:p>
+    <w:p>
+      <w:pPr>
+        <w:pStyle w:val="ListParagraph"/>
+        <w:numPr>
+          <w:ilvl w:val="0"/>
+          <w:numId w:val="18"/>
+        </w:numPr>
+      </w:pPr>
+      <w:r>
+        <w:rPr>
+          <w:lang w:val="en-US"/>
+        </w:rPr>
+        <w:t>Có các yêu cầu gì về độ an toàn củ</w:t>
+      </w:r>
+      <w:r>
+        <w:rPr>
+          <w:lang w:val="en-US"/>
+        </w:rPr>
+        <w:t xml:space="preserve">a </w:t>
+      </w:r>
+      <w:r>
+        <w:rPr>
+          <w:lang w:val="en-US"/>
+        </w:rPr>
+        <w:t>ph</w:t>
+      </w:r>
+      <w:r>
+        <w:rPr>
+          <w:lang w:val="en-US"/>
+        </w:rPr>
+        <w:t>ần mềm</w:t>
+      </w:r>
+      <w:r>
+        <w:rPr>
+          <w:lang w:val="en-US"/>
+        </w:rPr>
+        <w:t xml:space="preserve"> ?</w:t>
+      </w:r>
+    </w:p>
+    <w:p>
+      <w:pPr>
+        <w:pStyle w:val="ListParagraph"/>
+        <w:numPr>
+          <w:ilvl w:val="0"/>
+          <w:numId w:val="20"/>
+        </w:numPr>
+        <w:ind w:left="990"/>
+      </w:pPr>
+      <w:r>
+        <w:rPr>
+          <w:lang w:val="en-US"/>
+        </w:rPr>
+        <w:t>Một số trang web hiện nay tồn tại dưới dạng trang web kiếm tiền làm người dùng có nguy cơ mất tiền khi truy cập vào các trang web này hay chứa virus độc hại làm hỏ</w:t>
+      </w:r>
+      <w:r>
+        <w:rPr>
+          <w:lang w:val="en-US"/>
+        </w:rPr>
+        <w:t>ng máy tính của người dùng</w:t>
+      </w:r>
+      <w:r>
+        <w:rPr>
+          <w:lang w:val="en-US"/>
+        </w:rPr>
+        <w:t>.</w:t>
+      </w:r>
+      <w:r>
+        <w:rPr>
+          <w:lang w:val="en-US"/>
+        </w:rPr>
+        <w:t xml:space="preserve"> Để giải quyết vấn đề này chúng tôi có lớp bảo mật rất tốt không để cho các phần mềm độc hại ảnh hưởng  đến máy chủ gây thiệt hại cho khách hàng khi truy cập trang web của chúng tôi.</w:t>
+      </w:r>
+    </w:p>
+    <w:p>
+      <w:pPr>
+        <w:pStyle w:val="ListParagraph"/>
+        <w:numPr>
+          <w:ilvl w:val="0"/>
+          <w:numId w:val="18"/>
+        </w:numPr>
+      </w:pPr>
+      <w:r>
+        <w:rPr>
+          <w:lang w:val="en-US"/>
+        </w:rPr>
+        <w:t>Có các yêu cầu gì về đ</w:t>
+      </w:r>
+      <w:r>
+        <w:rPr>
+          <w:lang w:val="en-US"/>
+        </w:rPr>
+        <w:t>ộ</w:t>
+      </w:r>
+      <w:r>
+        <w:rPr>
+          <w:lang w:val="en-US"/>
+        </w:rPr>
+        <w:t xml:space="preserve"> bảo mật củ</w:t>
+      </w:r>
+      <w:r>
+        <w:rPr>
+          <w:lang w:val="en-US"/>
+        </w:rPr>
+        <w:t>a phần mềm</w:t>
+      </w:r>
+      <w:r>
+        <w:rPr>
+          <w:lang w:val="en-US"/>
+        </w:rPr>
+        <w:t xml:space="preserve"> ?</w:t>
+      </w:r>
+    </w:p>
+    <w:p>
+      <w:pPr>
+        <w:pStyle w:val="ListParagraph"/>
+        <w:numPr>
+          <w:ilvl w:val="0"/>
+          <w:numId w:val="20"/>
+        </w:numPr>
+        <w:ind w:left="990"/>
+      </w:pPr>
+      <w:r>
+        <w:rPr>
+          <w:lang w:val="en-US"/>
+        </w:rPr>
+        <w:t>Vấn đề bảo mật có lẽ đã trở thành một vấn đề cũ nhưng chưa bao giờ hết nóng trên thị trường công nghệ thông tin. Các hacker luôn tìm cách xâm nhập phá hoại các hệ thống trên toàn cầu và lấy các thông tin người dùng ở khắp nơi bằng cách cài các phần mềm độc hại như virus, trojan, sâu,… Nắm bắt được tình hình này, chúng tôi đã tạo ra một hàng rào bảo mật nhiều lớp nhằm ngăn chặn các hacker xâm nhập phá hoại lấy thông tin người dùng của chúng tôi.</w:t>
       </w:r>
     </w:p>
     <w:p/>
@@ -1924,11 +3687,97 @@
     <w:sectPr>
       <w:pgSz w:w="12240" w:h="15840"/>
       <w:pgMar w:top="1440" w:right="1440" w:bottom="1440" w:left="1440" w:header="720" w:footer="720" w:gutter="0"/>
+      <w:pgNumType w:start="2"/>
       <w:cols w:space="720"/>
       <w:docGrid w:linePitch="360"/>
     </w:sectPr>
   </w:body>
 </w:document>
+</file>
+
+<file path=word/endnotes.xml><?xml version="1.0" encoding="utf-8"?>
+<w:endnotes xmlns:ve="http://schemas.openxmlformats.org/markup-compatibility/2006" xmlns:o="urn:schemas-microsoft-com:office:office" xmlns:r="http://schemas.openxmlformats.org/officeDocument/2006/relationships" xmlns:m="http://schemas.openxmlformats.org/officeDocument/2006/math" xmlns:v="urn:schemas-microsoft-com:vml" xmlns:wp="http://schemas.openxmlformats.org/drawingml/2006/wordprocessingDrawing" xmlns:w10="urn:schemas-microsoft-com:office:word" xmlns:w="http://schemas.openxmlformats.org/wordprocessingml/2006/main" xmlns:wne="http://schemas.microsoft.com/office/word/2006/wordml">
+  <w:endnote w:type="separator" w:id="-1">
+    <w:p>
+      <w:pPr>
+        <w:spacing w:after="0" w:line="240" w:lineRule="auto"/>
+      </w:pPr>
+      <w:r>
+        <w:separator/>
+      </w:r>
+    </w:p>
+  </w:endnote>
+  <w:endnote w:type="continuationSeparator" w:id="0">
+    <w:p>
+      <w:pPr>
+        <w:spacing w:after="0" w:line="240" w:lineRule="auto"/>
+      </w:pPr>
+      <w:r>
+        <w:continuationSeparator/>
+      </w:r>
+    </w:p>
+  </w:endnote>
+</w:endnotes>
+</file>
+
+<file path=word/footer1.xml><?xml version="1.0" encoding="utf-8"?>
+<w:ftr xmlns:ve="http://schemas.openxmlformats.org/markup-compatibility/2006" xmlns:o="urn:schemas-microsoft-com:office:office" xmlns:r="http://schemas.openxmlformats.org/officeDocument/2006/relationships" xmlns:m="http://schemas.openxmlformats.org/officeDocument/2006/math" xmlns:v="urn:schemas-microsoft-com:vml" xmlns:wp="http://schemas.openxmlformats.org/drawingml/2006/wordprocessingDrawing" xmlns:w10="urn:schemas-microsoft-com:office:word" xmlns:w="http://schemas.openxmlformats.org/wordprocessingml/2006/main" xmlns:wne="http://schemas.microsoft.com/office/word/2006/wordml">
+  <w:sdt>
+    <w:sdtPr>
+      <w:id w:val="5370610"/>
+      <w:docPartObj>
+        <w:docPartGallery w:val="Page Numbers (Bottom of Page)"/>
+        <w:docPartUnique/>
+      </w:docPartObj>
+    </w:sdtPr>
+    <w:sdtContent>
+      <w:p>
+        <w:pPr>
+          <w:pStyle w:val="Footer"/>
+          <w:jc w:val="right"/>
+        </w:pPr>
+        <w:fldSimple w:instr=" PAGE   \* MERGEFORMAT ">
+          <w:r>
+            <w:rPr>
+              <w:noProof/>
+            </w:rPr>
+            <w:t>1</w:t>
+          </w:r>
+        </w:fldSimple>
+      </w:p>
+    </w:sdtContent>
+  </w:sdt>
+  <w:p>
+    <w:pPr>
+      <w:pStyle w:val="Footer"/>
+    </w:pPr>
+  </w:p>
+</w:ftr>
+</file>
+
+<file path=word/footnotes.xml><?xml version="1.0" encoding="utf-8"?>
+<w:footnotes xmlns:ve="http://schemas.openxmlformats.org/markup-compatibility/2006" xmlns:o="urn:schemas-microsoft-com:office:office" xmlns:r="http://schemas.openxmlformats.org/officeDocument/2006/relationships" xmlns:m="http://schemas.openxmlformats.org/officeDocument/2006/math" xmlns:v="urn:schemas-microsoft-com:vml" xmlns:wp="http://schemas.openxmlformats.org/drawingml/2006/wordprocessingDrawing" xmlns:w10="urn:schemas-microsoft-com:office:word" xmlns:w="http://schemas.openxmlformats.org/wordprocessingml/2006/main" xmlns:wne="http://schemas.microsoft.com/office/word/2006/wordml">
+  <w:footnote w:type="separator" w:id="-1">
+    <w:p>
+      <w:pPr>
+        <w:spacing w:after="0" w:line="240" w:lineRule="auto"/>
+      </w:pPr>
+      <w:r>
+        <w:separator/>
+      </w:r>
+    </w:p>
+  </w:footnote>
+  <w:footnote w:type="continuationSeparator" w:id="0">
+    <w:p>
+      <w:pPr>
+        <w:spacing w:after="0" w:line="240" w:lineRule="auto"/>
+      </w:pPr>
+      <w:r>
+        <w:continuationSeparator/>
+      </w:r>
+    </w:p>
+  </w:footnote>
+</w:footnotes>
 </file>
 
 <file path=word/numbering.xml><?xml version="1.0" encoding="utf-8"?>
@@ -2160,6 +4009,205 @@
     </w:lvl>
   </w:abstractNum>
   <w:abstractNum w:abstractNumId="2">
+    <w:nsid w:val="123237F5"/>
+    <w:multiLevelType w:val="hybridMultilevel"/>
+    <w:tmpl w:val="CABC3FD2"/>
+    <w:lvl w:ilvl="0" w:tplc="0409000F">
+      <w:start w:val="1"/>
+      <w:numFmt w:val="decimal"/>
+      <w:lvlText w:val="%1."/>
+      <w:lvlJc w:val="left"/>
+      <w:pPr>
+        <w:ind w:left="720" w:hanging="360"/>
+      </w:pPr>
+    </w:lvl>
+    <w:lvl w:ilvl="1" w:tplc="04090019" w:tentative="1">
+      <w:start w:val="1"/>
+      <w:numFmt w:val="lowerLetter"/>
+      <w:lvlText w:val="%2."/>
+      <w:lvlJc w:val="left"/>
+      <w:pPr>
+        <w:ind w:left="1440" w:hanging="360"/>
+      </w:pPr>
+    </w:lvl>
+    <w:lvl w:ilvl="2" w:tplc="0409001B" w:tentative="1">
+      <w:start w:val="1"/>
+      <w:numFmt w:val="lowerRoman"/>
+      <w:lvlText w:val="%3."/>
+      <w:lvlJc w:val="right"/>
+      <w:pPr>
+        <w:ind w:left="2160" w:hanging="180"/>
+      </w:pPr>
+    </w:lvl>
+    <w:lvl w:ilvl="3" w:tplc="0409000F" w:tentative="1">
+      <w:start w:val="1"/>
+      <w:numFmt w:val="decimal"/>
+      <w:lvlText w:val="%4."/>
+      <w:lvlJc w:val="left"/>
+      <w:pPr>
+        <w:ind w:left="2880" w:hanging="360"/>
+      </w:pPr>
+    </w:lvl>
+    <w:lvl w:ilvl="4" w:tplc="04090019" w:tentative="1">
+      <w:start w:val="1"/>
+      <w:numFmt w:val="lowerLetter"/>
+      <w:lvlText w:val="%5."/>
+      <w:lvlJc w:val="left"/>
+      <w:pPr>
+        <w:ind w:left="3600" w:hanging="360"/>
+      </w:pPr>
+    </w:lvl>
+    <w:lvl w:ilvl="5" w:tplc="0409001B" w:tentative="1">
+      <w:start w:val="1"/>
+      <w:numFmt w:val="lowerRoman"/>
+      <w:lvlText w:val="%6."/>
+      <w:lvlJc w:val="right"/>
+      <w:pPr>
+        <w:ind w:left="4320" w:hanging="180"/>
+      </w:pPr>
+    </w:lvl>
+    <w:lvl w:ilvl="6" w:tplc="0409000F" w:tentative="1">
+      <w:start w:val="1"/>
+      <w:numFmt w:val="decimal"/>
+      <w:lvlText w:val="%7."/>
+      <w:lvlJc w:val="left"/>
+      <w:pPr>
+        <w:ind w:left="5040" w:hanging="360"/>
+      </w:pPr>
+    </w:lvl>
+    <w:lvl w:ilvl="7" w:tplc="04090019" w:tentative="1">
+      <w:start w:val="1"/>
+      <w:numFmt w:val="lowerLetter"/>
+      <w:lvlText w:val="%8."/>
+      <w:lvlJc w:val="left"/>
+      <w:pPr>
+        <w:ind w:left="5760" w:hanging="360"/>
+      </w:pPr>
+    </w:lvl>
+    <w:lvl w:ilvl="8" w:tplc="0409001B" w:tentative="1">
+      <w:start w:val="1"/>
+      <w:numFmt w:val="lowerRoman"/>
+      <w:lvlText w:val="%9."/>
+      <w:lvlJc w:val="right"/>
+      <w:pPr>
+        <w:ind w:left="6480" w:hanging="180"/>
+      </w:pPr>
+    </w:lvl>
+  </w:abstractNum>
+  <w:abstractNum w:abstractNumId="3">
+    <w:nsid w:val="1A491236"/>
+    <w:multiLevelType w:val="hybridMultilevel"/>
+    <w:tmpl w:val="B4605CE6"/>
+    <w:lvl w:ilvl="0" w:tplc="0409000D">
+      <w:start w:val="1"/>
+      <w:numFmt w:val="bullet"/>
+      <w:lvlText w:val=""/>
+      <w:lvlJc w:val="left"/>
+      <w:pPr>
+        <w:ind w:left="1260" w:hanging="360"/>
+      </w:pPr>
+      <w:rPr>
+        <w:rFonts w:ascii="Wingdings" w:hAnsi="Wingdings" w:hint="default"/>
+      </w:rPr>
+    </w:lvl>
+    <w:lvl w:ilvl="1" w:tplc="04090003" w:tentative="1">
+      <w:start w:val="1"/>
+      <w:numFmt w:val="bullet"/>
+      <w:lvlText w:val="o"/>
+      <w:lvlJc w:val="left"/>
+      <w:pPr>
+        <w:ind w:left="1980" w:hanging="360"/>
+      </w:pPr>
+      <w:rPr>
+        <w:rFonts w:ascii="Courier New" w:hAnsi="Courier New" w:cs="Courier New" w:hint="default"/>
+      </w:rPr>
+    </w:lvl>
+    <w:lvl w:ilvl="2" w:tplc="04090005" w:tentative="1">
+      <w:start w:val="1"/>
+      <w:numFmt w:val="bullet"/>
+      <w:lvlText w:val=""/>
+      <w:lvlJc w:val="left"/>
+      <w:pPr>
+        <w:ind w:left="2700" w:hanging="360"/>
+      </w:pPr>
+      <w:rPr>
+        <w:rFonts w:ascii="Wingdings" w:hAnsi="Wingdings" w:hint="default"/>
+      </w:rPr>
+    </w:lvl>
+    <w:lvl w:ilvl="3" w:tplc="04090001" w:tentative="1">
+      <w:start w:val="1"/>
+      <w:numFmt w:val="bullet"/>
+      <w:lvlText w:val=""/>
+      <w:lvlJc w:val="left"/>
+      <w:pPr>
+        <w:ind w:left="3420" w:hanging="360"/>
+      </w:pPr>
+      <w:rPr>
+        <w:rFonts w:ascii="Symbol" w:hAnsi="Symbol" w:hint="default"/>
+      </w:rPr>
+    </w:lvl>
+    <w:lvl w:ilvl="4" w:tplc="04090003" w:tentative="1">
+      <w:start w:val="1"/>
+      <w:numFmt w:val="bullet"/>
+      <w:lvlText w:val="o"/>
+      <w:lvlJc w:val="left"/>
+      <w:pPr>
+        <w:ind w:left="4140" w:hanging="360"/>
+      </w:pPr>
+      <w:rPr>
+        <w:rFonts w:ascii="Courier New" w:hAnsi="Courier New" w:cs="Courier New" w:hint="default"/>
+      </w:rPr>
+    </w:lvl>
+    <w:lvl w:ilvl="5" w:tplc="04090005" w:tentative="1">
+      <w:start w:val="1"/>
+      <w:numFmt w:val="bullet"/>
+      <w:lvlText w:val=""/>
+      <w:lvlJc w:val="left"/>
+      <w:pPr>
+        <w:ind w:left="4860" w:hanging="360"/>
+      </w:pPr>
+      <w:rPr>
+        <w:rFonts w:ascii="Wingdings" w:hAnsi="Wingdings" w:hint="default"/>
+      </w:rPr>
+    </w:lvl>
+    <w:lvl w:ilvl="6" w:tplc="04090001" w:tentative="1">
+      <w:start w:val="1"/>
+      <w:numFmt w:val="bullet"/>
+      <w:lvlText w:val=""/>
+      <w:lvlJc w:val="left"/>
+      <w:pPr>
+        <w:ind w:left="5580" w:hanging="360"/>
+      </w:pPr>
+      <w:rPr>
+        <w:rFonts w:ascii="Symbol" w:hAnsi="Symbol" w:hint="default"/>
+      </w:rPr>
+    </w:lvl>
+    <w:lvl w:ilvl="7" w:tplc="04090003" w:tentative="1">
+      <w:start w:val="1"/>
+      <w:numFmt w:val="bullet"/>
+      <w:lvlText w:val="o"/>
+      <w:lvlJc w:val="left"/>
+      <w:pPr>
+        <w:ind w:left="6300" w:hanging="360"/>
+      </w:pPr>
+      <w:rPr>
+        <w:rFonts w:ascii="Courier New" w:hAnsi="Courier New" w:cs="Courier New" w:hint="default"/>
+      </w:rPr>
+    </w:lvl>
+    <w:lvl w:ilvl="8" w:tplc="04090005" w:tentative="1">
+      <w:start w:val="1"/>
+      <w:numFmt w:val="bullet"/>
+      <w:lvlText w:val=""/>
+      <w:lvlJc w:val="left"/>
+      <w:pPr>
+        <w:ind w:left="7020" w:hanging="360"/>
+      </w:pPr>
+      <w:rPr>
+        <w:rFonts w:ascii="Wingdings" w:hAnsi="Wingdings" w:hint="default"/>
+      </w:rPr>
+    </w:lvl>
+  </w:abstractNum>
+  <w:abstractNum w:abstractNumId="4">
     <w:nsid w:val="1B02639D"/>
     <w:multiLevelType w:val="hybridMultilevel"/>
     <w:tmpl w:val="76BEF462"/>
@@ -2272,7 +4320,120 @@
       </w:rPr>
     </w:lvl>
   </w:abstractNum>
-  <w:abstractNum w:abstractNumId="3">
+  <w:abstractNum w:abstractNumId="5">
+    <w:nsid w:val="236508DF"/>
+    <w:multiLevelType w:val="hybridMultilevel"/>
+    <w:tmpl w:val="FAA2D6B8"/>
+    <w:lvl w:ilvl="0" w:tplc="04090005">
+      <w:start w:val="1"/>
+      <w:numFmt w:val="bullet"/>
+      <w:lvlText w:val=""/>
+      <w:lvlJc w:val="left"/>
+      <w:pPr>
+        <w:ind w:left="1980" w:hanging="360"/>
+      </w:pPr>
+      <w:rPr>
+        <w:rFonts w:ascii="Wingdings" w:hAnsi="Wingdings" w:hint="default"/>
+      </w:rPr>
+    </w:lvl>
+    <w:lvl w:ilvl="1" w:tplc="04090003" w:tentative="1">
+      <w:start w:val="1"/>
+      <w:numFmt w:val="bullet"/>
+      <w:lvlText w:val="o"/>
+      <w:lvlJc w:val="left"/>
+      <w:pPr>
+        <w:ind w:left="2700" w:hanging="360"/>
+      </w:pPr>
+      <w:rPr>
+        <w:rFonts w:ascii="Courier New" w:hAnsi="Courier New" w:cs="Courier New" w:hint="default"/>
+      </w:rPr>
+    </w:lvl>
+    <w:lvl w:ilvl="2" w:tplc="04090005" w:tentative="1">
+      <w:start w:val="1"/>
+      <w:numFmt w:val="bullet"/>
+      <w:lvlText w:val=""/>
+      <w:lvlJc w:val="left"/>
+      <w:pPr>
+        <w:ind w:left="3420" w:hanging="360"/>
+      </w:pPr>
+      <w:rPr>
+        <w:rFonts w:ascii="Wingdings" w:hAnsi="Wingdings" w:hint="default"/>
+      </w:rPr>
+    </w:lvl>
+    <w:lvl w:ilvl="3" w:tplc="04090001" w:tentative="1">
+      <w:start w:val="1"/>
+      <w:numFmt w:val="bullet"/>
+      <w:lvlText w:val=""/>
+      <w:lvlJc w:val="left"/>
+      <w:pPr>
+        <w:ind w:left="4140" w:hanging="360"/>
+      </w:pPr>
+      <w:rPr>
+        <w:rFonts w:ascii="Symbol" w:hAnsi="Symbol" w:hint="default"/>
+      </w:rPr>
+    </w:lvl>
+    <w:lvl w:ilvl="4" w:tplc="04090003" w:tentative="1">
+      <w:start w:val="1"/>
+      <w:numFmt w:val="bullet"/>
+      <w:lvlText w:val="o"/>
+      <w:lvlJc w:val="left"/>
+      <w:pPr>
+        <w:ind w:left="4860" w:hanging="360"/>
+      </w:pPr>
+      <w:rPr>
+        <w:rFonts w:ascii="Courier New" w:hAnsi="Courier New" w:cs="Courier New" w:hint="default"/>
+      </w:rPr>
+    </w:lvl>
+    <w:lvl w:ilvl="5" w:tplc="04090005" w:tentative="1">
+      <w:start w:val="1"/>
+      <w:numFmt w:val="bullet"/>
+      <w:lvlText w:val=""/>
+      <w:lvlJc w:val="left"/>
+      <w:pPr>
+        <w:ind w:left="5580" w:hanging="360"/>
+      </w:pPr>
+      <w:rPr>
+        <w:rFonts w:ascii="Wingdings" w:hAnsi="Wingdings" w:hint="default"/>
+      </w:rPr>
+    </w:lvl>
+    <w:lvl w:ilvl="6" w:tplc="04090001" w:tentative="1">
+      <w:start w:val="1"/>
+      <w:numFmt w:val="bullet"/>
+      <w:lvlText w:val=""/>
+      <w:lvlJc w:val="left"/>
+      <w:pPr>
+        <w:ind w:left="6300" w:hanging="360"/>
+      </w:pPr>
+      <w:rPr>
+        <w:rFonts w:ascii="Symbol" w:hAnsi="Symbol" w:hint="default"/>
+      </w:rPr>
+    </w:lvl>
+    <w:lvl w:ilvl="7" w:tplc="04090003" w:tentative="1">
+      <w:start w:val="1"/>
+      <w:numFmt w:val="bullet"/>
+      <w:lvlText w:val="o"/>
+      <w:lvlJc w:val="left"/>
+      <w:pPr>
+        <w:ind w:left="7020" w:hanging="360"/>
+      </w:pPr>
+      <w:rPr>
+        <w:rFonts w:ascii="Courier New" w:hAnsi="Courier New" w:cs="Courier New" w:hint="default"/>
+      </w:rPr>
+    </w:lvl>
+    <w:lvl w:ilvl="8" w:tplc="04090005" w:tentative="1">
+      <w:start w:val="1"/>
+      <w:numFmt w:val="bullet"/>
+      <w:lvlText w:val=""/>
+      <w:lvlJc w:val="left"/>
+      <w:pPr>
+        <w:ind w:left="7740" w:hanging="360"/>
+      </w:pPr>
+      <w:rPr>
+        <w:rFonts w:ascii="Wingdings" w:hAnsi="Wingdings" w:hint="default"/>
+      </w:rPr>
+    </w:lvl>
+  </w:abstractNum>
+  <w:abstractNum w:abstractNumId="6">
     <w:nsid w:val="290A301F"/>
     <w:multiLevelType w:val="hybridMultilevel"/>
     <w:tmpl w:val="A8AC71AE"/>
@@ -2385,120 +4546,120 @@
       </w:rPr>
     </w:lvl>
   </w:abstractNum>
-  <w:abstractNum w:abstractNumId="4">
-    <w:nsid w:val="2F051944"/>
+  <w:abstractNum w:abstractNumId="7">
+    <w:nsid w:val="30544F56"/>
     <w:multiLevelType w:val="hybridMultilevel"/>
-    <w:tmpl w:val="ABDEDB1E"/>
-    <w:lvl w:ilvl="0" w:tplc="04090001">
+    <w:tmpl w:val="AE78B7C2"/>
+    <w:lvl w:ilvl="0" w:tplc="0409000D">
+      <w:start w:val="1"/>
+      <w:numFmt w:val="bullet"/>
+      <w:lvlText w:val=""/>
+      <w:lvlJc w:val="left"/>
+      <w:pPr>
+        <w:ind w:left="1440" w:hanging="360"/>
+      </w:pPr>
+      <w:rPr>
+        <w:rFonts w:ascii="Wingdings" w:hAnsi="Wingdings" w:hint="default"/>
+      </w:rPr>
+    </w:lvl>
+    <w:lvl w:ilvl="1" w:tplc="04090003" w:tentative="1">
+      <w:start w:val="1"/>
+      <w:numFmt w:val="bullet"/>
+      <w:lvlText w:val="o"/>
+      <w:lvlJc w:val="left"/>
+      <w:pPr>
+        <w:ind w:left="2160" w:hanging="360"/>
+      </w:pPr>
+      <w:rPr>
+        <w:rFonts w:ascii="Courier New" w:hAnsi="Courier New" w:cs="Courier New" w:hint="default"/>
+      </w:rPr>
+    </w:lvl>
+    <w:lvl w:ilvl="2" w:tplc="04090005" w:tentative="1">
+      <w:start w:val="1"/>
+      <w:numFmt w:val="bullet"/>
+      <w:lvlText w:val=""/>
+      <w:lvlJc w:val="left"/>
+      <w:pPr>
+        <w:ind w:left="2880" w:hanging="360"/>
+      </w:pPr>
+      <w:rPr>
+        <w:rFonts w:ascii="Wingdings" w:hAnsi="Wingdings" w:hint="default"/>
+      </w:rPr>
+    </w:lvl>
+    <w:lvl w:ilvl="3" w:tplc="04090001" w:tentative="1">
       <w:start w:val="1"/>
       <w:numFmt w:val="bullet"/>
       <w:lvlText w:val=""/>
       <w:lvlJc w:val="left"/>
       <w:pPr>
-        <w:ind w:left="720" w:hanging="360"/>
+        <w:ind w:left="3600" w:hanging="360"/>
       </w:pPr>
       <w:rPr>
         <w:rFonts w:ascii="Symbol" w:hAnsi="Symbol" w:hint="default"/>
       </w:rPr>
     </w:lvl>
-    <w:lvl w:ilvl="1" w:tplc="04090003" w:tentative="1">
+    <w:lvl w:ilvl="4" w:tplc="04090003" w:tentative="1">
       <w:start w:val="1"/>
       <w:numFmt w:val="bullet"/>
       <w:lvlText w:val="o"/>
       <w:lvlJc w:val="left"/>
       <w:pPr>
-        <w:ind w:left="1440" w:hanging="360"/>
+        <w:ind w:left="4320" w:hanging="360"/>
       </w:pPr>
       <w:rPr>
         <w:rFonts w:ascii="Courier New" w:hAnsi="Courier New" w:cs="Courier New" w:hint="default"/>
       </w:rPr>
     </w:lvl>
-    <w:lvl w:ilvl="2" w:tplc="04090005" w:tentative="1">
+    <w:lvl w:ilvl="5" w:tplc="04090005" w:tentative="1">
       <w:start w:val="1"/>
       <w:numFmt w:val="bullet"/>
       <w:lvlText w:val=""/>
       <w:lvlJc w:val="left"/>
       <w:pPr>
-        <w:ind w:left="2160" w:hanging="360"/>
-      </w:pPr>
-      <w:rPr>
-        <w:rFonts w:ascii="Wingdings" w:hAnsi="Wingdings" w:hint="default"/>
-      </w:rPr>
-    </w:lvl>
-    <w:lvl w:ilvl="3" w:tplc="04090001" w:tentative="1">
+        <w:ind w:left="5040" w:hanging="360"/>
+      </w:pPr>
+      <w:rPr>
+        <w:rFonts w:ascii="Wingdings" w:hAnsi="Wingdings" w:hint="default"/>
+      </w:rPr>
+    </w:lvl>
+    <w:lvl w:ilvl="6" w:tplc="04090001" w:tentative="1">
       <w:start w:val="1"/>
       <w:numFmt w:val="bullet"/>
       <w:lvlText w:val=""/>
       <w:lvlJc w:val="left"/>
       <w:pPr>
-        <w:ind w:left="2880" w:hanging="360"/>
+        <w:ind w:left="5760" w:hanging="360"/>
       </w:pPr>
       <w:rPr>
         <w:rFonts w:ascii="Symbol" w:hAnsi="Symbol" w:hint="default"/>
       </w:rPr>
     </w:lvl>
-    <w:lvl w:ilvl="4" w:tplc="04090003" w:tentative="1">
+    <w:lvl w:ilvl="7" w:tplc="04090003" w:tentative="1">
       <w:start w:val="1"/>
       <w:numFmt w:val="bullet"/>
       <w:lvlText w:val="o"/>
       <w:lvlJc w:val="left"/>
       <w:pPr>
-        <w:ind w:left="3600" w:hanging="360"/>
+        <w:ind w:left="6480" w:hanging="360"/>
       </w:pPr>
       <w:rPr>
         <w:rFonts w:ascii="Courier New" w:hAnsi="Courier New" w:cs="Courier New" w:hint="default"/>
       </w:rPr>
     </w:lvl>
-    <w:lvl w:ilvl="5" w:tplc="04090005" w:tentative="1">
+    <w:lvl w:ilvl="8" w:tplc="04090005" w:tentative="1">
       <w:start w:val="1"/>
       <w:numFmt w:val="bullet"/>
       <w:lvlText w:val=""/>
       <w:lvlJc w:val="left"/>
       <w:pPr>
-        <w:ind w:left="4320" w:hanging="360"/>
-      </w:pPr>
-      <w:rPr>
-        <w:rFonts w:ascii="Wingdings" w:hAnsi="Wingdings" w:hint="default"/>
-      </w:rPr>
-    </w:lvl>
-    <w:lvl w:ilvl="6" w:tplc="04090001" w:tentative="1">
-      <w:start w:val="1"/>
-      <w:numFmt w:val="bullet"/>
-      <w:lvlText w:val=""/>
-      <w:lvlJc w:val="left"/>
-      <w:pPr>
-        <w:ind w:left="5040" w:hanging="360"/>
-      </w:pPr>
-      <w:rPr>
-        <w:rFonts w:ascii="Symbol" w:hAnsi="Symbol" w:hint="default"/>
-      </w:rPr>
-    </w:lvl>
-    <w:lvl w:ilvl="7" w:tplc="04090003" w:tentative="1">
-      <w:start w:val="1"/>
-      <w:numFmt w:val="bullet"/>
-      <w:lvlText w:val="o"/>
-      <w:lvlJc w:val="left"/>
-      <w:pPr>
-        <w:ind w:left="5760" w:hanging="360"/>
-      </w:pPr>
-      <w:rPr>
-        <w:rFonts w:ascii="Courier New" w:hAnsi="Courier New" w:cs="Courier New" w:hint="default"/>
-      </w:rPr>
-    </w:lvl>
-    <w:lvl w:ilvl="8" w:tplc="04090005" w:tentative="1">
-      <w:start w:val="1"/>
-      <w:numFmt w:val="bullet"/>
-      <w:lvlText w:val=""/>
-      <w:lvlJc w:val="left"/>
-      <w:pPr>
-        <w:ind w:left="6480" w:hanging="360"/>
+        <w:ind w:left="7200" w:hanging="360"/>
       </w:pPr>
       <w:rPr>
         <w:rFonts w:ascii="Wingdings" w:hAnsi="Wingdings" w:hint="default"/>
       </w:rPr>
     </w:lvl>
   </w:abstractNum>
-  <w:abstractNum w:abstractNumId="5">
+  <w:abstractNum w:abstractNumId="8">
     <w:nsid w:val="30A329D4"/>
     <w:multiLevelType w:val="hybridMultilevel"/>
     <w:tmpl w:val="151ADE08"/>
@@ -2611,7 +4772,120 @@
       </w:rPr>
     </w:lvl>
   </w:abstractNum>
-  <w:abstractNum w:abstractNumId="6">
+  <w:abstractNum w:abstractNumId="9">
+    <w:nsid w:val="310C62FE"/>
+    <w:multiLevelType w:val="hybridMultilevel"/>
+    <w:tmpl w:val="07FCBC38"/>
+    <w:lvl w:ilvl="0" w:tplc="04090001">
+      <w:start w:val="1"/>
+      <w:numFmt w:val="bullet"/>
+      <w:lvlText w:val=""/>
+      <w:lvlJc w:val="left"/>
+      <w:pPr>
+        <w:ind w:left="1440" w:hanging="360"/>
+      </w:pPr>
+      <w:rPr>
+        <w:rFonts w:ascii="Symbol" w:hAnsi="Symbol" w:hint="default"/>
+      </w:rPr>
+    </w:lvl>
+    <w:lvl w:ilvl="1" w:tplc="04090003" w:tentative="1">
+      <w:start w:val="1"/>
+      <w:numFmt w:val="bullet"/>
+      <w:lvlText w:val="o"/>
+      <w:lvlJc w:val="left"/>
+      <w:pPr>
+        <w:ind w:left="2160" w:hanging="360"/>
+      </w:pPr>
+      <w:rPr>
+        <w:rFonts w:ascii="Courier New" w:hAnsi="Courier New" w:cs="Courier New" w:hint="default"/>
+      </w:rPr>
+    </w:lvl>
+    <w:lvl w:ilvl="2" w:tplc="04090005" w:tentative="1">
+      <w:start w:val="1"/>
+      <w:numFmt w:val="bullet"/>
+      <w:lvlText w:val=""/>
+      <w:lvlJc w:val="left"/>
+      <w:pPr>
+        <w:ind w:left="2880" w:hanging="360"/>
+      </w:pPr>
+      <w:rPr>
+        <w:rFonts w:ascii="Wingdings" w:hAnsi="Wingdings" w:hint="default"/>
+      </w:rPr>
+    </w:lvl>
+    <w:lvl w:ilvl="3" w:tplc="04090001" w:tentative="1">
+      <w:start w:val="1"/>
+      <w:numFmt w:val="bullet"/>
+      <w:lvlText w:val=""/>
+      <w:lvlJc w:val="left"/>
+      <w:pPr>
+        <w:ind w:left="3600" w:hanging="360"/>
+      </w:pPr>
+      <w:rPr>
+        <w:rFonts w:ascii="Symbol" w:hAnsi="Symbol" w:hint="default"/>
+      </w:rPr>
+    </w:lvl>
+    <w:lvl w:ilvl="4" w:tplc="04090003" w:tentative="1">
+      <w:start w:val="1"/>
+      <w:numFmt w:val="bullet"/>
+      <w:lvlText w:val="o"/>
+      <w:lvlJc w:val="left"/>
+      <w:pPr>
+        <w:ind w:left="4320" w:hanging="360"/>
+      </w:pPr>
+      <w:rPr>
+        <w:rFonts w:ascii="Courier New" w:hAnsi="Courier New" w:cs="Courier New" w:hint="default"/>
+      </w:rPr>
+    </w:lvl>
+    <w:lvl w:ilvl="5" w:tplc="04090005" w:tentative="1">
+      <w:start w:val="1"/>
+      <w:numFmt w:val="bullet"/>
+      <w:lvlText w:val=""/>
+      <w:lvlJc w:val="left"/>
+      <w:pPr>
+        <w:ind w:left="5040" w:hanging="360"/>
+      </w:pPr>
+      <w:rPr>
+        <w:rFonts w:ascii="Wingdings" w:hAnsi="Wingdings" w:hint="default"/>
+      </w:rPr>
+    </w:lvl>
+    <w:lvl w:ilvl="6" w:tplc="04090001" w:tentative="1">
+      <w:start w:val="1"/>
+      <w:numFmt w:val="bullet"/>
+      <w:lvlText w:val=""/>
+      <w:lvlJc w:val="left"/>
+      <w:pPr>
+        <w:ind w:left="5760" w:hanging="360"/>
+      </w:pPr>
+      <w:rPr>
+        <w:rFonts w:ascii="Symbol" w:hAnsi="Symbol" w:hint="default"/>
+      </w:rPr>
+    </w:lvl>
+    <w:lvl w:ilvl="7" w:tplc="04090003" w:tentative="1">
+      <w:start w:val="1"/>
+      <w:numFmt w:val="bullet"/>
+      <w:lvlText w:val="o"/>
+      <w:lvlJc w:val="left"/>
+      <w:pPr>
+        <w:ind w:left="6480" w:hanging="360"/>
+      </w:pPr>
+      <w:rPr>
+        <w:rFonts w:ascii="Courier New" w:hAnsi="Courier New" w:cs="Courier New" w:hint="default"/>
+      </w:rPr>
+    </w:lvl>
+    <w:lvl w:ilvl="8" w:tplc="04090005" w:tentative="1">
+      <w:start w:val="1"/>
+      <w:numFmt w:val="bullet"/>
+      <w:lvlText w:val=""/>
+      <w:lvlJc w:val="left"/>
+      <w:pPr>
+        <w:ind w:left="7200" w:hanging="360"/>
+      </w:pPr>
+      <w:rPr>
+        <w:rFonts w:ascii="Wingdings" w:hAnsi="Wingdings" w:hint="default"/>
+      </w:rPr>
+    </w:lvl>
+  </w:abstractNum>
+  <w:abstractNum w:abstractNumId="10">
     <w:nsid w:val="3B9A5173"/>
     <w:multiLevelType w:val="hybridMultilevel"/>
     <w:tmpl w:val="D0F258F0"/>
@@ -2724,7 +4998,7 @@
       </w:rPr>
     </w:lvl>
   </w:abstractNum>
-  <w:abstractNum w:abstractNumId="7">
+  <w:abstractNum w:abstractNumId="11">
     <w:nsid w:val="42527901"/>
     <w:multiLevelType w:val="hybridMultilevel"/>
     <w:tmpl w:val="EF4E1FEE"/>
@@ -2837,7 +5111,233 @@
       </w:rPr>
     </w:lvl>
   </w:abstractNum>
-  <w:abstractNum w:abstractNumId="8">
+  <w:abstractNum w:abstractNumId="12">
+    <w:nsid w:val="45063E16"/>
+    <w:multiLevelType w:val="hybridMultilevel"/>
+    <w:tmpl w:val="97AC22F6"/>
+    <w:lvl w:ilvl="0" w:tplc="0409000D">
+      <w:start w:val="1"/>
+      <w:numFmt w:val="bullet"/>
+      <w:lvlText w:val=""/>
+      <w:lvlJc w:val="left"/>
+      <w:pPr>
+        <w:ind w:left="900" w:hanging="360"/>
+      </w:pPr>
+      <w:rPr>
+        <w:rFonts w:ascii="Wingdings" w:hAnsi="Wingdings" w:hint="default"/>
+      </w:rPr>
+    </w:lvl>
+    <w:lvl w:ilvl="1" w:tplc="04090003" w:tentative="1">
+      <w:start w:val="1"/>
+      <w:numFmt w:val="bullet"/>
+      <w:lvlText w:val="o"/>
+      <w:lvlJc w:val="left"/>
+      <w:pPr>
+        <w:ind w:left="1620" w:hanging="360"/>
+      </w:pPr>
+      <w:rPr>
+        <w:rFonts w:ascii="Courier New" w:hAnsi="Courier New" w:cs="Courier New" w:hint="default"/>
+      </w:rPr>
+    </w:lvl>
+    <w:lvl w:ilvl="2" w:tplc="04090005" w:tentative="1">
+      <w:start w:val="1"/>
+      <w:numFmt w:val="bullet"/>
+      <w:lvlText w:val=""/>
+      <w:lvlJc w:val="left"/>
+      <w:pPr>
+        <w:ind w:left="2340" w:hanging="360"/>
+      </w:pPr>
+      <w:rPr>
+        <w:rFonts w:ascii="Wingdings" w:hAnsi="Wingdings" w:hint="default"/>
+      </w:rPr>
+    </w:lvl>
+    <w:lvl w:ilvl="3" w:tplc="04090001" w:tentative="1">
+      <w:start w:val="1"/>
+      <w:numFmt w:val="bullet"/>
+      <w:lvlText w:val=""/>
+      <w:lvlJc w:val="left"/>
+      <w:pPr>
+        <w:ind w:left="3060" w:hanging="360"/>
+      </w:pPr>
+      <w:rPr>
+        <w:rFonts w:ascii="Symbol" w:hAnsi="Symbol" w:hint="default"/>
+      </w:rPr>
+    </w:lvl>
+    <w:lvl w:ilvl="4" w:tplc="04090003" w:tentative="1">
+      <w:start w:val="1"/>
+      <w:numFmt w:val="bullet"/>
+      <w:lvlText w:val="o"/>
+      <w:lvlJc w:val="left"/>
+      <w:pPr>
+        <w:ind w:left="3780" w:hanging="360"/>
+      </w:pPr>
+      <w:rPr>
+        <w:rFonts w:ascii="Courier New" w:hAnsi="Courier New" w:cs="Courier New" w:hint="default"/>
+      </w:rPr>
+    </w:lvl>
+    <w:lvl w:ilvl="5" w:tplc="04090005" w:tentative="1">
+      <w:start w:val="1"/>
+      <w:numFmt w:val="bullet"/>
+      <w:lvlText w:val=""/>
+      <w:lvlJc w:val="left"/>
+      <w:pPr>
+        <w:ind w:left="4500" w:hanging="360"/>
+      </w:pPr>
+      <w:rPr>
+        <w:rFonts w:ascii="Wingdings" w:hAnsi="Wingdings" w:hint="default"/>
+      </w:rPr>
+    </w:lvl>
+    <w:lvl w:ilvl="6" w:tplc="04090001" w:tentative="1">
+      <w:start w:val="1"/>
+      <w:numFmt w:val="bullet"/>
+      <w:lvlText w:val=""/>
+      <w:lvlJc w:val="left"/>
+      <w:pPr>
+        <w:ind w:left="5220" w:hanging="360"/>
+      </w:pPr>
+      <w:rPr>
+        <w:rFonts w:ascii="Symbol" w:hAnsi="Symbol" w:hint="default"/>
+      </w:rPr>
+    </w:lvl>
+    <w:lvl w:ilvl="7" w:tplc="04090003" w:tentative="1">
+      <w:start w:val="1"/>
+      <w:numFmt w:val="bullet"/>
+      <w:lvlText w:val="o"/>
+      <w:lvlJc w:val="left"/>
+      <w:pPr>
+        <w:ind w:left="5940" w:hanging="360"/>
+      </w:pPr>
+      <w:rPr>
+        <w:rFonts w:ascii="Courier New" w:hAnsi="Courier New" w:cs="Courier New" w:hint="default"/>
+      </w:rPr>
+    </w:lvl>
+    <w:lvl w:ilvl="8" w:tplc="04090005" w:tentative="1">
+      <w:start w:val="1"/>
+      <w:numFmt w:val="bullet"/>
+      <w:lvlText w:val=""/>
+      <w:lvlJc w:val="left"/>
+      <w:pPr>
+        <w:ind w:left="6660" w:hanging="360"/>
+      </w:pPr>
+      <w:rPr>
+        <w:rFonts w:ascii="Wingdings" w:hAnsi="Wingdings" w:hint="default"/>
+      </w:rPr>
+    </w:lvl>
+  </w:abstractNum>
+  <w:abstractNum w:abstractNumId="13">
+    <w:nsid w:val="4EE74322"/>
+    <w:multiLevelType w:val="hybridMultilevel"/>
+    <w:tmpl w:val="57B080F6"/>
+    <w:lvl w:ilvl="0" w:tplc="04090001">
+      <w:start w:val="1"/>
+      <w:numFmt w:val="bullet"/>
+      <w:lvlText w:val=""/>
+      <w:lvlJc w:val="left"/>
+      <w:pPr>
+        <w:ind w:left="1440" w:hanging="360"/>
+      </w:pPr>
+      <w:rPr>
+        <w:rFonts w:ascii="Symbol" w:hAnsi="Symbol" w:hint="default"/>
+      </w:rPr>
+    </w:lvl>
+    <w:lvl w:ilvl="1" w:tplc="04090003" w:tentative="1">
+      <w:start w:val="1"/>
+      <w:numFmt w:val="bullet"/>
+      <w:lvlText w:val="o"/>
+      <w:lvlJc w:val="left"/>
+      <w:pPr>
+        <w:ind w:left="2160" w:hanging="360"/>
+      </w:pPr>
+      <w:rPr>
+        <w:rFonts w:ascii="Courier New" w:hAnsi="Courier New" w:cs="Courier New" w:hint="default"/>
+      </w:rPr>
+    </w:lvl>
+    <w:lvl w:ilvl="2" w:tplc="04090005" w:tentative="1">
+      <w:start w:val="1"/>
+      <w:numFmt w:val="bullet"/>
+      <w:lvlText w:val=""/>
+      <w:lvlJc w:val="left"/>
+      <w:pPr>
+        <w:ind w:left="2880" w:hanging="360"/>
+      </w:pPr>
+      <w:rPr>
+        <w:rFonts w:ascii="Wingdings" w:hAnsi="Wingdings" w:hint="default"/>
+      </w:rPr>
+    </w:lvl>
+    <w:lvl w:ilvl="3" w:tplc="04090001" w:tentative="1">
+      <w:start w:val="1"/>
+      <w:numFmt w:val="bullet"/>
+      <w:lvlText w:val=""/>
+      <w:lvlJc w:val="left"/>
+      <w:pPr>
+        <w:ind w:left="3600" w:hanging="360"/>
+      </w:pPr>
+      <w:rPr>
+        <w:rFonts w:ascii="Symbol" w:hAnsi="Symbol" w:hint="default"/>
+      </w:rPr>
+    </w:lvl>
+    <w:lvl w:ilvl="4" w:tplc="04090003" w:tentative="1">
+      <w:start w:val="1"/>
+      <w:numFmt w:val="bullet"/>
+      <w:lvlText w:val="o"/>
+      <w:lvlJc w:val="left"/>
+      <w:pPr>
+        <w:ind w:left="4320" w:hanging="360"/>
+      </w:pPr>
+      <w:rPr>
+        <w:rFonts w:ascii="Courier New" w:hAnsi="Courier New" w:cs="Courier New" w:hint="default"/>
+      </w:rPr>
+    </w:lvl>
+    <w:lvl w:ilvl="5" w:tplc="04090005" w:tentative="1">
+      <w:start w:val="1"/>
+      <w:numFmt w:val="bullet"/>
+      <w:lvlText w:val=""/>
+      <w:lvlJc w:val="left"/>
+      <w:pPr>
+        <w:ind w:left="5040" w:hanging="360"/>
+      </w:pPr>
+      <w:rPr>
+        <w:rFonts w:ascii="Wingdings" w:hAnsi="Wingdings" w:hint="default"/>
+      </w:rPr>
+    </w:lvl>
+    <w:lvl w:ilvl="6" w:tplc="04090001" w:tentative="1">
+      <w:start w:val="1"/>
+      <w:numFmt w:val="bullet"/>
+      <w:lvlText w:val=""/>
+      <w:lvlJc w:val="left"/>
+      <w:pPr>
+        <w:ind w:left="5760" w:hanging="360"/>
+      </w:pPr>
+      <w:rPr>
+        <w:rFonts w:ascii="Symbol" w:hAnsi="Symbol" w:hint="default"/>
+      </w:rPr>
+    </w:lvl>
+    <w:lvl w:ilvl="7" w:tplc="04090003" w:tentative="1">
+      <w:start w:val="1"/>
+      <w:numFmt w:val="bullet"/>
+      <w:lvlText w:val="o"/>
+      <w:lvlJc w:val="left"/>
+      <w:pPr>
+        <w:ind w:left="6480" w:hanging="360"/>
+      </w:pPr>
+      <w:rPr>
+        <w:rFonts w:ascii="Courier New" w:hAnsi="Courier New" w:cs="Courier New" w:hint="default"/>
+      </w:rPr>
+    </w:lvl>
+    <w:lvl w:ilvl="8" w:tplc="04090005" w:tentative="1">
+      <w:start w:val="1"/>
+      <w:numFmt w:val="bullet"/>
+      <w:lvlText w:val=""/>
+      <w:lvlJc w:val="left"/>
+      <w:pPr>
+        <w:ind w:left="7200" w:hanging="360"/>
+      </w:pPr>
+      <w:rPr>
+        <w:rFonts w:ascii="Wingdings" w:hAnsi="Wingdings" w:hint="default"/>
+      </w:rPr>
+    </w:lvl>
+  </w:abstractNum>
+  <w:abstractNum w:abstractNumId="14">
     <w:nsid w:val="57274B73"/>
     <w:multiLevelType w:val="hybridMultilevel"/>
     <w:tmpl w:val="6BC4D97E"/>
@@ -2950,7 +5450,233 @@
       </w:rPr>
     </w:lvl>
   </w:abstractNum>
-  <w:abstractNum w:abstractNumId="9">
+  <w:abstractNum w:abstractNumId="15">
+    <w:nsid w:val="5C2535C4"/>
+    <w:multiLevelType w:val="hybridMultilevel"/>
+    <w:tmpl w:val="F440C6F4"/>
+    <w:lvl w:ilvl="0" w:tplc="04090001">
+      <w:start w:val="1"/>
+      <w:numFmt w:val="bullet"/>
+      <w:lvlText w:val=""/>
+      <w:lvlJc w:val="left"/>
+      <w:pPr>
+        <w:ind w:left="720" w:hanging="360"/>
+      </w:pPr>
+      <w:rPr>
+        <w:rFonts w:ascii="Symbol" w:hAnsi="Symbol" w:hint="default"/>
+      </w:rPr>
+    </w:lvl>
+    <w:lvl w:ilvl="1" w:tplc="04090003" w:tentative="1">
+      <w:start w:val="1"/>
+      <w:numFmt w:val="bullet"/>
+      <w:lvlText w:val="o"/>
+      <w:lvlJc w:val="left"/>
+      <w:pPr>
+        <w:ind w:left="1440" w:hanging="360"/>
+      </w:pPr>
+      <w:rPr>
+        <w:rFonts w:ascii="Courier New" w:hAnsi="Courier New" w:cs="Courier New" w:hint="default"/>
+      </w:rPr>
+    </w:lvl>
+    <w:lvl w:ilvl="2" w:tplc="04090005" w:tentative="1">
+      <w:start w:val="1"/>
+      <w:numFmt w:val="bullet"/>
+      <w:lvlText w:val=""/>
+      <w:lvlJc w:val="left"/>
+      <w:pPr>
+        <w:ind w:left="2160" w:hanging="360"/>
+      </w:pPr>
+      <w:rPr>
+        <w:rFonts w:ascii="Wingdings" w:hAnsi="Wingdings" w:hint="default"/>
+      </w:rPr>
+    </w:lvl>
+    <w:lvl w:ilvl="3" w:tplc="04090001" w:tentative="1">
+      <w:start w:val="1"/>
+      <w:numFmt w:val="bullet"/>
+      <w:lvlText w:val=""/>
+      <w:lvlJc w:val="left"/>
+      <w:pPr>
+        <w:ind w:left="2880" w:hanging="360"/>
+      </w:pPr>
+      <w:rPr>
+        <w:rFonts w:ascii="Symbol" w:hAnsi="Symbol" w:hint="default"/>
+      </w:rPr>
+    </w:lvl>
+    <w:lvl w:ilvl="4" w:tplc="04090003" w:tentative="1">
+      <w:start w:val="1"/>
+      <w:numFmt w:val="bullet"/>
+      <w:lvlText w:val="o"/>
+      <w:lvlJc w:val="left"/>
+      <w:pPr>
+        <w:ind w:left="3600" w:hanging="360"/>
+      </w:pPr>
+      <w:rPr>
+        <w:rFonts w:ascii="Courier New" w:hAnsi="Courier New" w:cs="Courier New" w:hint="default"/>
+      </w:rPr>
+    </w:lvl>
+    <w:lvl w:ilvl="5" w:tplc="04090005" w:tentative="1">
+      <w:start w:val="1"/>
+      <w:numFmt w:val="bullet"/>
+      <w:lvlText w:val=""/>
+      <w:lvlJc w:val="left"/>
+      <w:pPr>
+        <w:ind w:left="4320" w:hanging="360"/>
+      </w:pPr>
+      <w:rPr>
+        <w:rFonts w:ascii="Wingdings" w:hAnsi="Wingdings" w:hint="default"/>
+      </w:rPr>
+    </w:lvl>
+    <w:lvl w:ilvl="6" w:tplc="04090001" w:tentative="1">
+      <w:start w:val="1"/>
+      <w:numFmt w:val="bullet"/>
+      <w:lvlText w:val=""/>
+      <w:lvlJc w:val="left"/>
+      <w:pPr>
+        <w:ind w:left="5040" w:hanging="360"/>
+      </w:pPr>
+      <w:rPr>
+        <w:rFonts w:ascii="Symbol" w:hAnsi="Symbol" w:hint="default"/>
+      </w:rPr>
+    </w:lvl>
+    <w:lvl w:ilvl="7" w:tplc="04090003" w:tentative="1">
+      <w:start w:val="1"/>
+      <w:numFmt w:val="bullet"/>
+      <w:lvlText w:val="o"/>
+      <w:lvlJc w:val="left"/>
+      <w:pPr>
+        <w:ind w:left="5760" w:hanging="360"/>
+      </w:pPr>
+      <w:rPr>
+        <w:rFonts w:ascii="Courier New" w:hAnsi="Courier New" w:cs="Courier New" w:hint="default"/>
+      </w:rPr>
+    </w:lvl>
+    <w:lvl w:ilvl="8" w:tplc="04090005" w:tentative="1">
+      <w:start w:val="1"/>
+      <w:numFmt w:val="bullet"/>
+      <w:lvlText w:val=""/>
+      <w:lvlJc w:val="left"/>
+      <w:pPr>
+        <w:ind w:left="6480" w:hanging="360"/>
+      </w:pPr>
+      <w:rPr>
+        <w:rFonts w:ascii="Wingdings" w:hAnsi="Wingdings" w:hint="default"/>
+      </w:rPr>
+    </w:lvl>
+  </w:abstractNum>
+  <w:abstractNum w:abstractNumId="16">
+    <w:nsid w:val="5FFC1A33"/>
+    <w:multiLevelType w:val="hybridMultilevel"/>
+    <w:tmpl w:val="891EB098"/>
+    <w:lvl w:ilvl="0" w:tplc="04090001">
+      <w:start w:val="1"/>
+      <w:numFmt w:val="bullet"/>
+      <w:lvlText w:val=""/>
+      <w:lvlJc w:val="left"/>
+      <w:pPr>
+        <w:ind w:left="720" w:hanging="360"/>
+      </w:pPr>
+      <w:rPr>
+        <w:rFonts w:ascii="Symbol" w:hAnsi="Symbol" w:hint="default"/>
+      </w:rPr>
+    </w:lvl>
+    <w:lvl w:ilvl="1" w:tplc="04090003" w:tentative="1">
+      <w:start w:val="1"/>
+      <w:numFmt w:val="bullet"/>
+      <w:lvlText w:val="o"/>
+      <w:lvlJc w:val="left"/>
+      <w:pPr>
+        <w:ind w:left="1440" w:hanging="360"/>
+      </w:pPr>
+      <w:rPr>
+        <w:rFonts w:ascii="Courier New" w:hAnsi="Courier New" w:cs="Courier New" w:hint="default"/>
+      </w:rPr>
+    </w:lvl>
+    <w:lvl w:ilvl="2" w:tplc="04090005" w:tentative="1">
+      <w:start w:val="1"/>
+      <w:numFmt w:val="bullet"/>
+      <w:lvlText w:val=""/>
+      <w:lvlJc w:val="left"/>
+      <w:pPr>
+        <w:ind w:left="2160" w:hanging="360"/>
+      </w:pPr>
+      <w:rPr>
+        <w:rFonts w:ascii="Wingdings" w:hAnsi="Wingdings" w:hint="default"/>
+      </w:rPr>
+    </w:lvl>
+    <w:lvl w:ilvl="3" w:tplc="04090001" w:tentative="1">
+      <w:start w:val="1"/>
+      <w:numFmt w:val="bullet"/>
+      <w:lvlText w:val=""/>
+      <w:lvlJc w:val="left"/>
+      <w:pPr>
+        <w:ind w:left="2880" w:hanging="360"/>
+      </w:pPr>
+      <w:rPr>
+        <w:rFonts w:ascii="Symbol" w:hAnsi="Symbol" w:hint="default"/>
+      </w:rPr>
+    </w:lvl>
+    <w:lvl w:ilvl="4" w:tplc="04090003" w:tentative="1">
+      <w:start w:val="1"/>
+      <w:numFmt w:val="bullet"/>
+      <w:lvlText w:val="o"/>
+      <w:lvlJc w:val="left"/>
+      <w:pPr>
+        <w:ind w:left="3600" w:hanging="360"/>
+      </w:pPr>
+      <w:rPr>
+        <w:rFonts w:ascii="Courier New" w:hAnsi="Courier New" w:cs="Courier New" w:hint="default"/>
+      </w:rPr>
+    </w:lvl>
+    <w:lvl w:ilvl="5" w:tplc="04090005" w:tentative="1">
+      <w:start w:val="1"/>
+      <w:numFmt w:val="bullet"/>
+      <w:lvlText w:val=""/>
+      <w:lvlJc w:val="left"/>
+      <w:pPr>
+        <w:ind w:left="4320" w:hanging="360"/>
+      </w:pPr>
+      <w:rPr>
+        <w:rFonts w:ascii="Wingdings" w:hAnsi="Wingdings" w:hint="default"/>
+      </w:rPr>
+    </w:lvl>
+    <w:lvl w:ilvl="6" w:tplc="04090001" w:tentative="1">
+      <w:start w:val="1"/>
+      <w:numFmt w:val="bullet"/>
+      <w:lvlText w:val=""/>
+      <w:lvlJc w:val="left"/>
+      <w:pPr>
+        <w:ind w:left="5040" w:hanging="360"/>
+      </w:pPr>
+      <w:rPr>
+        <w:rFonts w:ascii="Symbol" w:hAnsi="Symbol" w:hint="default"/>
+      </w:rPr>
+    </w:lvl>
+    <w:lvl w:ilvl="7" w:tplc="04090003" w:tentative="1">
+      <w:start w:val="1"/>
+      <w:numFmt w:val="bullet"/>
+      <w:lvlText w:val="o"/>
+      <w:lvlJc w:val="left"/>
+      <w:pPr>
+        <w:ind w:left="5760" w:hanging="360"/>
+      </w:pPr>
+      <w:rPr>
+        <w:rFonts w:ascii="Courier New" w:hAnsi="Courier New" w:cs="Courier New" w:hint="default"/>
+      </w:rPr>
+    </w:lvl>
+    <w:lvl w:ilvl="8" w:tplc="04090005" w:tentative="1">
+      <w:start w:val="1"/>
+      <w:numFmt w:val="bullet"/>
+      <w:lvlText w:val=""/>
+      <w:lvlJc w:val="left"/>
+      <w:pPr>
+        <w:ind w:left="6480" w:hanging="360"/>
+      </w:pPr>
+      <w:rPr>
+        <w:rFonts w:ascii="Wingdings" w:hAnsi="Wingdings" w:hint="default"/>
+      </w:rPr>
+    </w:lvl>
+  </w:abstractNum>
+  <w:abstractNum w:abstractNumId="17">
     <w:nsid w:val="627575BF"/>
     <w:multiLevelType w:val="hybridMultilevel"/>
     <w:tmpl w:val="1930C0F0"/>
@@ -3039,7 +5765,7 @@
       </w:pPr>
     </w:lvl>
   </w:abstractNum>
-  <w:abstractNum w:abstractNumId="10">
+  <w:abstractNum w:abstractNumId="18">
     <w:nsid w:val="700A7848"/>
     <w:multiLevelType w:val="hybridMultilevel"/>
     <w:tmpl w:val="8E48E276"/>
@@ -3152,7 +5878,7 @@
       </w:rPr>
     </w:lvl>
   </w:abstractNum>
-  <w:abstractNum w:abstractNumId="11">
+  <w:abstractNum w:abstractNumId="19">
     <w:nsid w:val="766D14CA"/>
     <w:multiLevelType w:val="hybridMultilevel"/>
     <w:tmpl w:val="626AE7AE"/>
@@ -3265,10 +5991,10 @@
       </w:rPr>
     </w:lvl>
   </w:abstractNum>
-  <w:abstractNum w:abstractNumId="12">
+  <w:abstractNum w:abstractNumId="20">
     <w:nsid w:val="77DE4C52"/>
     <w:multiLevelType w:val="hybridMultilevel"/>
-    <w:tmpl w:val="DDE8C22C"/>
+    <w:tmpl w:val="FC2E3744"/>
     <w:lvl w:ilvl="0" w:tplc="04090001">
       <w:start w:val="1"/>
       <w:numFmt w:val="bullet"/>
@@ -3378,7 +6104,7 @@
       </w:rPr>
     </w:lvl>
   </w:abstractNum>
-  <w:abstractNum w:abstractNumId="13">
+  <w:abstractNum w:abstractNumId="21">
     <w:nsid w:val="79C252F3"/>
     <w:multiLevelType w:val="hybridMultilevel"/>
     <w:tmpl w:val="D4AC66FA"/>
@@ -3491,120 +6217,7 @@
       </w:rPr>
     </w:lvl>
   </w:abstractNum>
-  <w:abstractNum w:abstractNumId="14">
-    <w:nsid w:val="7B4566BC"/>
-    <w:multiLevelType w:val="hybridMultilevel"/>
-    <w:tmpl w:val="FCEEC89C"/>
-    <w:lvl w:ilvl="0" w:tplc="04090001">
-      <w:start w:val="1"/>
-      <w:numFmt w:val="bullet"/>
-      <w:lvlText w:val=""/>
-      <w:lvlJc w:val="left"/>
-      <w:pPr>
-        <w:ind w:left="720" w:hanging="360"/>
-      </w:pPr>
-      <w:rPr>
-        <w:rFonts w:ascii="Symbol" w:hAnsi="Symbol" w:hint="default"/>
-      </w:rPr>
-    </w:lvl>
-    <w:lvl w:ilvl="1" w:tplc="04090003" w:tentative="1">
-      <w:start w:val="1"/>
-      <w:numFmt w:val="bullet"/>
-      <w:lvlText w:val="o"/>
-      <w:lvlJc w:val="left"/>
-      <w:pPr>
-        <w:ind w:left="1440" w:hanging="360"/>
-      </w:pPr>
-      <w:rPr>
-        <w:rFonts w:ascii="Courier New" w:hAnsi="Courier New" w:cs="Courier New" w:hint="default"/>
-      </w:rPr>
-    </w:lvl>
-    <w:lvl w:ilvl="2" w:tplc="04090005" w:tentative="1">
-      <w:start w:val="1"/>
-      <w:numFmt w:val="bullet"/>
-      <w:lvlText w:val=""/>
-      <w:lvlJc w:val="left"/>
-      <w:pPr>
-        <w:ind w:left="2160" w:hanging="360"/>
-      </w:pPr>
-      <w:rPr>
-        <w:rFonts w:ascii="Wingdings" w:hAnsi="Wingdings" w:hint="default"/>
-      </w:rPr>
-    </w:lvl>
-    <w:lvl w:ilvl="3" w:tplc="04090001" w:tentative="1">
-      <w:start w:val="1"/>
-      <w:numFmt w:val="bullet"/>
-      <w:lvlText w:val=""/>
-      <w:lvlJc w:val="left"/>
-      <w:pPr>
-        <w:ind w:left="2880" w:hanging="360"/>
-      </w:pPr>
-      <w:rPr>
-        <w:rFonts w:ascii="Symbol" w:hAnsi="Symbol" w:hint="default"/>
-      </w:rPr>
-    </w:lvl>
-    <w:lvl w:ilvl="4" w:tplc="04090003" w:tentative="1">
-      <w:start w:val="1"/>
-      <w:numFmt w:val="bullet"/>
-      <w:lvlText w:val="o"/>
-      <w:lvlJc w:val="left"/>
-      <w:pPr>
-        <w:ind w:left="3600" w:hanging="360"/>
-      </w:pPr>
-      <w:rPr>
-        <w:rFonts w:ascii="Courier New" w:hAnsi="Courier New" w:cs="Courier New" w:hint="default"/>
-      </w:rPr>
-    </w:lvl>
-    <w:lvl w:ilvl="5" w:tplc="04090005" w:tentative="1">
-      <w:start w:val="1"/>
-      <w:numFmt w:val="bullet"/>
-      <w:lvlText w:val=""/>
-      <w:lvlJc w:val="left"/>
-      <w:pPr>
-        <w:ind w:left="4320" w:hanging="360"/>
-      </w:pPr>
-      <w:rPr>
-        <w:rFonts w:ascii="Wingdings" w:hAnsi="Wingdings" w:hint="default"/>
-      </w:rPr>
-    </w:lvl>
-    <w:lvl w:ilvl="6" w:tplc="04090001" w:tentative="1">
-      <w:start w:val="1"/>
-      <w:numFmt w:val="bullet"/>
-      <w:lvlText w:val=""/>
-      <w:lvlJc w:val="left"/>
-      <w:pPr>
-        <w:ind w:left="5040" w:hanging="360"/>
-      </w:pPr>
-      <w:rPr>
-        <w:rFonts w:ascii="Symbol" w:hAnsi="Symbol" w:hint="default"/>
-      </w:rPr>
-    </w:lvl>
-    <w:lvl w:ilvl="7" w:tplc="04090003" w:tentative="1">
-      <w:start w:val="1"/>
-      <w:numFmt w:val="bullet"/>
-      <w:lvlText w:val="o"/>
-      <w:lvlJc w:val="left"/>
-      <w:pPr>
-        <w:ind w:left="5760" w:hanging="360"/>
-      </w:pPr>
-      <w:rPr>
-        <w:rFonts w:ascii="Courier New" w:hAnsi="Courier New" w:cs="Courier New" w:hint="default"/>
-      </w:rPr>
-    </w:lvl>
-    <w:lvl w:ilvl="8" w:tplc="04090005" w:tentative="1">
-      <w:start w:val="1"/>
-      <w:numFmt w:val="bullet"/>
-      <w:lvlText w:val=""/>
-      <w:lvlJc w:val="left"/>
-      <w:pPr>
-        <w:ind w:left="6480" w:hanging="360"/>
-      </w:pPr>
-      <w:rPr>
-        <w:rFonts w:ascii="Wingdings" w:hAnsi="Wingdings" w:hint="default"/>
-      </w:rPr>
-    </w:lvl>
-  </w:abstractNum>
-  <w:abstractNum w:abstractNumId="15">
+  <w:abstractNum w:abstractNumId="22">
     <w:nsid w:val="7EDD435D"/>
     <w:multiLevelType w:val="hybridMultilevel"/>
     <w:tmpl w:val="16A8B0C0"/>
@@ -3718,52 +6331,73 @@
     </w:lvl>
   </w:abstractNum>
   <w:num w:numId="1">
-    <w:abstractNumId w:val="9"/>
+    <w:abstractNumId w:val="17"/>
   </w:num>
   <w:num w:numId="2">
-    <w:abstractNumId w:val="13"/>
+    <w:abstractNumId w:val="21"/>
   </w:num>
   <w:num w:numId="3">
-    <w:abstractNumId w:val="2"/>
+    <w:abstractNumId w:val="4"/>
   </w:num>
   <w:num w:numId="4">
-    <w:abstractNumId w:val="12"/>
+    <w:abstractNumId w:val="20"/>
   </w:num>
   <w:num w:numId="5">
-    <w:abstractNumId w:val="3"/>
+    <w:abstractNumId w:val="6"/>
   </w:num>
   <w:num w:numId="6">
-    <w:abstractNumId w:val="7"/>
+    <w:abstractNumId w:val="11"/>
   </w:num>
   <w:num w:numId="7">
-    <w:abstractNumId w:val="5"/>
+    <w:abstractNumId w:val="8"/>
   </w:num>
   <w:num w:numId="8">
     <w:abstractNumId w:val="1"/>
   </w:num>
   <w:num w:numId="9">
+    <w:abstractNumId w:val="18"/>
+  </w:num>
+  <w:num w:numId="10">
+    <w:abstractNumId w:val="22"/>
+  </w:num>
+  <w:num w:numId="11">
+    <w:abstractNumId w:val="14"/>
+  </w:num>
+  <w:num w:numId="12">
     <w:abstractNumId w:val="10"/>
   </w:num>
-  <w:num w:numId="10">
-    <w:abstractNumId w:val="15"/>
-  </w:num>
-  <w:num w:numId="11">
-    <w:abstractNumId w:val="8"/>
-  </w:num>
-  <w:num w:numId="12">
-    <w:abstractNumId w:val="6"/>
-  </w:num>
   <w:num w:numId="13">
-    <w:abstractNumId w:val="11"/>
+    <w:abstractNumId w:val="19"/>
   </w:num>
   <w:num w:numId="14">
     <w:abstractNumId w:val="0"/>
   </w:num>
   <w:num w:numId="15">
-    <w:abstractNumId w:val="14"/>
+    <w:abstractNumId w:val="3"/>
   </w:num>
   <w:num w:numId="16">
-    <w:abstractNumId w:val="4"/>
+    <w:abstractNumId w:val="5"/>
+  </w:num>
+  <w:num w:numId="17">
+    <w:abstractNumId w:val="7"/>
+  </w:num>
+  <w:num w:numId="18">
+    <w:abstractNumId w:val="2"/>
+  </w:num>
+  <w:num w:numId="19">
+    <w:abstractNumId w:val="13"/>
+  </w:num>
+  <w:num w:numId="20">
+    <w:abstractNumId w:val="9"/>
+  </w:num>
+  <w:num w:numId="21">
+    <w:abstractNumId w:val="16"/>
+  </w:num>
+  <w:num w:numId="22">
+    <w:abstractNumId w:val="15"/>
+  </w:num>
+  <w:num w:numId="23">
+    <w:abstractNumId w:val="12"/>
   </w:num>
 </w:numbering>
 </file>
@@ -4125,6 +6759,161 @@
       <w:lang w:val="vi-VN"/>
     </w:rPr>
   </w:style>
+  <w:style w:type="paragraph" w:styleId="DocumentMap">
+    <w:name w:val="Document Map"/>
+    <w:basedOn w:val="Normal"/>
+    <w:link w:val="DocumentMapChar"/>
+    <w:uiPriority w:val="99"/>
+    <w:semiHidden/>
+    <w:unhideWhenUsed/>
+    <w:rsid w:val="009525FE"/>
+    <w:pPr>
+      <w:spacing w:after="0" w:line="240" w:lineRule="auto"/>
+    </w:pPr>
+    <w:rPr>
+      <w:rFonts w:ascii="Tahoma" w:hAnsi="Tahoma" w:cs="Tahoma"/>
+      <w:sz w:val="16"/>
+      <w:szCs w:val="16"/>
+    </w:rPr>
+  </w:style>
+  <w:style w:type="character" w:customStyle="1" w:styleId="DocumentMapChar">
+    <w:name w:val="Document Map Char"/>
+    <w:basedOn w:val="DefaultParagraphFont"/>
+    <w:link w:val="DocumentMap"/>
+    <w:uiPriority w:val="99"/>
+    <w:semiHidden/>
+    <w:rsid w:val="009525FE"/>
+    <w:rPr>
+      <w:rFonts w:ascii="Tahoma" w:hAnsi="Tahoma" w:cs="Tahoma"/>
+      <w:sz w:val="16"/>
+      <w:szCs w:val="16"/>
+    </w:rPr>
+  </w:style>
+  <w:style w:type="paragraph" w:styleId="Header">
+    <w:name w:val="header"/>
+    <w:basedOn w:val="Normal"/>
+    <w:link w:val="HeaderChar"/>
+    <w:uiPriority w:val="99"/>
+    <w:semiHidden/>
+    <w:unhideWhenUsed/>
+    <w:rsid w:val="00274DEE"/>
+    <w:pPr>
+      <w:tabs>
+        <w:tab w:val="center" w:pos="4680"/>
+        <w:tab w:val="right" w:pos="9360"/>
+      </w:tabs>
+      <w:spacing w:after="0" w:line="240" w:lineRule="auto"/>
+    </w:pPr>
+  </w:style>
+  <w:style w:type="character" w:customStyle="1" w:styleId="HeaderChar">
+    <w:name w:val="Header Char"/>
+    <w:basedOn w:val="DefaultParagraphFont"/>
+    <w:link w:val="Header"/>
+    <w:uiPriority w:val="99"/>
+    <w:semiHidden/>
+    <w:rsid w:val="00274DEE"/>
+  </w:style>
+  <w:style w:type="paragraph" w:styleId="Footer">
+    <w:name w:val="footer"/>
+    <w:basedOn w:val="Normal"/>
+    <w:link w:val="FooterChar"/>
+    <w:uiPriority w:val="99"/>
+    <w:unhideWhenUsed/>
+    <w:rsid w:val="00274DEE"/>
+    <w:pPr>
+      <w:tabs>
+        <w:tab w:val="center" w:pos="4680"/>
+        <w:tab w:val="right" w:pos="9360"/>
+      </w:tabs>
+      <w:spacing w:after="0" w:line="240" w:lineRule="auto"/>
+    </w:pPr>
+  </w:style>
+  <w:style w:type="character" w:customStyle="1" w:styleId="FooterChar">
+    <w:name w:val="Footer Char"/>
+    <w:basedOn w:val="DefaultParagraphFont"/>
+    <w:link w:val="Footer"/>
+    <w:uiPriority w:val="99"/>
+    <w:rsid w:val="00274DEE"/>
+  </w:style>
+  <w:style w:type="paragraph" w:styleId="TOC1">
+    <w:name w:val="toc 1"/>
+    <w:basedOn w:val="Normal"/>
+    <w:next w:val="Normal"/>
+    <w:autoRedefine/>
+    <w:uiPriority w:val="39"/>
+    <w:unhideWhenUsed/>
+    <w:rsid w:val="00274DEE"/>
+    <w:pPr>
+      <w:spacing w:after="100" w:line="252" w:lineRule="auto"/>
+      <w:jc w:val="both"/>
+    </w:pPr>
+    <w:rPr>
+      <w:rFonts w:asciiTheme="majorHAnsi" w:eastAsiaTheme="minorEastAsia" w:hAnsiTheme="majorHAnsi"/>
+      <w:b/>
+      <w:sz w:val="28"/>
+      <w:lang w:val="vi-VN"/>
+    </w:rPr>
+  </w:style>
+  <w:style w:type="paragraph" w:styleId="TOC2">
+    <w:name w:val="toc 2"/>
+    <w:basedOn w:val="Normal"/>
+    <w:next w:val="Normal"/>
+    <w:autoRedefine/>
+    <w:uiPriority w:val="39"/>
+    <w:unhideWhenUsed/>
+    <w:rsid w:val="00274DEE"/>
+    <w:pPr>
+      <w:spacing w:after="100" w:line="252" w:lineRule="auto"/>
+      <w:ind w:left="220"/>
+      <w:jc w:val="both"/>
+    </w:pPr>
+    <w:rPr>
+      <w:rFonts w:asciiTheme="majorHAnsi" w:eastAsiaTheme="minorEastAsia" w:hAnsiTheme="majorHAnsi"/>
+      <w:b/>
+      <w:sz w:val="28"/>
+      <w:lang w:val="vi-VN"/>
+    </w:rPr>
+  </w:style>
+  <w:style w:type="paragraph" w:styleId="TOC3">
+    <w:name w:val="toc 3"/>
+    <w:basedOn w:val="Normal"/>
+    <w:next w:val="Normal"/>
+    <w:autoRedefine/>
+    <w:uiPriority w:val="39"/>
+    <w:unhideWhenUsed/>
+    <w:rsid w:val="00274DEE"/>
+    <w:pPr>
+      <w:spacing w:after="100" w:line="252" w:lineRule="auto"/>
+      <w:ind w:left="440"/>
+      <w:jc w:val="both"/>
+    </w:pPr>
+    <w:rPr>
+      <w:rFonts w:asciiTheme="majorHAnsi" w:eastAsiaTheme="minorEastAsia" w:hAnsiTheme="majorHAnsi"/>
+      <w:b/>
+      <w:i/>
+      <w:sz w:val="28"/>
+      <w:lang w:val="vi-VN"/>
+    </w:rPr>
+  </w:style>
+  <w:style w:type="paragraph" w:styleId="TOC4">
+    <w:name w:val="toc 4"/>
+    <w:basedOn w:val="Normal"/>
+    <w:next w:val="Normal"/>
+    <w:autoRedefine/>
+    <w:uiPriority w:val="39"/>
+    <w:unhideWhenUsed/>
+    <w:rsid w:val="00274DEE"/>
+    <w:pPr>
+      <w:spacing w:after="100" w:line="252" w:lineRule="auto"/>
+      <w:ind w:left="660"/>
+      <w:jc w:val="both"/>
+    </w:pPr>
+    <w:rPr>
+      <w:rFonts w:asciiTheme="majorHAnsi" w:eastAsiaTheme="minorEastAsia" w:hAnsiTheme="majorHAnsi"/>
+      <w:sz w:val="28"/>
+      <w:lang w:val="vi-VN"/>
+    </w:rPr>
+  </w:style>
 </w:styles>
 </file>
 
@@ -4412,11 +7201,11 @@
 </file>
 
 <file path=customXml/item1.xml><?xml version="1.0" encoding="utf-8"?>
-<b:Sources xmlns:b="http://schemas.openxmlformats.org/officeDocument/2006/bibliography" xmlns="http://schemas.openxmlformats.org/officeDocument/2006/bibliography" SelectedStyle="\APA.XSL" StyleName="APA"/>
+<b:Sources xmlns:b="http://schemas.openxmlformats.org/officeDocument/2006/bibliography" xmlns="http://schemas.openxmlformats.org/officeDocument/2006/bibliography" SelectedStyle="\APA.XSL" StyleName="APA Fifth Edition"/>
 </file>
 
 <file path=customXml/itemProps1.xml><?xml version="1.0" encoding="utf-8"?>
-<ds:datastoreItem xmlns:ds="http://schemas.openxmlformats.org/officeDocument/2006/customXml" ds:itemID="{0D971945-07D5-4002-9FB2-AB0D33C7170A}">
+<ds:datastoreItem xmlns:ds="http://schemas.openxmlformats.org/officeDocument/2006/customXml" ds:itemID="{648B54DF-8953-4B83-B6C8-D83DCDB83774}">
   <ds:schemaRefs>
     <ds:schemaRef ds:uri="http://schemas.openxmlformats.org/officeDocument/2006/bibliography"/>
   </ds:schemaRefs>

</xml_diff>